<commit_message>
Ajout du Bonus 1 : Nobles : 10h de Travail
</commit_message>
<xml_diff>
--- a/COMPTE RENDU Splendor.docx
+++ b/COMPTE RENDU Splendor.docx
@@ -77,7 +77,7 @@
     <w:p>
       <w:r>
         <w:pict w14:anchorId="2DD82498">
-          <v:rect id="_x0000_i1043" style="width:0;height:.75pt" o:hralign="center" o:hrstd="t" o:hr="t" fillcolor="#a0a0a0" stroked="f"/>
+          <v:rect id="_x0000_i1025" style="width:0;height:.75pt" o:hralign="center" o:hrstd="t" o:hr="t" fillcolor="#a0a0a0" stroked="f"/>
         </w:pict>
       </w:r>
     </w:p>
@@ -370,7 +370,7 @@
     <w:p>
       <w:r>
         <w:pict w14:anchorId="5800B129">
-          <v:rect id="_x0000_i1044" style="width:0;height:.75pt" o:hralign="center" o:hrstd="t" o:hr="t" fillcolor="#a0a0a0" stroked="f"/>
+          <v:rect id="_x0000_i1026" style="width:0;height:.75pt" o:hralign="center" o:hrstd="t" o:hr="t" fillcolor="#a0a0a0" stroked="f"/>
         </w:pict>
       </w:r>
     </w:p>
@@ -638,7 +638,7 @@
     <w:p>
       <w:r>
         <w:pict w14:anchorId="2D9958D9">
-          <v:rect id="_x0000_i1045" style="width:0;height:.75pt" o:hralign="center" o:hrstd="t" o:hr="t" fillcolor="#a0a0a0" stroked="f"/>
+          <v:rect id="_x0000_i1027" style="width:0;height:.75pt" o:hralign="center" o:hrstd="t" o:hr="t" fillcolor="#a0a0a0" stroked="f"/>
         </w:pict>
       </w:r>
     </w:p>
@@ -1041,7 +1041,7 @@
     <w:p>
       <w:r>
         <w:pict w14:anchorId="3C4C9564">
-          <v:rect id="_x0000_i1061" style="width:0;height:.75pt" o:hralign="center" o:hrstd="t" o:hr="t" fillcolor="#a0a0a0" stroked="f"/>
+          <v:rect id="_x0000_i1028" style="width:0;height:.75pt" o:hralign="center" o:hrstd="t" o:hr="t" fillcolor="#a0a0a0" stroked="f"/>
         </w:pict>
       </w:r>
     </w:p>
@@ -1442,7 +1442,7 @@
     <w:p>
       <w:r>
         <w:pict w14:anchorId="610BE9FA">
-          <v:rect id="_x0000_i1062" style="width:0;height:.75pt" o:hralign="center" o:hrstd="t" o:hr="t" fillcolor="#a0a0a0" stroked="f"/>
+          <v:rect id="_x0000_i1029" style="width:0;height:.75pt" o:hralign="center" o:hrstd="t" o:hr="t" fillcolor="#a0a0a0" stroked="f"/>
         </w:pict>
       </w:r>
     </w:p>
@@ -2143,7 +2143,7 @@
     <w:p>
       <w:r>
         <w:pict w14:anchorId="05A03A0A">
-          <v:rect id="_x0000_i1077" style="width:0;height:.75pt" o:hralign="center" o:hrstd="t" o:hr="t" fillcolor="#a0a0a0" stroked="f"/>
+          <v:rect id="_x0000_i1030" style="width:0;height:.75pt" o:hralign="center" o:hrstd="t" o:hr="t" fillcolor="#a0a0a0" stroked="f"/>
         </w:pict>
       </w:r>
     </w:p>
@@ -3154,7 +3154,7 @@
     <w:p>
       <w:r>
         <w:pict w14:anchorId="6EDF4089">
-          <v:rect id="_x0000_i1078" style="width:0;height:.75pt" o:hralign="center" o:hrstd="t" o:hr="t" fillcolor="#a0a0a0" stroked="f"/>
+          <v:rect id="_x0000_i1031" style="width:0;height:.75pt" o:hralign="center" o:hrstd="t" o:hr="t" fillcolor="#a0a0a0" stroked="f"/>
         </w:pict>
       </w:r>
     </w:p>
@@ -4064,7 +4064,7 @@
     <w:p>
       <w:r>
         <w:pict w14:anchorId="0DCC08E9">
-          <v:rect id="_x0000_i1105" style="width:0;height:.75pt" o:hralign="center" o:hrstd="t" o:hr="t" fillcolor="#a0a0a0" stroked="f"/>
+          <v:rect id="_x0000_i1032" style="width:0;height:.75pt" o:hralign="center" o:hrstd="t" o:hr="t" fillcolor="#a0a0a0" stroked="f"/>
         </w:pict>
       </w:r>
     </w:p>
@@ -5537,7 +5537,7 @@
     <w:p>
       <w:r>
         <w:pict w14:anchorId="79F51B90">
-          <v:rect id="_x0000_i1107" style="width:0;height:.75pt" o:hralign="center" o:hrstd="t" o:hr="t" fillcolor="#a0a0a0" stroked="f"/>
+          <v:rect id="_x0000_i1033" style="width:0;height:.75pt" o:hralign="center" o:hrstd="t" o:hr="t" fillcolor="#a0a0a0" stroked="f"/>
         </w:pict>
       </w:r>
     </w:p>
@@ -5680,156 +5680,1510 @@
     <w:p>
       <w:r>
         <w:pict w14:anchorId="4B2F5B59">
-          <v:rect id="_x0000_i1108" style="width:0;height:.75pt" o:hralign="center" o:hrstd="t" o:hr="t" fillcolor="#a0a0a0" stroked="f"/>
+          <v:rect id="_x0000_i1034" style="width:0;height:.75pt" o:hralign="center" o:hrstd="t" o:hr="t" fillcolor="#a0a0a0" stroked="f"/>
         </w:pict>
       </w:r>
     </w:p>
     <w:p>
-      <w:r>
-        <w:rPr>
-          <w:b/>
-          <w:bCs/>
-        </w:rPr>
-        <w:t>Compétences acquises</w:t>
-      </w:r>
-      <w:r>
-        <w:t> :</w:t>
+      <w:pPr>
+        <w:rPr>
+          <w:b/>
+          <w:bCs/>
+        </w:rPr>
+      </w:pPr>
+      <w:r>
+        <w:rPr>
+          <w:b/>
+          <w:bCs/>
+        </w:rPr>
+        <w:t>BONUS 1 : Implémentation du système de Nobles</w:t>
+      </w:r>
+    </w:p>
+    <w:p>
+      <w:pPr>
+        <w:rPr>
+          <w:b/>
+          <w:bCs/>
+        </w:rPr>
+      </w:pPr>
+      <w:r>
+        <w:rPr>
+          <w:b/>
+          <w:bCs/>
+        </w:rPr>
+        <w:t>Qu'est-ce qu'on a fait ?</w:t>
+      </w:r>
+    </w:p>
+    <w:p>
+      <w:r>
+        <w:t xml:space="preserve">Nous avons implémenté le système complet des nobles, qui sont des cartes spéciales du jeu </w:t>
+      </w:r>
+      <w:proofErr w:type="spellStart"/>
+      <w:r>
+        <w:t>Splendor</w:t>
+      </w:r>
+      <w:proofErr w:type="spellEnd"/>
+      <w:r>
+        <w:t xml:space="preserve"> valant 3 points de prestige. Contrairement aux cartes de développement ordinaires qui coûtent des jetons, les nobles ne coûtent rien en jetons. À la place, on les obtient gratuitement et automatiquement quand on a assez de bonus </w:t>
+      </w:r>
+      <w:r>
+        <w:lastRenderedPageBreak/>
+        <w:t>de cartes (par exemple, si on a 3 cartes qui produisent du diamant ET 3 cartes qui produisent du saphir, un noble qui demande 3D + 3S nous revient automatiquement). Un seul noble par tour maximum, même si plusieurs sont éligibles.</w:t>
+      </w:r>
+    </w:p>
+    <w:p>
+      <w:pPr>
+        <w:rPr>
+          <w:b/>
+          <w:bCs/>
+        </w:rPr>
+      </w:pPr>
+      <w:r>
+        <w:rPr>
+          <w:b/>
+          <w:bCs/>
+        </w:rPr>
+        <w:t>Pourquoi cette fonctionnalité était importante ?</w:t>
+      </w:r>
+    </w:p>
+    <w:p>
+      <w:r>
+        <w:t xml:space="preserve">Dans le jeu </w:t>
+      </w:r>
+      <w:proofErr w:type="spellStart"/>
+      <w:r>
+        <w:t>Splendor</w:t>
+      </w:r>
+      <w:proofErr w:type="spellEnd"/>
+      <w:r>
+        <w:t xml:space="preserve"> réel, les nobles sont essentiels pour la stratégie. C'est une mécanique de récompense : au fur et à mesure qu'on achète des cartes, on accumule des bonus qui finissent par nous faire gagner des points automatiquement. Sans les nobles, le jeu était incomplet et les parties se terminaient trop lentement (il fallait seulement acheter des cartes avec des points, pas de raccourci).</w:t>
+      </w:r>
+    </w:p>
+    <w:p>
+      <w:r>
+        <w:t>Les nobles ajoutent aussi une couche stratégique : dois-je acheter des cartes qui me donnent des bonus pour accumuler des nobles ? Ou dois-je chercher directement des cartes avec beaucoup de points</w:t>
+      </w:r>
+      <w:r>
+        <w:t> ?</w:t>
+      </w:r>
+    </w:p>
+    <w:p>
+      <w:pPr>
+        <w:rPr>
+          <w:b/>
+          <w:bCs/>
+        </w:rPr>
+      </w:pPr>
+      <w:r>
+        <w:rPr>
+          <w:b/>
+          <w:bCs/>
+        </w:rPr>
+        <w:t>Structure d'un noble</w:t>
+      </w:r>
+    </w:p>
+    <w:p>
+      <w:r>
+        <w:t>Chaque noble a exactement 2 caractéristiques (très différent des cartes de développement) :</w:t>
       </w:r>
     </w:p>
     <w:p>
       <w:pPr>
         <w:numPr>
           <w:ilvl w:val="0"/>
-          <w:numId w:val="6"/>
+          <w:numId w:val="7"/>
         </w:numPr>
       </w:pPr>
       <w:r>
-        <w:t>Architecture logicielle avec séparation des responsabilités</w:t>
+        <w:t>Le </w:t>
+      </w:r>
+      <w:proofErr w:type="spellStart"/>
+      <w:r>
+        <w:t>cost</w:t>
+      </w:r>
+      <w:proofErr w:type="spellEnd"/>
+      <w:r>
+        <w:t> : des ressources bonus (pas des jetons) qu'il faut avoir pour l'obtenir. Par exemple : 3 diamants + 3 saphirs signifie qu'il faut avoir au moins 3 cartes produisant du diamant ET 3 cartes produisant du saphir.</w:t>
       </w:r>
     </w:p>
     <w:p>
       <w:pPr>
         <w:numPr>
           <w:ilvl w:val="0"/>
-          <w:numId w:val="6"/>
+          <w:numId w:val="7"/>
         </w:numPr>
       </w:pPr>
       <w:r>
-        <w:t>Gestion d'une boucle de jeu avec rotation des joueurs</w:t>
+        <w:t xml:space="preserve">Les points : toujours 3 dans </w:t>
+      </w:r>
+      <w:proofErr w:type="spellStart"/>
+      <w:r>
+        <w:t>Splendor</w:t>
+      </w:r>
+      <w:proofErr w:type="spellEnd"/>
+      <w:r>
+        <w:t>. Un noble ne rapporte jamais plus ou moins.</w:t>
+      </w:r>
+    </w:p>
+    <w:p>
+      <w:r>
+        <w:t xml:space="preserve">Contrairement aux cartes de niveau </w:t>
+      </w:r>
+      <w:r>
+        <w:t>1</w:t>
+      </w:r>
+      <w:r>
+        <w:t>-3, les nobles n'ont pas de tier pour montrer la difficulté (tous les nobles coûtent environ la même chose, c'est juste une combinaison aléatoire de bonus). Ils n'ont pas de type de ressource non plus puisqu'on ne les achète pas.</w:t>
+      </w:r>
+    </w:p>
+    <w:p>
+      <w:pPr>
+        <w:rPr>
+          <w:b/>
+          <w:bCs/>
+        </w:rPr>
+      </w:pPr>
+      <w:r>
+        <w:rPr>
+          <w:b/>
+          <w:bCs/>
+        </w:rPr>
+        <w:t>Implémentation de la classe Noble</w:t>
+      </w:r>
+    </w:p>
+    <w:p>
+      <w:r>
+        <w:t>On a créé une nouvelle classe Noble similaire à </w:t>
+      </w:r>
+      <w:proofErr w:type="spellStart"/>
+      <w:r>
+        <w:t>DevCard</w:t>
+      </w:r>
+      <w:proofErr w:type="spellEnd"/>
+      <w:r>
+        <w:t> mais beaucoup plus simple. Elle a seulement deux attributs : </w:t>
+      </w:r>
+      <w:proofErr w:type="spellStart"/>
+      <w:r>
+        <w:t>Resources</w:t>
+      </w:r>
+      <w:proofErr w:type="spellEnd"/>
+      <w:r>
+        <w:t xml:space="preserve"> </w:t>
+      </w:r>
+      <w:proofErr w:type="spellStart"/>
+      <w:r>
+        <w:t>cost</w:t>
+      </w:r>
+      <w:proofErr w:type="spellEnd"/>
+      <w:r>
+        <w:t> et </w:t>
+      </w:r>
+      <w:proofErr w:type="spellStart"/>
+      <w:r>
+        <w:t>int</w:t>
+      </w:r>
+      <w:proofErr w:type="spellEnd"/>
+      <w:r>
+        <w:t xml:space="preserve"> points.</w:t>
+      </w:r>
+    </w:p>
+    <w:p>
+      <w:r>
+        <w:t>Le constructeur prend ces deux paramètres et les stocke. C'est tout.</w:t>
+      </w:r>
+    </w:p>
+    <w:p>
+      <w:r>
+        <w:t xml:space="preserve">Pour l'affichage ASCII, on a créé une belle représentation visuelle avec un symbole </w:t>
+      </w:r>
+      <w:r>
+        <w:rPr>
+          <w:rFonts w:ascii="Segoe UI Symbol" w:hAnsi="Segoe UI Symbol" w:cs="Segoe UI Symbol"/>
+        </w:rPr>
+        <w:t>⚜</w:t>
+      </w:r>
+      <w:r>
+        <w:t xml:space="preserve"> (fleur de lys) pour repr</w:t>
+      </w:r>
+      <w:r>
+        <w:rPr>
+          <w:rFonts w:ascii="Aptos" w:hAnsi="Aptos" w:cs="Aptos"/>
+        </w:rPr>
+        <w:t>é</w:t>
+      </w:r>
+      <w:r>
+        <w:t>senter les nobles, entour</w:t>
+      </w:r>
+      <w:r>
+        <w:rPr>
+          <w:rFonts w:ascii="Aptos" w:hAnsi="Aptos" w:cs="Aptos"/>
+        </w:rPr>
+        <w:t>é</w:t>
+      </w:r>
+      <w:r>
+        <w:t xml:space="preserve"> d'une bo</w:t>
+      </w:r>
+      <w:r>
+        <w:rPr>
+          <w:rFonts w:ascii="Aptos" w:hAnsi="Aptos" w:cs="Aptos"/>
+        </w:rPr>
+        <w:t>î</w:t>
+      </w:r>
+      <w:r>
+        <w:t>te. Les ressources n</w:t>
+      </w:r>
+      <w:r>
+        <w:rPr>
+          <w:rFonts w:ascii="Aptos" w:hAnsi="Aptos" w:cs="Aptos"/>
+        </w:rPr>
+        <w:t>é</w:t>
+      </w:r>
+      <w:r>
+        <w:t>cessaires s'affichent au-dessous du titre, align</w:t>
+      </w:r>
+      <w:r>
+        <w:rPr>
+          <w:rFonts w:ascii="Aptos" w:hAnsi="Aptos" w:cs="Aptos"/>
+        </w:rPr>
+        <w:t>é</w:t>
+      </w:r>
+      <w:r>
+        <w:t xml:space="preserve">es au centre. On a </w:t>
+      </w:r>
+      <w:r>
+        <w:rPr>
+          <w:rFonts w:ascii="Aptos" w:hAnsi="Aptos" w:cs="Aptos"/>
+        </w:rPr>
+        <w:t>é</w:t>
+      </w:r>
+      <w:r>
+        <w:t>galement cr</w:t>
+      </w:r>
+      <w:r>
+        <w:rPr>
+          <w:rFonts w:ascii="Aptos" w:hAnsi="Aptos" w:cs="Aptos"/>
+        </w:rPr>
+        <w:t>éé</w:t>
+      </w:r>
+      <w:r>
+        <w:t xml:space="preserve"> une m</w:t>
+      </w:r>
+      <w:r>
+        <w:rPr>
+          <w:rFonts w:ascii="Aptos" w:hAnsi="Aptos" w:cs="Aptos"/>
+        </w:rPr>
+        <w:t>é</w:t>
+      </w:r>
+      <w:r>
+        <w:t>thode statique</w:t>
+      </w:r>
+      <w:r>
+        <w:rPr>
+          <w:rFonts w:ascii="Aptos" w:hAnsi="Aptos" w:cs="Aptos"/>
+        </w:rPr>
+        <w:t> </w:t>
+      </w:r>
+      <w:proofErr w:type="spellStart"/>
+      <w:proofErr w:type="gramStart"/>
+      <w:r>
+        <w:t>noNobleStringArray</w:t>
+      </w:r>
+      <w:proofErr w:type="spellEnd"/>
+      <w:r>
+        <w:t>(</w:t>
+      </w:r>
+      <w:proofErr w:type="gramEnd"/>
+      <w:r>
+        <w:t>) qui affiche un rectangle vide avec des tirets quand un noble a été pris par un joueur (représente l'absence du noble).</w:t>
+      </w:r>
+    </w:p>
+    <w:p>
+      <w:r>
+        <w:lastRenderedPageBreak/>
+        <w:t xml:space="preserve">Un détail important : le symbole </w:t>
+      </w:r>
+      <w:r>
+        <w:rPr>
+          <w:rFonts w:ascii="Segoe UI Symbol" w:hAnsi="Segoe UI Symbol" w:cs="Segoe UI Symbol"/>
+        </w:rPr>
+        <w:t>⚜</w:t>
+      </w:r>
+      <w:r>
+        <w:t xml:space="preserve"> prend 2 caract</w:t>
+      </w:r>
+      <w:r>
+        <w:rPr>
+          <w:rFonts w:ascii="Aptos" w:hAnsi="Aptos" w:cs="Aptos"/>
+        </w:rPr>
+        <w:t>è</w:t>
+      </w:r>
+      <w:r>
+        <w:t xml:space="preserve">res d'affichage (comme les symboles </w:t>
+      </w:r>
+      <w:r>
+        <w:rPr>
+          <w:rFonts w:ascii="Segoe UI Symbol" w:hAnsi="Segoe UI Symbol" w:cs="Segoe UI Symbol"/>
+        </w:rPr>
+        <w:t>♦♠♣♥</w:t>
+      </w:r>
+      <w:r>
+        <w:rPr>
+          <w:rFonts w:ascii="Aptos" w:hAnsi="Aptos" w:cs="Aptos"/>
+        </w:rPr>
+        <w:t>●</w:t>
+      </w:r>
+      <w:r>
+        <w:t>), donc on a d</w:t>
+      </w:r>
+      <w:r>
+        <w:rPr>
+          <w:rFonts w:ascii="Aptos" w:hAnsi="Aptos" w:cs="Aptos"/>
+        </w:rPr>
+        <w:t>û</w:t>
+      </w:r>
+      <w:r>
+        <w:t xml:space="preserve"> synchroniser l</w:t>
+      </w:r>
+      <w:r>
+        <w:t>a</w:t>
+      </w:r>
+      <w:r>
+        <w:t xml:space="preserve"> m</w:t>
+      </w:r>
+      <w:r>
+        <w:rPr>
+          <w:rFonts w:ascii="Aptos" w:hAnsi="Aptos" w:cs="Aptos"/>
+        </w:rPr>
+        <w:t>é</w:t>
+      </w:r>
+      <w:r>
+        <w:t>thodes</w:t>
+      </w:r>
+      <w:r>
+        <w:rPr>
+          <w:rFonts w:ascii="Aptos" w:hAnsi="Aptos" w:cs="Aptos"/>
+        </w:rPr>
+        <w:t> </w:t>
+      </w:r>
+      <w:proofErr w:type="spellStart"/>
+      <w:proofErr w:type="gramStart"/>
+      <w:r>
+        <w:t>displayedLength</w:t>
+      </w:r>
+      <w:proofErr w:type="spellEnd"/>
+      <w:r>
+        <w:t>(</w:t>
+      </w:r>
+      <w:proofErr w:type="gramEnd"/>
+      <w:r>
+        <w:t xml:space="preserve">) dans Display.java </w:t>
+      </w:r>
+      <w:r>
+        <w:t>et concaténer manuellement les différentes cartes nobles dans la largeur</w:t>
+      </w:r>
+      <w:r>
+        <w:t>. C'est un bug subtil qui nous a pris du temps à déboguer</w:t>
+      </w:r>
+      <w:r>
+        <w:t>, car cela déréglait toutes les cartes nobles en les désynchronisant</w:t>
+      </w:r>
+      <w:r>
+        <w:t>.</w:t>
+      </w:r>
+    </w:p>
+    <w:p>
+      <w:pPr>
+        <w:rPr>
+          <w:b/>
+          <w:bCs/>
+        </w:rPr>
+      </w:pPr>
+      <w:r>
+        <w:rPr>
+          <w:b/>
+          <w:bCs/>
+        </w:rPr>
+        <w:t>Lecture du fichier CSV</w:t>
+      </w:r>
+    </w:p>
+    <w:p>
+      <w:r>
+        <w:t xml:space="preserve">Les nobles sont stockés dans le même fichier stats.csv que les cartes de développement, avec un tier = 0 pour les identifier. Quand on lit le CSV dans </w:t>
+      </w:r>
+      <w:proofErr w:type="spellStart"/>
+      <w:r>
+        <w:t>Board</w:t>
+      </w:r>
+      <w:proofErr w:type="spellEnd"/>
+      <w:r>
+        <w:t>, on ignore toutes les lignes où tier == 0 pour les cartes (ce que nous faisait avant), mais maintenant on les ajoute à une liste </w:t>
+      </w:r>
+      <w:proofErr w:type="spellStart"/>
+      <w:r>
+        <w:t>allNobles</w:t>
+      </w:r>
+      <w:proofErr w:type="spellEnd"/>
+      <w:r>
+        <w:t> au lieu de les ignorer.</w:t>
+      </w:r>
+    </w:p>
+    <w:p>
+      <w:r>
+        <w:t>Après avoir créé toutes les cartes de développement, on mélange les nobles avec </w:t>
+      </w:r>
+      <w:proofErr w:type="spellStart"/>
+      <w:r>
+        <w:t>Collections.shuffle</w:t>
+      </w:r>
+      <w:proofErr w:type="spellEnd"/>
+      <w:r>
+        <w:t>(</w:t>
+      </w:r>
+      <w:proofErr w:type="spellStart"/>
+      <w:r>
+        <w:t>allNobles</w:t>
+      </w:r>
+      <w:proofErr w:type="spellEnd"/>
+      <w:r>
+        <w:t>) puis on tire le bon nombre selon les joueurs :</w:t>
       </w:r>
     </w:p>
     <w:p>
       <w:pPr>
         <w:numPr>
           <w:ilvl w:val="0"/>
-          <w:numId w:val="6"/>
+          <w:numId w:val="8"/>
         </w:numPr>
       </w:pPr>
       <w:r>
-        <w:t>Validation robuste des entrées utilisateur</w:t>
+        <w:t>2 joueurs : 3 nobles</w:t>
       </w:r>
     </w:p>
     <w:p>
       <w:pPr>
         <w:numPr>
           <w:ilvl w:val="0"/>
-          <w:numId w:val="6"/>
+          <w:numId w:val="8"/>
         </w:numPr>
       </w:pPr>
       <w:r>
-        <w:t xml:space="preserve">Gestion des erreurs avec </w:t>
-      </w:r>
-      <w:proofErr w:type="spellStart"/>
-      <w:r>
-        <w:t>try</w:t>
-      </w:r>
-      <w:proofErr w:type="spellEnd"/>
-      <w:r>
-        <w:t>-catch</w:t>
+        <w:t>3 joueurs : 4 nobles</w:t>
       </w:r>
     </w:p>
     <w:p>
       <w:pPr>
         <w:numPr>
           <w:ilvl w:val="0"/>
-          <w:numId w:val="6"/>
+          <w:numId w:val="8"/>
         </w:numPr>
       </w:pPr>
       <w:r>
-        <w:lastRenderedPageBreak/>
-        <w:t xml:space="preserve">Lecture et </w:t>
-      </w:r>
-      <w:proofErr w:type="spellStart"/>
-      <w:r>
-        <w:t>parsing</w:t>
-      </w:r>
-      <w:proofErr w:type="spellEnd"/>
-      <w:r>
-        <w:t xml:space="preserve"> de fichiers CSV</w:t>
+        <w:t>4 joueurs : 5 nobles</w:t>
+      </w:r>
+    </w:p>
+    <w:p>
+      <w:r>
+        <w:t>Ces nobles sont stockés dans </w:t>
+      </w:r>
+      <w:proofErr w:type="spellStart"/>
+      <w:r>
+        <w:t>visibleNobles</w:t>
+      </w:r>
+      <w:proofErr w:type="spellEnd"/>
+      <w:r>
+        <w:t xml:space="preserve"> (une </w:t>
+      </w:r>
+      <w:proofErr w:type="spellStart"/>
+      <w:r>
+        <w:t>ArrayList</w:t>
+      </w:r>
+      <w:proofErr w:type="spellEnd"/>
+      <w:r>
+        <w:t>) qui représente les nobles disponibles sur le plateau.</w:t>
+      </w:r>
+    </w:p>
+    <w:p>
+      <w:pPr>
+        <w:rPr>
+          <w:b/>
+          <w:bCs/>
+        </w:rPr>
+      </w:pPr>
+      <w:r>
+        <w:rPr>
+          <w:b/>
+          <w:bCs/>
+        </w:rPr>
+        <w:t>Vérification automatique des nobles</w:t>
+      </w:r>
+    </w:p>
+    <w:p>
+      <w:r>
+        <w:t>On a créé la méthode </w:t>
+      </w:r>
+      <w:proofErr w:type="spellStart"/>
+      <w:proofErr w:type="gramStart"/>
+      <w:r>
+        <w:t>checkAndObtainNobles</w:t>
+      </w:r>
+      <w:proofErr w:type="spellEnd"/>
+      <w:r>
+        <w:t>(</w:t>
+      </w:r>
+      <w:proofErr w:type="gramEnd"/>
+      <w:r>
+        <w:t>) dans Player qui :</w:t>
       </w:r>
     </w:p>
     <w:p>
       <w:pPr>
         <w:numPr>
           <w:ilvl w:val="0"/>
-          <w:numId w:val="6"/>
+          <w:numId w:val="9"/>
         </w:numPr>
       </w:pPr>
       <w:r>
-        <w:t xml:space="preserve">Manipulation de collections (List, </w:t>
-      </w:r>
-      <w:proofErr w:type="spellStart"/>
-      <w:r>
-        <w:t>ArrayList</w:t>
-      </w:r>
-      <w:proofErr w:type="spellEnd"/>
-      <w:r>
-        <w:t>, Stack)</w:t>
+        <w:t>Parcourt tous les nobles disponibles sur le plateau</w:t>
       </w:r>
     </w:p>
     <w:p>
       <w:pPr>
         <w:numPr>
           <w:ilvl w:val="0"/>
-          <w:numId w:val="6"/>
+          <w:numId w:val="9"/>
         </w:numPr>
       </w:pPr>
       <w:r>
-        <w:t>Utilisation avancée du Scanner</w:t>
-      </w:r>
+        <w:t>Pour chaque noble, vérifie si le joueur a assez de bonus : </w:t>
+      </w:r>
+      <w:proofErr w:type="spellStart"/>
+      <w:proofErr w:type="gramStart"/>
+      <w:r>
+        <w:t>canObtainNoble</w:t>
+      </w:r>
+      <w:proofErr w:type="spellEnd"/>
+      <w:r>
+        <w:t>(</w:t>
+      </w:r>
+      <w:proofErr w:type="gramEnd"/>
+      <w:r>
+        <w:t xml:space="preserve">noble, </w:t>
+      </w:r>
+      <w:proofErr w:type="spellStart"/>
+      <w:r>
+        <w:t>player</w:t>
+      </w:r>
+      <w:proofErr w:type="spellEnd"/>
+      <w:r>
+        <w:t xml:space="preserve">) dans </w:t>
+      </w:r>
+      <w:proofErr w:type="spellStart"/>
+      <w:r>
+        <w:t>Board</w:t>
+      </w:r>
+      <w:proofErr w:type="spellEnd"/>
     </w:p>
     <w:p>
       <w:pPr>
         <w:numPr>
           <w:ilvl w:val="0"/>
-          <w:numId w:val="6"/>
+          <w:numId w:val="9"/>
         </w:numPr>
       </w:pPr>
       <w:r>
-        <w:t xml:space="preserve">Débogage méthodique de bugs complexes (Scanner, Display, </w:t>
-      </w:r>
-      <w:proofErr w:type="spellStart"/>
-      <w:r>
-        <w:t>NullPointer</w:t>
-      </w:r>
-      <w:proofErr w:type="spellEnd"/>
-      <w:r>
-        <w:t>)</w:t>
-      </w:r>
-    </w:p>
-    <w:p>
-      <w:r>
-        <w:t>Le jeu est maintenant complètement jouable et respecte toutes les spécifications du cahier des charges, avec en bonus une interface utilisateur améliorée et une configuration flexible des joueurs.</w:t>
+        <w:t>Si oui, ajoute automatiquement le noble au joueur : </w:t>
+      </w:r>
+      <w:proofErr w:type="spellStart"/>
+      <w:r>
+        <w:t>addPurchasedNoble</w:t>
+      </w:r>
+      <w:proofErr w:type="spellEnd"/>
+      <w:r>
+        <w:t>(noble)</w:t>
+      </w:r>
+    </w:p>
+    <w:p>
+      <w:pPr>
+        <w:numPr>
+          <w:ilvl w:val="0"/>
+          <w:numId w:val="9"/>
+        </w:numPr>
+      </w:pPr>
+      <w:r>
+        <w:t>S'arrête après le premier noble obtenu (règle importante : maximum 1 noble par tour)</w:t>
+      </w:r>
+    </w:p>
+    <w:p>
+      <w:r>
+        <w:t>Cette méthode est appelée après chaque achat de carte dans </w:t>
+      </w:r>
+      <w:proofErr w:type="spellStart"/>
+      <w:r>
+        <w:t>Game.move</w:t>
+      </w:r>
+      <w:proofErr w:type="spellEnd"/>
+      <w:r>
+        <w:t>(), parce que c'est seulement après avoir acheté une carte qu'on peut gagner un bonus et devenir éligible pour un noble.</w:t>
+      </w:r>
+    </w:p>
+    <w:p>
+      <w:r>
+        <w:t>L'astuce "obtenir au maximum 1 noble par tour" est implémentée avec un break dans la boucle : dès qu'on obtient un noble, on arrête de chercher.</w:t>
+      </w:r>
+    </w:p>
+    <w:p>
+      <w:pPr>
+        <w:rPr>
+          <w:b/>
+          <w:bCs/>
+        </w:rPr>
+      </w:pPr>
+      <w:r>
+        <w:rPr>
+          <w:b/>
+          <w:bCs/>
+        </w:rPr>
+        <w:t>Points importants de l'implémentation</w:t>
+      </w:r>
+    </w:p>
+    <w:p>
+      <w:r>
+        <w:t xml:space="preserve">Cartes bonus vs jetons : Un détail crucial qu'on a dû bien comprendre. Les nobles coûtent des cartes bonus (on regarde combien de cartes on a qui produisent chaque </w:t>
+      </w:r>
+      <w:r>
+        <w:lastRenderedPageBreak/>
+        <w:t>ressource), PAS des jetons qu'on possède en main. C'est très différent des cartes de développement. Si un noble coûte 3 diamants, il faut avoir 3 cartes dans sa liste </w:t>
+      </w:r>
+      <w:proofErr w:type="spellStart"/>
+      <w:r>
+        <w:t>purchasedCards</w:t>
+      </w:r>
+      <w:proofErr w:type="spellEnd"/>
+      <w:r>
+        <w:t> qui produisent du diamant. Les jetons qu'on possède sur le plateau n'ont aucune importance pour les nobles.</w:t>
+      </w:r>
+    </w:p>
+    <w:p>
+      <w:r>
+        <w:t>Affichage centré des nobles : Les nobles s'affichent en haut du plateau, centrés horizontalement. Pour ça, on a créé une concaténation manuelle dans </w:t>
+      </w:r>
+      <w:proofErr w:type="spellStart"/>
+      <w:r>
+        <w:t>Board.boardToStringArray</w:t>
+      </w:r>
+      <w:proofErr w:type="spellEnd"/>
+      <w:r>
+        <w:t>() au lieu d'utiliser </w:t>
+      </w:r>
+      <w:proofErr w:type="spellStart"/>
+      <w:r>
+        <w:t>Display.concatStringArray</w:t>
+      </w:r>
+      <w:proofErr w:type="spellEnd"/>
+      <w:r>
+        <w:t xml:space="preserve">() (qui aurait rajouté du </w:t>
+      </w:r>
+      <w:proofErr w:type="spellStart"/>
+      <w:r>
+        <w:t>padding</w:t>
+      </w:r>
+      <w:proofErr w:type="spellEnd"/>
+      <w:r>
+        <w:t xml:space="preserve"> indésirable). On concatène juste </w:t>
+      </w:r>
+      <w:proofErr w:type="gramStart"/>
+      <w:r>
+        <w:t>les nobles côte</w:t>
+      </w:r>
+      <w:proofErr w:type="gramEnd"/>
+      <w:r>
+        <w:t xml:space="preserve"> à côte avec des </w:t>
+      </w:r>
+      <w:proofErr w:type="gramStart"/>
+      <w:r>
+        <w:t>String[</w:t>
+      </w:r>
+      <w:proofErr w:type="gramEnd"/>
+      <w:r>
+        <w:t xml:space="preserve">] temp, puis on ajoute du </w:t>
+      </w:r>
+      <w:proofErr w:type="spellStart"/>
+      <w:r>
+        <w:t>padding</w:t>
+      </w:r>
+      <w:proofErr w:type="spellEnd"/>
+      <w:r>
+        <w:t xml:space="preserve"> à gauche pour centrer le tout.</w:t>
+      </w:r>
+    </w:p>
+    <w:p>
+      <w:r>
+        <w:t>Gestion des emplacements vides : Quand un joueur obtient un noble, ce noble disparaît du plateau. Mais on garde toujours le même nombre d'emplacements visibles (3, 4 ou 5 selon le nombre de joueurs) en affichant un rectangle avec des tirets où le noble manquant était. Ça montre clairement qu'un noble a été pris sans "réorganiser" visuellement le plateau.</w:t>
+      </w:r>
+    </w:p>
+    <w:p>
+      <w:pPr>
+        <w:rPr>
+          <w:b/>
+          <w:bCs/>
+        </w:rPr>
+      </w:pPr>
+      <w:r>
+        <w:rPr>
+          <w:b/>
+          <w:bCs/>
+        </w:rPr>
+        <w:t>Affichage et messages</w:t>
+      </w:r>
+    </w:p>
+    <w:p>
+      <w:r>
+        <w:t>Quand un joueur obtient un noble, on affiche : </w:t>
+      </w:r>
+      <w:r>
+        <w:rPr>
+          <w:rFonts w:ascii="Segoe UI Emoji" w:hAnsi="Segoe UI Emoji" w:cs="Segoe UI Emoji"/>
+        </w:rPr>
+        <w:t>🎉</w:t>
+      </w:r>
+      <w:r>
+        <w:t xml:space="preserve"> [</w:t>
+      </w:r>
+      <w:proofErr w:type="spellStart"/>
+      <w:r>
+        <w:t>NomJoueur</w:t>
+      </w:r>
+      <w:proofErr w:type="spellEnd"/>
+      <w:r>
+        <w:t>] obtient un noble ! (+3 pts). Ce message s'affiche après le message de l'action d'achat, car on a organisé l'ordre d'exécution comme ça : afficher l'action, puis vérifier les nobles, puis afficher le résultat de la vérification.</w:t>
+      </w:r>
+    </w:p>
+    <w:p>
+      <w:pPr>
+        <w:rPr>
+          <w:b/>
+          <w:bCs/>
+        </w:rPr>
+      </w:pPr>
+      <w:r>
+        <w:rPr>
+          <w:b/>
+          <w:bCs/>
+        </w:rPr>
+        <w:t>Problèmes rencontrés et solutions</w:t>
+      </w:r>
+    </w:p>
+    <w:p>
+      <w:pPr>
+        <w:rPr>
+          <w:b/>
+          <w:bCs/>
+        </w:rPr>
+      </w:pPr>
+      <w:r>
+        <w:rPr>
+          <w:b/>
+          <w:bCs/>
+        </w:rPr>
+        <w:t xml:space="preserve">PB 1 : Affichage décalé </w:t>
+      </w:r>
+      <w:proofErr w:type="gramStart"/>
+      <w:r>
+        <w:rPr>
+          <w:b/>
+          <w:bCs/>
+        </w:rPr>
+        <w:t>des nobles côte</w:t>
+      </w:r>
+      <w:proofErr w:type="gramEnd"/>
+      <w:r>
+        <w:rPr>
+          <w:b/>
+          <w:bCs/>
+        </w:rPr>
+        <w:t xml:space="preserve"> à côte</w:t>
+      </w:r>
+    </w:p>
+    <w:p>
+      <w:r>
+        <w:t>Problème : Quand on affichait les nobles avec </w:t>
+      </w:r>
+      <w:proofErr w:type="spellStart"/>
+      <w:r>
+        <w:t>Display.concatStringArray</w:t>
+      </w:r>
+      <w:proofErr w:type="spellEnd"/>
+      <w:r>
+        <w:t xml:space="preserve">(), ça rajoutait des espaces parasites après chaque ligne, ce qui décalait les cartes. La ligne avec le titre </w:t>
+      </w:r>
+      <w:r>
+        <w:rPr>
+          <w:rFonts w:ascii="Segoe UI Symbol" w:hAnsi="Segoe UI Symbol" w:cs="Segoe UI Symbol"/>
+        </w:rPr>
+        <w:t>⚜</w:t>
+      </w:r>
+      <w:r>
+        <w:t xml:space="preserve">NOBLE </w:t>
+      </w:r>
+      <w:r>
+        <w:rPr>
+          <w:rFonts w:ascii="Aptos" w:hAnsi="Aptos" w:cs="Aptos"/>
+        </w:rPr>
+        <w:t>é</w:t>
+      </w:r>
+      <w:r>
+        <w:t>tait d</w:t>
+      </w:r>
+      <w:r>
+        <w:rPr>
+          <w:rFonts w:ascii="Aptos" w:hAnsi="Aptos" w:cs="Aptos"/>
+        </w:rPr>
+        <w:t>é</w:t>
+      </w:r>
+      <w:r>
+        <w:t>cal</w:t>
+      </w:r>
+      <w:r>
+        <w:rPr>
+          <w:rFonts w:ascii="Aptos" w:hAnsi="Aptos" w:cs="Aptos"/>
+        </w:rPr>
+        <w:t>é</w:t>
+      </w:r>
+      <w:r>
+        <w:t>e alors que les bordures n</w:t>
+      </w:r>
+      <w:r>
+        <w:t>e l</w:t>
+      </w:r>
+      <w:r>
+        <w:t>'</w:t>
+      </w:r>
+      <w:r>
+        <w:rPr>
+          <w:rFonts w:ascii="Aptos" w:hAnsi="Aptos" w:cs="Aptos"/>
+        </w:rPr>
+        <w:t>é</w:t>
+      </w:r>
+      <w:r>
+        <w:t>taient pas.</w:t>
+      </w:r>
+    </w:p>
+    <w:p>
+      <w:r>
+        <w:t>Cause : La méthode </w:t>
+      </w:r>
+      <w:proofErr w:type="spellStart"/>
+      <w:r>
+        <w:t>Display.concatStringArray</w:t>
+      </w:r>
+      <w:proofErr w:type="spellEnd"/>
+      <w:r>
+        <w:t>() utilise </w:t>
+      </w:r>
+      <w:proofErr w:type="spellStart"/>
+      <w:proofErr w:type="gramStart"/>
+      <w:r>
+        <w:t>Display.pad</w:t>
+      </w:r>
+      <w:proofErr w:type="spellEnd"/>
+      <w:r>
+        <w:t>(</w:t>
+      </w:r>
+      <w:proofErr w:type="gramEnd"/>
+      <w:r>
+        <w:t>) qui appelle </w:t>
+      </w:r>
+      <w:proofErr w:type="spellStart"/>
+      <w:proofErr w:type="gramStart"/>
+      <w:r>
+        <w:t>displayedLength</w:t>
+      </w:r>
+      <w:proofErr w:type="spellEnd"/>
+      <w:r>
+        <w:t>(</w:t>
+      </w:r>
+      <w:proofErr w:type="gramEnd"/>
+      <w:r>
+        <w:t>) pour aligner toutes les lignes. Or, </w:t>
+      </w:r>
+      <w:proofErr w:type="spellStart"/>
+      <w:proofErr w:type="gramStart"/>
+      <w:r>
+        <w:t>displayedLength</w:t>
+      </w:r>
+      <w:proofErr w:type="spellEnd"/>
+      <w:r>
+        <w:t>(</w:t>
+      </w:r>
+      <w:proofErr w:type="gramEnd"/>
+      <w:r>
+        <w:t xml:space="preserve">) de Display.java ne reconnaissait pas le symbole </w:t>
+      </w:r>
+      <w:r>
+        <w:rPr>
+          <w:rFonts w:ascii="Segoe UI Symbol" w:hAnsi="Segoe UI Symbol" w:cs="Segoe UI Symbol"/>
+        </w:rPr>
+        <w:t>⚜</w:t>
+      </w:r>
+      <w:r>
+        <w:t xml:space="preserve"> (code Unicode 9948) comme prenant 2 caract</w:t>
+      </w:r>
+      <w:r>
+        <w:rPr>
+          <w:rFonts w:ascii="Aptos" w:hAnsi="Aptos" w:cs="Aptos"/>
+        </w:rPr>
+        <w:t>è</w:t>
+      </w:r>
+      <w:r>
+        <w:t xml:space="preserve">res, donc </w:t>
+      </w:r>
+      <w:r>
+        <w:rPr>
+          <w:rFonts w:ascii="Aptos" w:hAnsi="Aptos" w:cs="Aptos"/>
+        </w:rPr>
+        <w:t>ç</w:t>
+      </w:r>
+      <w:r>
+        <w:t xml:space="preserve">a comptait 1 </w:t>
+      </w:r>
+      <w:r>
+        <w:rPr>
+          <w:rFonts w:ascii="Aptos" w:hAnsi="Aptos" w:cs="Aptos"/>
+        </w:rPr>
+        <w:t>à</w:t>
+      </w:r>
+      <w:r>
+        <w:t xml:space="preserve"> la place de 2. R</w:t>
+      </w:r>
+      <w:r>
+        <w:rPr>
+          <w:rFonts w:ascii="Aptos" w:hAnsi="Aptos" w:cs="Aptos"/>
+        </w:rPr>
+        <w:t>é</w:t>
+      </w:r>
+      <w:r>
+        <w:t xml:space="preserve">sultat : elle voyait les lignes avec </w:t>
+      </w:r>
+      <w:r>
+        <w:rPr>
+          <w:rFonts w:ascii="Segoe UI Symbol" w:hAnsi="Segoe UI Symbol" w:cs="Segoe UI Symbol"/>
+        </w:rPr>
+        <w:t>⚜</w:t>
+      </w:r>
+      <w:r>
+        <w:t xml:space="preserve"> comme plus courtes que les bordures, et rajoutait du </w:t>
+      </w:r>
+      <w:proofErr w:type="spellStart"/>
+      <w:r>
+        <w:t>padding</w:t>
+      </w:r>
+      <w:proofErr w:type="spellEnd"/>
+      <w:r>
+        <w:t xml:space="preserve"> pour les aligner.</w:t>
+      </w:r>
+    </w:p>
+    <w:p>
+      <w:r>
+        <w:t>Solution : Au lieu d'utiliser </w:t>
+      </w:r>
+      <w:proofErr w:type="spellStart"/>
+      <w:r>
+        <w:t>Display.concatStringArray</w:t>
+      </w:r>
+      <w:proofErr w:type="spellEnd"/>
+      <w:r>
+        <w:t xml:space="preserve">() pour les nobles, on a implémenté une concaténation manuelle directe, sans </w:t>
+      </w:r>
+      <w:proofErr w:type="spellStart"/>
+      <w:r>
+        <w:t>padding</w:t>
+      </w:r>
+      <w:proofErr w:type="spellEnd"/>
+      <w:r>
+        <w:t xml:space="preserve"> automatique. On crée un tableau temp et on concatène chaque ligne des nobles directement avec +=. Ça donne exactement la largeur qu'on veut, sans </w:t>
+      </w:r>
+      <w:proofErr w:type="spellStart"/>
+      <w:r>
+        <w:t>padding</w:t>
+      </w:r>
+      <w:proofErr w:type="spellEnd"/>
+      <w:r>
+        <w:t xml:space="preserve"> parasite.</w:t>
+      </w:r>
+    </w:p>
+    <w:p/>
+    <w:p/>
+    <w:p>
+      <w:pPr>
+        <w:rPr>
+          <w:b/>
+          <w:bCs/>
+        </w:rPr>
+      </w:pPr>
+      <w:r>
+        <w:rPr>
+          <w:b/>
+          <w:bCs/>
+        </w:rPr>
+        <w:lastRenderedPageBreak/>
+        <w:t xml:space="preserve">PB </w:t>
+      </w:r>
+      <w:r>
+        <w:rPr>
+          <w:b/>
+          <w:bCs/>
+        </w:rPr>
+        <w:t>2</w:t>
+      </w:r>
+      <w:r>
+        <w:rPr>
+          <w:b/>
+          <w:bCs/>
+        </w:rPr>
+        <w:t xml:space="preserve"> : Gestion du cas "peu de nobles au début"</w:t>
+      </w:r>
+    </w:p>
+    <w:p>
+      <w:r>
+        <w:t>Problème : Quand on lit le CSV, on ne sait pas combien de nobles il y a au total. Et pendant la partie, des nobles disparaissent. La boucle d'affichage devait gérer le nombre variable de nobles.</w:t>
+      </w:r>
+    </w:p>
+    <w:p>
+      <w:r>
+        <w:t>Solution : On stocke </w:t>
+      </w:r>
+      <w:proofErr w:type="spellStart"/>
+      <w:r>
+        <w:t>nbNoblesSlots</w:t>
+      </w:r>
+      <w:proofErr w:type="spellEnd"/>
+      <w:r>
+        <w:t> au début qui vaut le nombre de nobles tirés initialement. Pendant l'affichage, on affiche </w:t>
+      </w:r>
+      <w:proofErr w:type="spellStart"/>
+      <w:r>
+        <w:t>totalSlots</w:t>
+      </w:r>
+      <w:proofErr w:type="spellEnd"/>
+      <w:r>
+        <w:t xml:space="preserve"> = </w:t>
+      </w:r>
+      <w:proofErr w:type="spellStart"/>
+      <w:proofErr w:type="gramStart"/>
+      <w:r>
+        <w:t>Math.max</w:t>
+      </w:r>
+      <w:proofErr w:type="spellEnd"/>
+      <w:r>
+        <w:t>(</w:t>
+      </w:r>
+      <w:proofErr w:type="spellStart"/>
+      <w:proofErr w:type="gramEnd"/>
+      <w:r>
+        <w:t>nbNobles</w:t>
+      </w:r>
+      <w:proofErr w:type="spellEnd"/>
+      <w:r>
+        <w:t xml:space="preserve">, </w:t>
+      </w:r>
+      <w:proofErr w:type="spellStart"/>
+      <w:r>
+        <w:t>nbNoblesSlots</w:t>
+      </w:r>
+      <w:proofErr w:type="spellEnd"/>
+      <w:r>
+        <w:t>) emplacements nobles. S'il y a moins de nobles que d'emplacements (parce que des nobles ont été pris), on affiche des rectangles vides.</w:t>
       </w:r>
       <w:r>
         <w:br/>
-      </w:r>
-      <w:r>
-        <w:br/>
-      </w:r>
-      <w:r>
-        <w:br/>
-        <w:t>Plus qu’a mettre en place les bonus et revoir la doc et les finalisations du code.</w:t>
+        <w:t xml:space="preserve">En gros, le problème était de réussir </w:t>
+      </w:r>
+      <w:proofErr w:type="gramStart"/>
+      <w:r>
+        <w:t>a</w:t>
+      </w:r>
+      <w:proofErr w:type="gramEnd"/>
+      <w:r>
+        <w:t xml:space="preserve"> récupérer le nombre de joueurs de la partie en fonction du nombre de joueurs initialisés, mais vu que ce n’était pas possible a cause de méthodes en </w:t>
+      </w:r>
+      <w:proofErr w:type="spellStart"/>
+      <w:r>
+        <w:t>private</w:t>
+      </w:r>
+      <w:proofErr w:type="spellEnd"/>
+      <w:r>
+        <w:t xml:space="preserve">, j’ai </w:t>
+      </w:r>
+      <w:proofErr w:type="gramStart"/>
+      <w:r>
+        <w:t>du</w:t>
+      </w:r>
+      <w:proofErr w:type="gramEnd"/>
+      <w:r>
+        <w:t xml:space="preserve"> ajouter un attribut pour stocker le nombre de nobles et ainsi pouvoir itérer dessus et les gérer correctement.</w:t>
+      </w:r>
+    </w:p>
+    <w:p>
+      <w:pPr>
+        <w:rPr>
+          <w:b/>
+          <w:bCs/>
+        </w:rPr>
+      </w:pPr>
+      <w:r>
+        <w:rPr>
+          <w:b/>
+          <w:bCs/>
+        </w:rPr>
+        <w:t>PB 3 : Suppression des espaces parasites dans la 3e ligne</w:t>
+      </w:r>
+    </w:p>
+    <w:p>
+      <w:pPr>
+        <w:rPr>
+          <w:b/>
+          <w:bCs/>
+        </w:rPr>
+      </w:pPr>
+      <w:r>
+        <w:rPr>
+          <w:b/>
+          <w:bCs/>
+        </w:rPr>
+        <w:t xml:space="preserve">Problème : </w:t>
+      </w:r>
+    </w:p>
+    <w:p>
+      <w:r>
+        <w:t xml:space="preserve">Lors de l'affichage des nobles, la 3e ligne du tableau (la ligne horizontale avec les séparations pointillées) avait des espaces parasites à la fin qui décalaient l'alignement global du plateau. </w:t>
+      </w:r>
+    </w:p>
+    <w:p>
+      <w:pPr>
+        <w:rPr>
+          <w:b/>
+          <w:bCs/>
+        </w:rPr>
+      </w:pPr>
+      <w:r>
+        <w:rPr>
+          <w:b/>
+          <w:bCs/>
+        </w:rPr>
+        <w:t xml:space="preserve">Cause : </w:t>
+      </w:r>
+    </w:p>
+    <w:p>
+      <w:r>
+        <w:t xml:space="preserve">Quand on concaténait </w:t>
+      </w:r>
+      <w:proofErr w:type="gramStart"/>
+      <w:r>
+        <w:t>les nobles côte</w:t>
+      </w:r>
+      <w:proofErr w:type="gramEnd"/>
+      <w:r>
+        <w:t xml:space="preserve"> à côte, chaque noble ajoutait des espaces de </w:t>
+      </w:r>
+      <w:proofErr w:type="spellStart"/>
+      <w:r>
+        <w:t>padding</w:t>
+      </w:r>
+      <w:proofErr w:type="spellEnd"/>
+      <w:r>
+        <w:t xml:space="preserve"> à la fin de chaque ligne. Ces espaces s'accumulaient sur la 3e ligne (celle avec les points de séparation verticale), créant un décalage visible. </w:t>
+      </w:r>
+    </w:p>
+    <w:p>
+      <w:pPr>
+        <w:rPr>
+          <w:b/>
+          <w:bCs/>
+        </w:rPr>
+      </w:pPr>
+      <w:r>
+        <w:rPr>
+          <w:b/>
+          <w:bCs/>
+        </w:rPr>
+        <w:t>Solution :</w:t>
+      </w:r>
+    </w:p>
+    <w:p>
+      <w:r>
+        <w:t xml:space="preserve">On a ajouté une correction manuelle qui retire les espaces parasites à la fin de la 3e ligne du tableau. Après avoir construit le tableau de nobles, on calcule combien d'espaces retirer (égal au nombre total de nobles affichés), puis on applique </w:t>
+      </w:r>
+      <w:proofErr w:type="spellStart"/>
+      <w:proofErr w:type="gramStart"/>
+      <w:r>
+        <w:t>substring</w:t>
+      </w:r>
+      <w:proofErr w:type="spellEnd"/>
+      <w:r>
+        <w:t>(</w:t>
+      </w:r>
+      <w:proofErr w:type="gramEnd"/>
+      <w:r>
+        <w:t>) pour tronquer la ligne :</w:t>
+      </w:r>
+    </w:p>
+    <w:p/>
+    <w:p>
+      <w:pPr>
+        <w:rPr>
+          <w:b/>
+          <w:bCs/>
+        </w:rPr>
+      </w:pPr>
+      <w:r>
+        <w:rPr>
+          <w:b/>
+          <w:bCs/>
+        </w:rPr>
+        <w:t>PB 4 : Problème d'alignement général des nobles sur le plateau</w:t>
+      </w:r>
+    </w:p>
+    <w:p>
+      <w:pPr>
+        <w:rPr>
+          <w:b/>
+          <w:bCs/>
+        </w:rPr>
+      </w:pPr>
+      <w:r>
+        <w:rPr>
+          <w:b/>
+          <w:bCs/>
+        </w:rPr>
+        <w:t xml:space="preserve">Problème : </w:t>
+      </w:r>
+    </w:p>
+    <w:p>
+      <w:r>
+        <w:t>Les nobles n'étaient pas correctement centrés horizontalement sur le plateau. Ils apparaissaient décalés vers la gauche ou vers la droite, créant un affichage visuellement déséquilibré par rapport aux cartes de développement situées en dessous.</w:t>
+      </w:r>
+    </w:p>
+    <w:p/>
+    <w:p>
+      <w:pPr>
+        <w:rPr>
+          <w:b/>
+          <w:bCs/>
+        </w:rPr>
+      </w:pPr>
+      <w:r>
+        <w:rPr>
+          <w:b/>
+          <w:bCs/>
+        </w:rPr>
+        <w:t xml:space="preserve">Cause : </w:t>
+      </w:r>
+    </w:p>
+    <w:p>
+      <w:r>
+        <w:lastRenderedPageBreak/>
+        <w:t xml:space="preserve">Le calcul du </w:t>
+      </w:r>
+      <w:proofErr w:type="spellStart"/>
+      <w:r>
+        <w:t>padding</w:t>
+      </w:r>
+      <w:proofErr w:type="spellEnd"/>
+      <w:r>
+        <w:t xml:space="preserve"> pour centrer les nobles ne prenait pas en compte la largeur réelle de chaque noble. On utilisait une largeur fixe estimée, mais avec les symboles Unicode spéciaux (</w:t>
+      </w:r>
+      <w:r>
+        <w:rPr>
+          <w:rFonts w:ascii="Segoe UI Symbol" w:hAnsi="Segoe UI Symbol" w:cs="Segoe UI Symbol"/>
+        </w:rPr>
+        <w:t>⚜</w:t>
+      </w:r>
+      <w:r>
+        <w:t>) qui prennent 2 caract</w:t>
+      </w:r>
+      <w:r>
+        <w:rPr>
+          <w:rFonts w:ascii="Aptos" w:hAnsi="Aptos" w:cs="Aptos"/>
+        </w:rPr>
+        <w:t>è</w:t>
+      </w:r>
+      <w:r>
+        <w:t>res d'affichage au lieu de 1, la largeur r</w:t>
+      </w:r>
+      <w:r>
+        <w:rPr>
+          <w:rFonts w:ascii="Aptos" w:hAnsi="Aptos" w:cs="Aptos"/>
+        </w:rPr>
+        <w:t>é</w:t>
+      </w:r>
+      <w:r>
+        <w:t xml:space="preserve">elle </w:t>
+      </w:r>
+      <w:r>
+        <w:rPr>
+          <w:rFonts w:ascii="Aptos" w:hAnsi="Aptos" w:cs="Aptos"/>
+        </w:rPr>
+        <w:t>é</w:t>
+      </w:r>
+      <w:r>
+        <w:t>tait diff</w:t>
+      </w:r>
+      <w:r>
+        <w:rPr>
+          <w:rFonts w:ascii="Aptos" w:hAnsi="Aptos" w:cs="Aptos"/>
+        </w:rPr>
+        <w:t>é</w:t>
+      </w:r>
+      <w:r>
+        <w:t>rente de la largeur calcul</w:t>
+      </w:r>
+      <w:r>
+        <w:rPr>
+          <w:rFonts w:ascii="Aptos" w:hAnsi="Aptos" w:cs="Aptos"/>
+        </w:rPr>
+        <w:t>é</w:t>
+      </w:r>
+      <w:r>
+        <w:t xml:space="preserve">e. De plus, le nombre variable de nobles (3, 4 ou 5 selon le nombre de joueurs) changeait la largeur totale </w:t>
+      </w:r>
+      <w:r>
+        <w:rPr>
+          <w:rFonts w:ascii="Aptos" w:hAnsi="Aptos" w:cs="Aptos"/>
+        </w:rPr>
+        <w:t>à</w:t>
+      </w:r>
+      <w:r>
+        <w:t xml:space="preserve"> centrer.</w:t>
+      </w:r>
+    </w:p>
+    <w:p/>
+    <w:p>
+      <w:pPr>
+        <w:rPr>
+          <w:b/>
+          <w:bCs/>
+        </w:rPr>
+      </w:pPr>
+      <w:r>
+        <w:rPr>
+          <w:b/>
+          <w:bCs/>
+        </w:rPr>
+        <w:t xml:space="preserve">Solution : </w:t>
+      </w:r>
+    </w:p>
+    <w:p>
+      <w:r>
+        <w:t xml:space="preserve">On a recalculé dynamiquement la largeur totale des nobles en fonction du nombre réel d'emplacements affichés. On multiplie la largeur d'un noble (13 caractères) par le nombre total de slots, puis on calcule le </w:t>
+      </w:r>
+      <w:proofErr w:type="spellStart"/>
+      <w:r>
+        <w:t>padding</w:t>
+      </w:r>
+      <w:proofErr w:type="spellEnd"/>
+      <w:r>
+        <w:t xml:space="preserve"> nécessaire pour centrer cette largeur par rapport à la largeur du plateau (54 caractères). Le </w:t>
+      </w:r>
+      <w:proofErr w:type="spellStart"/>
+      <w:r>
+        <w:t>padding</w:t>
+      </w:r>
+      <w:proofErr w:type="spellEnd"/>
+      <w:r>
+        <w:t xml:space="preserve"> est ajouté au début de chaque ligne du tableau de nobles :</w:t>
+      </w:r>
+    </w:p>
+    <w:p>
+      <w:pPr>
+        <w:rPr>
+          <w:lang w:val="en-US"/>
+        </w:rPr>
+      </w:pPr>
+    </w:p>
+    <w:p>
+      <w:r>
+        <w:rPr>
+          <w:b/>
+          <w:bCs/>
+        </w:rPr>
+        <w:t>PB 5 : Choix du noble quand plusieurs sont éligibles</w:t>
+      </w:r>
+    </w:p>
+    <w:p>
+      <w:r>
+        <w:rPr>
+          <w:b/>
+          <w:bCs/>
+        </w:rPr>
+        <w:t>Problème</w:t>
+      </w:r>
+      <w:r>
+        <w:t xml:space="preserve"> : </w:t>
+      </w:r>
+    </w:p>
+    <w:p>
+      <w:r>
+        <w:t>La règle stipule qu'on obtient "au maximum 1 noble par tour". Mais que se passe-t-il si un joueur devient éligible pour plusieurs nobles en même temps après avoir acheté une carte ? Le premier problème était de décider quel noble donner. Le deuxième problème était de s'assurer qu'on ne donnait pas plusieurs nobles d'un coup.</w:t>
+      </w:r>
+    </w:p>
+    <w:p>
+      <w:r>
+        <w:rPr>
+          <w:b/>
+          <w:bCs/>
+        </w:rPr>
+        <w:t>Cause</w:t>
+      </w:r>
+      <w:r>
+        <w:t xml:space="preserve"> : </w:t>
+      </w:r>
+    </w:p>
+    <w:p>
+      <w:r>
+        <w:t xml:space="preserve">La boucle initiale dans </w:t>
+      </w:r>
+      <w:proofErr w:type="spellStart"/>
+      <w:proofErr w:type="gramStart"/>
+      <w:r>
+        <w:t>checkAndObtainNobles</w:t>
+      </w:r>
+      <w:proofErr w:type="spellEnd"/>
+      <w:r>
+        <w:t>(</w:t>
+      </w:r>
+      <w:proofErr w:type="gramEnd"/>
+      <w:r>
+        <w:t>) parcourait tous les nobles et les ajoutait au joueur sans s'arrêter. Si un joueur avait assez de bonus pour obtenir 2 ou 3 nobles simultanément (par exemple avec des cartes très variées), il les obtenait tous, ce qui violait la règle du jeu.</w:t>
+      </w:r>
+    </w:p>
+    <w:p>
+      <w:r>
+        <w:rPr>
+          <w:b/>
+          <w:bCs/>
+        </w:rPr>
+        <w:t>Solution</w:t>
+      </w:r>
+      <w:r>
+        <w:t xml:space="preserve"> : </w:t>
+      </w:r>
+    </w:p>
+    <w:p>
+      <w:r>
+        <w:t>On a ajouté un break immédiatement après avoir attribué le premier noble éligible. La boucle s'arrête dès qu'un noble est obtenu, même s'il en reste d'autres pour lesquels le joueur est éligible :</w:t>
+      </w:r>
+    </w:p>
+    <w:p>
+      <w:r>
+        <w:t>Pour le choix du noble, on a décidé de prendre simplement le premier noble éligible dans l'ordre d'affichage (de gauche à droite). C'est une simplification acceptable puisque tous les nobles valent 3 points et que le joueur pourra obtenir les autres nobles aux tours suivants s'il reste éligible.</w:t>
+      </w:r>
+    </w:p>
+    <w:p>
+      <w:r>
+        <w:pict w14:anchorId="019C98D6">
+          <v:rect id="_x0000_i1041" style="width:0;height:.75pt" o:hralign="center" o:hrstd="t" o:hr="t" fillcolor="#a0a0a0" stroked="f"/>
+        </w:pict>
       </w:r>
     </w:p>
     <w:p/>
@@ -6334,9 +7688,9 @@
     </w:lvl>
   </w:abstractNum>
   <w:abstractNum w:abstractNumId="4" w15:restartNumberingAfterBreak="0">
-    <w:nsid w:val="369F25D8"/>
+    <w:nsid w:val="2EB460AC"/>
     <w:multiLevelType w:val="multilevel"/>
-    <w:tmpl w:val="F390712A"/>
+    <w:tmpl w:val="C7A0CC42"/>
     <w:lvl w:ilvl="0">
       <w:start w:val="1"/>
       <w:numFmt w:val="bullet"/>
@@ -6483,6 +7837,304 @@
     </w:lvl>
   </w:abstractNum>
   <w:abstractNum w:abstractNumId="5" w15:restartNumberingAfterBreak="0">
+    <w:nsid w:val="2ECC14AE"/>
+    <w:multiLevelType w:val="multilevel"/>
+    <w:tmpl w:val="F86E57C8"/>
+    <w:lvl w:ilvl="0">
+      <w:start w:val="1"/>
+      <w:numFmt w:val="bullet"/>
+      <w:lvlText w:val=""/>
+      <w:lvlJc w:val="left"/>
+      <w:pPr>
+        <w:tabs>
+          <w:tab w:val="num" w:pos="720"/>
+        </w:tabs>
+        <w:ind w:left="720" w:hanging="360"/>
+      </w:pPr>
+      <w:rPr>
+        <w:rFonts w:ascii="Symbol" w:hAnsi="Symbol" w:hint="default"/>
+        <w:sz w:val="20"/>
+      </w:rPr>
+    </w:lvl>
+    <w:lvl w:ilvl="1" w:tentative="1">
+      <w:start w:val="1"/>
+      <w:numFmt w:val="bullet"/>
+      <w:lvlText w:val=""/>
+      <w:lvlJc w:val="left"/>
+      <w:pPr>
+        <w:tabs>
+          <w:tab w:val="num" w:pos="1440"/>
+        </w:tabs>
+        <w:ind w:left="1440" w:hanging="360"/>
+      </w:pPr>
+      <w:rPr>
+        <w:rFonts w:ascii="Symbol" w:hAnsi="Symbol" w:hint="default"/>
+        <w:sz w:val="20"/>
+      </w:rPr>
+    </w:lvl>
+    <w:lvl w:ilvl="2" w:tentative="1">
+      <w:start w:val="1"/>
+      <w:numFmt w:val="bullet"/>
+      <w:lvlText w:val=""/>
+      <w:lvlJc w:val="left"/>
+      <w:pPr>
+        <w:tabs>
+          <w:tab w:val="num" w:pos="2160"/>
+        </w:tabs>
+        <w:ind w:left="2160" w:hanging="360"/>
+      </w:pPr>
+      <w:rPr>
+        <w:rFonts w:ascii="Symbol" w:hAnsi="Symbol" w:hint="default"/>
+        <w:sz w:val="20"/>
+      </w:rPr>
+    </w:lvl>
+    <w:lvl w:ilvl="3" w:tentative="1">
+      <w:start w:val="1"/>
+      <w:numFmt w:val="bullet"/>
+      <w:lvlText w:val=""/>
+      <w:lvlJc w:val="left"/>
+      <w:pPr>
+        <w:tabs>
+          <w:tab w:val="num" w:pos="2880"/>
+        </w:tabs>
+        <w:ind w:left="2880" w:hanging="360"/>
+      </w:pPr>
+      <w:rPr>
+        <w:rFonts w:ascii="Symbol" w:hAnsi="Symbol" w:hint="default"/>
+        <w:sz w:val="20"/>
+      </w:rPr>
+    </w:lvl>
+    <w:lvl w:ilvl="4" w:tentative="1">
+      <w:start w:val="1"/>
+      <w:numFmt w:val="bullet"/>
+      <w:lvlText w:val=""/>
+      <w:lvlJc w:val="left"/>
+      <w:pPr>
+        <w:tabs>
+          <w:tab w:val="num" w:pos="3600"/>
+        </w:tabs>
+        <w:ind w:left="3600" w:hanging="360"/>
+      </w:pPr>
+      <w:rPr>
+        <w:rFonts w:ascii="Symbol" w:hAnsi="Symbol" w:hint="default"/>
+        <w:sz w:val="20"/>
+      </w:rPr>
+    </w:lvl>
+    <w:lvl w:ilvl="5" w:tentative="1">
+      <w:start w:val="1"/>
+      <w:numFmt w:val="bullet"/>
+      <w:lvlText w:val=""/>
+      <w:lvlJc w:val="left"/>
+      <w:pPr>
+        <w:tabs>
+          <w:tab w:val="num" w:pos="4320"/>
+        </w:tabs>
+        <w:ind w:left="4320" w:hanging="360"/>
+      </w:pPr>
+      <w:rPr>
+        <w:rFonts w:ascii="Symbol" w:hAnsi="Symbol" w:hint="default"/>
+        <w:sz w:val="20"/>
+      </w:rPr>
+    </w:lvl>
+    <w:lvl w:ilvl="6" w:tentative="1">
+      <w:start w:val="1"/>
+      <w:numFmt w:val="bullet"/>
+      <w:lvlText w:val=""/>
+      <w:lvlJc w:val="left"/>
+      <w:pPr>
+        <w:tabs>
+          <w:tab w:val="num" w:pos="5040"/>
+        </w:tabs>
+        <w:ind w:left="5040" w:hanging="360"/>
+      </w:pPr>
+      <w:rPr>
+        <w:rFonts w:ascii="Symbol" w:hAnsi="Symbol" w:hint="default"/>
+        <w:sz w:val="20"/>
+      </w:rPr>
+    </w:lvl>
+    <w:lvl w:ilvl="7" w:tentative="1">
+      <w:start w:val="1"/>
+      <w:numFmt w:val="bullet"/>
+      <w:lvlText w:val=""/>
+      <w:lvlJc w:val="left"/>
+      <w:pPr>
+        <w:tabs>
+          <w:tab w:val="num" w:pos="5760"/>
+        </w:tabs>
+        <w:ind w:left="5760" w:hanging="360"/>
+      </w:pPr>
+      <w:rPr>
+        <w:rFonts w:ascii="Symbol" w:hAnsi="Symbol" w:hint="default"/>
+        <w:sz w:val="20"/>
+      </w:rPr>
+    </w:lvl>
+    <w:lvl w:ilvl="8" w:tentative="1">
+      <w:start w:val="1"/>
+      <w:numFmt w:val="bullet"/>
+      <w:lvlText w:val=""/>
+      <w:lvlJc w:val="left"/>
+      <w:pPr>
+        <w:tabs>
+          <w:tab w:val="num" w:pos="6480"/>
+        </w:tabs>
+        <w:ind w:left="6480" w:hanging="360"/>
+      </w:pPr>
+      <w:rPr>
+        <w:rFonts w:ascii="Symbol" w:hAnsi="Symbol" w:hint="default"/>
+        <w:sz w:val="20"/>
+      </w:rPr>
+    </w:lvl>
+  </w:abstractNum>
+  <w:abstractNum w:abstractNumId="6" w15:restartNumberingAfterBreak="0">
+    <w:nsid w:val="369F25D8"/>
+    <w:multiLevelType w:val="multilevel"/>
+    <w:tmpl w:val="F390712A"/>
+    <w:lvl w:ilvl="0">
+      <w:start w:val="1"/>
+      <w:numFmt w:val="bullet"/>
+      <w:lvlText w:val=""/>
+      <w:lvlJc w:val="left"/>
+      <w:pPr>
+        <w:tabs>
+          <w:tab w:val="num" w:pos="720"/>
+        </w:tabs>
+        <w:ind w:left="720" w:hanging="360"/>
+      </w:pPr>
+      <w:rPr>
+        <w:rFonts w:ascii="Symbol" w:hAnsi="Symbol" w:hint="default"/>
+        <w:sz w:val="20"/>
+      </w:rPr>
+    </w:lvl>
+    <w:lvl w:ilvl="1" w:tentative="1">
+      <w:start w:val="1"/>
+      <w:numFmt w:val="bullet"/>
+      <w:lvlText w:val=""/>
+      <w:lvlJc w:val="left"/>
+      <w:pPr>
+        <w:tabs>
+          <w:tab w:val="num" w:pos="1440"/>
+        </w:tabs>
+        <w:ind w:left="1440" w:hanging="360"/>
+      </w:pPr>
+      <w:rPr>
+        <w:rFonts w:ascii="Symbol" w:hAnsi="Symbol" w:hint="default"/>
+        <w:sz w:val="20"/>
+      </w:rPr>
+    </w:lvl>
+    <w:lvl w:ilvl="2" w:tentative="1">
+      <w:start w:val="1"/>
+      <w:numFmt w:val="bullet"/>
+      <w:lvlText w:val=""/>
+      <w:lvlJc w:val="left"/>
+      <w:pPr>
+        <w:tabs>
+          <w:tab w:val="num" w:pos="2160"/>
+        </w:tabs>
+        <w:ind w:left="2160" w:hanging="360"/>
+      </w:pPr>
+      <w:rPr>
+        <w:rFonts w:ascii="Symbol" w:hAnsi="Symbol" w:hint="default"/>
+        <w:sz w:val="20"/>
+      </w:rPr>
+    </w:lvl>
+    <w:lvl w:ilvl="3" w:tentative="1">
+      <w:start w:val="1"/>
+      <w:numFmt w:val="bullet"/>
+      <w:lvlText w:val=""/>
+      <w:lvlJc w:val="left"/>
+      <w:pPr>
+        <w:tabs>
+          <w:tab w:val="num" w:pos="2880"/>
+        </w:tabs>
+        <w:ind w:left="2880" w:hanging="360"/>
+      </w:pPr>
+      <w:rPr>
+        <w:rFonts w:ascii="Symbol" w:hAnsi="Symbol" w:hint="default"/>
+        <w:sz w:val="20"/>
+      </w:rPr>
+    </w:lvl>
+    <w:lvl w:ilvl="4" w:tentative="1">
+      <w:start w:val="1"/>
+      <w:numFmt w:val="bullet"/>
+      <w:lvlText w:val=""/>
+      <w:lvlJc w:val="left"/>
+      <w:pPr>
+        <w:tabs>
+          <w:tab w:val="num" w:pos="3600"/>
+        </w:tabs>
+        <w:ind w:left="3600" w:hanging="360"/>
+      </w:pPr>
+      <w:rPr>
+        <w:rFonts w:ascii="Symbol" w:hAnsi="Symbol" w:hint="default"/>
+        <w:sz w:val="20"/>
+      </w:rPr>
+    </w:lvl>
+    <w:lvl w:ilvl="5" w:tentative="1">
+      <w:start w:val="1"/>
+      <w:numFmt w:val="bullet"/>
+      <w:lvlText w:val=""/>
+      <w:lvlJc w:val="left"/>
+      <w:pPr>
+        <w:tabs>
+          <w:tab w:val="num" w:pos="4320"/>
+        </w:tabs>
+        <w:ind w:left="4320" w:hanging="360"/>
+      </w:pPr>
+      <w:rPr>
+        <w:rFonts w:ascii="Symbol" w:hAnsi="Symbol" w:hint="default"/>
+        <w:sz w:val="20"/>
+      </w:rPr>
+    </w:lvl>
+    <w:lvl w:ilvl="6" w:tentative="1">
+      <w:start w:val="1"/>
+      <w:numFmt w:val="bullet"/>
+      <w:lvlText w:val=""/>
+      <w:lvlJc w:val="left"/>
+      <w:pPr>
+        <w:tabs>
+          <w:tab w:val="num" w:pos="5040"/>
+        </w:tabs>
+        <w:ind w:left="5040" w:hanging="360"/>
+      </w:pPr>
+      <w:rPr>
+        <w:rFonts w:ascii="Symbol" w:hAnsi="Symbol" w:hint="default"/>
+        <w:sz w:val="20"/>
+      </w:rPr>
+    </w:lvl>
+    <w:lvl w:ilvl="7" w:tentative="1">
+      <w:start w:val="1"/>
+      <w:numFmt w:val="bullet"/>
+      <w:lvlText w:val=""/>
+      <w:lvlJc w:val="left"/>
+      <w:pPr>
+        <w:tabs>
+          <w:tab w:val="num" w:pos="5760"/>
+        </w:tabs>
+        <w:ind w:left="5760" w:hanging="360"/>
+      </w:pPr>
+      <w:rPr>
+        <w:rFonts w:ascii="Symbol" w:hAnsi="Symbol" w:hint="default"/>
+        <w:sz w:val="20"/>
+      </w:rPr>
+    </w:lvl>
+    <w:lvl w:ilvl="8" w:tentative="1">
+      <w:start w:val="1"/>
+      <w:numFmt w:val="bullet"/>
+      <w:lvlText w:val=""/>
+      <w:lvlJc w:val="left"/>
+      <w:pPr>
+        <w:tabs>
+          <w:tab w:val="num" w:pos="6480"/>
+        </w:tabs>
+        <w:ind w:left="6480" w:hanging="360"/>
+      </w:pPr>
+      <w:rPr>
+        <w:rFonts w:ascii="Symbol" w:hAnsi="Symbol" w:hint="default"/>
+        <w:sz w:val="20"/>
+      </w:rPr>
+    </w:lvl>
+  </w:abstractNum>
+  <w:abstractNum w:abstractNumId="7" w15:restartNumberingAfterBreak="0">
     <w:nsid w:val="5C5618BD"/>
     <w:multiLevelType w:val="multilevel"/>
     <w:tmpl w:val="9ACAB9AA"/>
@@ -6595,8 +8247,383 @@
       </w:pPr>
     </w:lvl>
   </w:abstractNum>
+  <w:abstractNum w:abstractNumId="8" w15:restartNumberingAfterBreak="0">
+    <w:nsid w:val="606D0B23"/>
+    <w:multiLevelType w:val="multilevel"/>
+    <w:tmpl w:val="F002396C"/>
+    <w:lvl w:ilvl="0">
+      <w:start w:val="1"/>
+      <w:numFmt w:val="decimal"/>
+      <w:lvlText w:val="%1."/>
+      <w:lvlJc w:val="left"/>
+      <w:pPr>
+        <w:tabs>
+          <w:tab w:val="num" w:pos="720"/>
+        </w:tabs>
+        <w:ind w:left="720" w:hanging="360"/>
+      </w:pPr>
+    </w:lvl>
+    <w:lvl w:ilvl="1" w:tentative="1">
+      <w:start w:val="1"/>
+      <w:numFmt w:val="decimal"/>
+      <w:lvlText w:val="%2."/>
+      <w:lvlJc w:val="left"/>
+      <w:pPr>
+        <w:tabs>
+          <w:tab w:val="num" w:pos="1440"/>
+        </w:tabs>
+        <w:ind w:left="1440" w:hanging="360"/>
+      </w:pPr>
+    </w:lvl>
+    <w:lvl w:ilvl="2" w:tentative="1">
+      <w:start w:val="1"/>
+      <w:numFmt w:val="decimal"/>
+      <w:lvlText w:val="%3."/>
+      <w:lvlJc w:val="left"/>
+      <w:pPr>
+        <w:tabs>
+          <w:tab w:val="num" w:pos="2160"/>
+        </w:tabs>
+        <w:ind w:left="2160" w:hanging="360"/>
+      </w:pPr>
+    </w:lvl>
+    <w:lvl w:ilvl="3" w:tentative="1">
+      <w:start w:val="1"/>
+      <w:numFmt w:val="decimal"/>
+      <w:lvlText w:val="%4."/>
+      <w:lvlJc w:val="left"/>
+      <w:pPr>
+        <w:tabs>
+          <w:tab w:val="num" w:pos="2880"/>
+        </w:tabs>
+        <w:ind w:left="2880" w:hanging="360"/>
+      </w:pPr>
+    </w:lvl>
+    <w:lvl w:ilvl="4" w:tentative="1">
+      <w:start w:val="1"/>
+      <w:numFmt w:val="decimal"/>
+      <w:lvlText w:val="%5."/>
+      <w:lvlJc w:val="left"/>
+      <w:pPr>
+        <w:tabs>
+          <w:tab w:val="num" w:pos="3600"/>
+        </w:tabs>
+        <w:ind w:left="3600" w:hanging="360"/>
+      </w:pPr>
+    </w:lvl>
+    <w:lvl w:ilvl="5" w:tentative="1">
+      <w:start w:val="1"/>
+      <w:numFmt w:val="decimal"/>
+      <w:lvlText w:val="%6."/>
+      <w:lvlJc w:val="left"/>
+      <w:pPr>
+        <w:tabs>
+          <w:tab w:val="num" w:pos="4320"/>
+        </w:tabs>
+        <w:ind w:left="4320" w:hanging="360"/>
+      </w:pPr>
+    </w:lvl>
+    <w:lvl w:ilvl="6" w:tentative="1">
+      <w:start w:val="1"/>
+      <w:numFmt w:val="decimal"/>
+      <w:lvlText w:val="%7."/>
+      <w:lvlJc w:val="left"/>
+      <w:pPr>
+        <w:tabs>
+          <w:tab w:val="num" w:pos="5040"/>
+        </w:tabs>
+        <w:ind w:left="5040" w:hanging="360"/>
+      </w:pPr>
+    </w:lvl>
+    <w:lvl w:ilvl="7" w:tentative="1">
+      <w:start w:val="1"/>
+      <w:numFmt w:val="decimal"/>
+      <w:lvlText w:val="%8."/>
+      <w:lvlJc w:val="left"/>
+      <w:pPr>
+        <w:tabs>
+          <w:tab w:val="num" w:pos="5760"/>
+        </w:tabs>
+        <w:ind w:left="5760" w:hanging="360"/>
+      </w:pPr>
+    </w:lvl>
+    <w:lvl w:ilvl="8" w:tentative="1">
+      <w:start w:val="1"/>
+      <w:numFmt w:val="decimal"/>
+      <w:lvlText w:val="%9."/>
+      <w:lvlJc w:val="left"/>
+      <w:pPr>
+        <w:tabs>
+          <w:tab w:val="num" w:pos="6480"/>
+        </w:tabs>
+        <w:ind w:left="6480" w:hanging="360"/>
+      </w:pPr>
+    </w:lvl>
+  </w:abstractNum>
+  <w:abstractNum w:abstractNumId="9" w15:restartNumberingAfterBreak="0">
+    <w:nsid w:val="767361AA"/>
+    <w:multiLevelType w:val="multilevel"/>
+    <w:tmpl w:val="24CE578A"/>
+    <w:lvl w:ilvl="0">
+      <w:start w:val="1"/>
+      <w:numFmt w:val="decimal"/>
+      <w:lvlText w:val="%1."/>
+      <w:lvlJc w:val="left"/>
+      <w:pPr>
+        <w:tabs>
+          <w:tab w:val="num" w:pos="720"/>
+        </w:tabs>
+        <w:ind w:left="720" w:hanging="360"/>
+      </w:pPr>
+    </w:lvl>
+    <w:lvl w:ilvl="1" w:tentative="1">
+      <w:start w:val="1"/>
+      <w:numFmt w:val="decimal"/>
+      <w:lvlText w:val="%2."/>
+      <w:lvlJc w:val="left"/>
+      <w:pPr>
+        <w:tabs>
+          <w:tab w:val="num" w:pos="1440"/>
+        </w:tabs>
+        <w:ind w:left="1440" w:hanging="360"/>
+      </w:pPr>
+    </w:lvl>
+    <w:lvl w:ilvl="2" w:tentative="1">
+      <w:start w:val="1"/>
+      <w:numFmt w:val="decimal"/>
+      <w:lvlText w:val="%3."/>
+      <w:lvlJc w:val="left"/>
+      <w:pPr>
+        <w:tabs>
+          <w:tab w:val="num" w:pos="2160"/>
+        </w:tabs>
+        <w:ind w:left="2160" w:hanging="360"/>
+      </w:pPr>
+    </w:lvl>
+    <w:lvl w:ilvl="3" w:tentative="1">
+      <w:start w:val="1"/>
+      <w:numFmt w:val="decimal"/>
+      <w:lvlText w:val="%4."/>
+      <w:lvlJc w:val="left"/>
+      <w:pPr>
+        <w:tabs>
+          <w:tab w:val="num" w:pos="2880"/>
+        </w:tabs>
+        <w:ind w:left="2880" w:hanging="360"/>
+      </w:pPr>
+    </w:lvl>
+    <w:lvl w:ilvl="4" w:tentative="1">
+      <w:start w:val="1"/>
+      <w:numFmt w:val="decimal"/>
+      <w:lvlText w:val="%5."/>
+      <w:lvlJc w:val="left"/>
+      <w:pPr>
+        <w:tabs>
+          <w:tab w:val="num" w:pos="3600"/>
+        </w:tabs>
+        <w:ind w:left="3600" w:hanging="360"/>
+      </w:pPr>
+    </w:lvl>
+    <w:lvl w:ilvl="5" w:tentative="1">
+      <w:start w:val="1"/>
+      <w:numFmt w:val="decimal"/>
+      <w:lvlText w:val="%6."/>
+      <w:lvlJc w:val="left"/>
+      <w:pPr>
+        <w:tabs>
+          <w:tab w:val="num" w:pos="4320"/>
+        </w:tabs>
+        <w:ind w:left="4320" w:hanging="360"/>
+      </w:pPr>
+    </w:lvl>
+    <w:lvl w:ilvl="6" w:tentative="1">
+      <w:start w:val="1"/>
+      <w:numFmt w:val="decimal"/>
+      <w:lvlText w:val="%7."/>
+      <w:lvlJc w:val="left"/>
+      <w:pPr>
+        <w:tabs>
+          <w:tab w:val="num" w:pos="5040"/>
+        </w:tabs>
+        <w:ind w:left="5040" w:hanging="360"/>
+      </w:pPr>
+    </w:lvl>
+    <w:lvl w:ilvl="7" w:tentative="1">
+      <w:start w:val="1"/>
+      <w:numFmt w:val="decimal"/>
+      <w:lvlText w:val="%8."/>
+      <w:lvlJc w:val="left"/>
+      <w:pPr>
+        <w:tabs>
+          <w:tab w:val="num" w:pos="5760"/>
+        </w:tabs>
+        <w:ind w:left="5760" w:hanging="360"/>
+      </w:pPr>
+    </w:lvl>
+    <w:lvl w:ilvl="8" w:tentative="1">
+      <w:start w:val="1"/>
+      <w:numFmt w:val="decimal"/>
+      <w:lvlText w:val="%9."/>
+      <w:lvlJc w:val="left"/>
+      <w:pPr>
+        <w:tabs>
+          <w:tab w:val="num" w:pos="6480"/>
+        </w:tabs>
+        <w:ind w:left="6480" w:hanging="360"/>
+      </w:pPr>
+    </w:lvl>
+  </w:abstractNum>
+  <w:abstractNum w:abstractNumId="10" w15:restartNumberingAfterBreak="0">
+    <w:nsid w:val="7EB656C5"/>
+    <w:multiLevelType w:val="multilevel"/>
+    <w:tmpl w:val="0C406B12"/>
+    <w:lvl w:ilvl="0">
+      <w:start w:val="1"/>
+      <w:numFmt w:val="bullet"/>
+      <w:lvlText w:val=""/>
+      <w:lvlJc w:val="left"/>
+      <w:pPr>
+        <w:tabs>
+          <w:tab w:val="num" w:pos="720"/>
+        </w:tabs>
+        <w:ind w:left="720" w:hanging="360"/>
+      </w:pPr>
+      <w:rPr>
+        <w:rFonts w:ascii="Symbol" w:hAnsi="Symbol" w:hint="default"/>
+        <w:sz w:val="20"/>
+      </w:rPr>
+    </w:lvl>
+    <w:lvl w:ilvl="1" w:tentative="1">
+      <w:start w:val="1"/>
+      <w:numFmt w:val="bullet"/>
+      <w:lvlText w:val=""/>
+      <w:lvlJc w:val="left"/>
+      <w:pPr>
+        <w:tabs>
+          <w:tab w:val="num" w:pos="1440"/>
+        </w:tabs>
+        <w:ind w:left="1440" w:hanging="360"/>
+      </w:pPr>
+      <w:rPr>
+        <w:rFonts w:ascii="Symbol" w:hAnsi="Symbol" w:hint="default"/>
+        <w:sz w:val="20"/>
+      </w:rPr>
+    </w:lvl>
+    <w:lvl w:ilvl="2" w:tentative="1">
+      <w:start w:val="1"/>
+      <w:numFmt w:val="bullet"/>
+      <w:lvlText w:val=""/>
+      <w:lvlJc w:val="left"/>
+      <w:pPr>
+        <w:tabs>
+          <w:tab w:val="num" w:pos="2160"/>
+        </w:tabs>
+        <w:ind w:left="2160" w:hanging="360"/>
+      </w:pPr>
+      <w:rPr>
+        <w:rFonts w:ascii="Symbol" w:hAnsi="Symbol" w:hint="default"/>
+        <w:sz w:val="20"/>
+      </w:rPr>
+    </w:lvl>
+    <w:lvl w:ilvl="3" w:tentative="1">
+      <w:start w:val="1"/>
+      <w:numFmt w:val="bullet"/>
+      <w:lvlText w:val=""/>
+      <w:lvlJc w:val="left"/>
+      <w:pPr>
+        <w:tabs>
+          <w:tab w:val="num" w:pos="2880"/>
+        </w:tabs>
+        <w:ind w:left="2880" w:hanging="360"/>
+      </w:pPr>
+      <w:rPr>
+        <w:rFonts w:ascii="Symbol" w:hAnsi="Symbol" w:hint="default"/>
+        <w:sz w:val="20"/>
+      </w:rPr>
+    </w:lvl>
+    <w:lvl w:ilvl="4" w:tentative="1">
+      <w:start w:val="1"/>
+      <w:numFmt w:val="bullet"/>
+      <w:lvlText w:val=""/>
+      <w:lvlJc w:val="left"/>
+      <w:pPr>
+        <w:tabs>
+          <w:tab w:val="num" w:pos="3600"/>
+        </w:tabs>
+        <w:ind w:left="3600" w:hanging="360"/>
+      </w:pPr>
+      <w:rPr>
+        <w:rFonts w:ascii="Symbol" w:hAnsi="Symbol" w:hint="default"/>
+        <w:sz w:val="20"/>
+      </w:rPr>
+    </w:lvl>
+    <w:lvl w:ilvl="5" w:tentative="1">
+      <w:start w:val="1"/>
+      <w:numFmt w:val="bullet"/>
+      <w:lvlText w:val=""/>
+      <w:lvlJc w:val="left"/>
+      <w:pPr>
+        <w:tabs>
+          <w:tab w:val="num" w:pos="4320"/>
+        </w:tabs>
+        <w:ind w:left="4320" w:hanging="360"/>
+      </w:pPr>
+      <w:rPr>
+        <w:rFonts w:ascii="Symbol" w:hAnsi="Symbol" w:hint="default"/>
+        <w:sz w:val="20"/>
+      </w:rPr>
+    </w:lvl>
+    <w:lvl w:ilvl="6" w:tentative="1">
+      <w:start w:val="1"/>
+      <w:numFmt w:val="bullet"/>
+      <w:lvlText w:val=""/>
+      <w:lvlJc w:val="left"/>
+      <w:pPr>
+        <w:tabs>
+          <w:tab w:val="num" w:pos="5040"/>
+        </w:tabs>
+        <w:ind w:left="5040" w:hanging="360"/>
+      </w:pPr>
+      <w:rPr>
+        <w:rFonts w:ascii="Symbol" w:hAnsi="Symbol" w:hint="default"/>
+        <w:sz w:val="20"/>
+      </w:rPr>
+    </w:lvl>
+    <w:lvl w:ilvl="7" w:tentative="1">
+      <w:start w:val="1"/>
+      <w:numFmt w:val="bullet"/>
+      <w:lvlText w:val=""/>
+      <w:lvlJc w:val="left"/>
+      <w:pPr>
+        <w:tabs>
+          <w:tab w:val="num" w:pos="5760"/>
+        </w:tabs>
+        <w:ind w:left="5760" w:hanging="360"/>
+      </w:pPr>
+      <w:rPr>
+        <w:rFonts w:ascii="Symbol" w:hAnsi="Symbol" w:hint="default"/>
+        <w:sz w:val="20"/>
+      </w:rPr>
+    </w:lvl>
+    <w:lvl w:ilvl="8" w:tentative="1">
+      <w:start w:val="1"/>
+      <w:numFmt w:val="bullet"/>
+      <w:lvlText w:val=""/>
+      <w:lvlJc w:val="left"/>
+      <w:pPr>
+        <w:tabs>
+          <w:tab w:val="num" w:pos="6480"/>
+        </w:tabs>
+        <w:ind w:left="6480" w:hanging="360"/>
+      </w:pPr>
+      <w:rPr>
+        <w:rFonts w:ascii="Symbol" w:hAnsi="Symbol" w:hint="default"/>
+        <w:sz w:val="20"/>
+      </w:rPr>
+    </w:lvl>
+  </w:abstractNum>
   <w:num w:numId="1" w16cid:durableId="665328355">
-    <w:abstractNumId w:val="5"/>
+    <w:abstractNumId w:val="7"/>
   </w:num>
   <w:num w:numId="2" w16cid:durableId="1900247158">
     <w:abstractNumId w:val="2"/>
@@ -6611,7 +8638,22 @@
     <w:abstractNumId w:val="0"/>
   </w:num>
   <w:num w:numId="6" w16cid:durableId="1915042788">
+    <w:abstractNumId w:val="6"/>
+  </w:num>
+  <w:num w:numId="7" w16cid:durableId="117913013">
+    <w:abstractNumId w:val="10"/>
+  </w:num>
+  <w:num w:numId="8" w16cid:durableId="1052777185">
     <w:abstractNumId w:val="4"/>
+  </w:num>
+  <w:num w:numId="9" w16cid:durableId="736123682">
+    <w:abstractNumId w:val="8"/>
+  </w:num>
+  <w:num w:numId="10" w16cid:durableId="1392920324">
+    <w:abstractNumId w:val="9"/>
+  </w:num>
+  <w:num w:numId="11" w16cid:durableId="84767075">
+    <w:abstractNumId w:val="5"/>
   </w:num>
 </w:numbering>
 </file>

</xml_diff>

<commit_message>
Ajout Jetons Or + Action Réservation + Display Enjolivé !
</commit_message>
<xml_diff>
--- a/COMPTE RENDU Splendor.docx
+++ b/COMPTE RENDU Splendor.docx
@@ -7184,6 +7184,1197 @@
         <w:pict w14:anchorId="019C98D6">
           <v:rect id="_x0000_i1041" style="width:0;height:.75pt" o:hralign="center" o:hrstd="t" o:hr="t" fillcolor="#a0a0a0" stroked="f"/>
         </w:pict>
+      </w:r>
+    </w:p>
+    <w:p>
+      <w:pPr>
+        <w:rPr>
+          <w:b/>
+          <w:bCs/>
+        </w:rPr>
+      </w:pPr>
+    </w:p>
+    <w:p>
+      <w:r>
+        <w:rPr>
+          <w:b/>
+          <w:bCs/>
+        </w:rPr>
+        <w:lastRenderedPageBreak/>
+        <w:t>BONUS 2 : Implémentation du système de réservation de cartes et des jetons Or</w:t>
+      </w:r>
+    </w:p>
+    <w:p>
+      <w:r>
+        <w:rPr>
+          <w:b/>
+          <w:bCs/>
+        </w:rPr>
+        <w:t>Qu'est-ce qu'on a fait ?</w:t>
+      </w:r>
+    </w:p>
+    <w:p>
+      <w:r>
+        <w:t xml:space="preserve">Nous avons implémenté le système complet de réservation de cartes avec les jetons Or. C'est une mécanique avancée de </w:t>
+      </w:r>
+      <w:proofErr w:type="spellStart"/>
+      <w:r>
+        <w:t>Splendor</w:t>
+      </w:r>
+      <w:proofErr w:type="spellEnd"/>
+      <w:r>
+        <w:t xml:space="preserve"> qui permet de mettre de côté une carte pour l'acheter plus tard, tout en récupérant un jeton Or spécial qui peut remplacer n'importe quelle ressource. Un joueur peut réserver jusqu'à 3 cartes maximum. Les cartes réservées ne peuvent plus être achetées par les adversaires, ce qui ajoute une dimension stratégique importante au jeu.</w:t>
+      </w:r>
+    </w:p>
+    <w:p>
+      <w:r>
+        <w:rPr>
+          <w:b/>
+          <w:bCs/>
+        </w:rPr>
+        <w:t>Pourquoi cette fonctionnalité était importante ?</w:t>
+      </w:r>
+    </w:p>
+    <w:p>
+      <w:r>
+        <w:t xml:space="preserve">Dans le jeu </w:t>
+      </w:r>
+      <w:proofErr w:type="spellStart"/>
+      <w:r>
+        <w:t>Splendor</w:t>
+      </w:r>
+      <w:proofErr w:type="spellEnd"/>
+      <w:r>
+        <w:t xml:space="preserve"> réel, la réservation est essentielle pour plusieurs raisons stratégiques. D'abord, elle permet de bloquer une carte qu'un adversaire convoite. Ensuite, elle permet d'accumuler des jetons Or qui sont des jokers universels très puissants. Enfin, elle offre une alternative quand on ne peut ni prendre de jetons ni acheter de cartes : on peut toujours réserver pour progresser.</w:t>
+      </w:r>
+    </w:p>
+    <w:p>
+      <w:r>
+        <w:t>Sans cette mécanique, le jeu était trop linéaire : on prenait des jetons, on achetait des cartes, et c'était tout. Avec la réservation, il faut réfléchir : vaut-il mieux réserver cette carte chère maintenant pour empêcher les autres de la prendre ? Ou vaut-il mieux accumuler des jetons normaux ?</w:t>
+      </w:r>
+    </w:p>
+    <w:p>
+      <w:r>
+        <w:rPr>
+          <w:b/>
+          <w:bCs/>
+        </w:rPr>
+        <w:t>Ajout de la ressource GOLD</w:t>
+      </w:r>
+    </w:p>
+    <w:p>
+      <w:r>
+        <w:t xml:space="preserve">La première étape a été d'ajouter un sixième type de ressource dans l'énumération Resource : GOLD. Ce type spécial représente les jetons Or qui ne peuvent être obtenus que par réservation de cartes. On a choisi le symbole Unicode </w:t>
+      </w:r>
+      <w:r>
+        <w:rPr>
+          <w:rFonts w:ascii="Cambria Math" w:hAnsi="Cambria Math" w:cs="Cambria Math"/>
+        </w:rPr>
+        <w:t>◉</w:t>
+      </w:r>
+      <w:r>
+        <w:t xml:space="preserve"> pour repr</w:t>
+      </w:r>
+      <w:r>
+        <w:rPr>
+          <w:rFonts w:ascii="Aptos" w:hAnsi="Aptos" w:cs="Aptos"/>
+        </w:rPr>
+        <w:t>é</w:t>
+      </w:r>
+      <w:r>
+        <w:t>senter l'or, diff</w:t>
+      </w:r>
+      <w:r>
+        <w:rPr>
+          <w:rFonts w:ascii="Aptos" w:hAnsi="Aptos" w:cs="Aptos"/>
+        </w:rPr>
+        <w:t>é</w:t>
+      </w:r>
+      <w:r>
+        <w:t>rent des autres ressources.</w:t>
+      </w:r>
+    </w:p>
+    <w:p>
+      <w:r>
+        <w:t>Contrairement aux 5 ressources normales, les jetons Or ont des règles particulières. D'abord, ils ne peuvent jamais être piochés directement sur le plateau avec les actions normales. On ne peut pas faire "prendre 2 jetons Or" ou "prendre 3 jetons incluant de l'Or". Les jetons Or ne s'obtiennent QUE par réservation.</w:t>
+      </w:r>
+    </w:p>
+    <w:p>
+      <w:r>
+        <w:t>Ensuite, leur nombre sur le plateau est fixe : toujours 5 jetons Or, quel que soit le nombre de joueurs. Les autres ressources varient entre 4 et 7 jetons selon le nombre de joueurs, mais l'Or est toujours à 5.</w:t>
+      </w:r>
+    </w:p>
+    <w:p>
+      <w:r>
+        <w:t xml:space="preserve">On a modifié la classe </w:t>
+      </w:r>
+      <w:proofErr w:type="spellStart"/>
+      <w:r>
+        <w:t>Resources</w:t>
+      </w:r>
+      <w:proofErr w:type="spellEnd"/>
+      <w:r>
+        <w:t xml:space="preserve"> pour passer de 5 à 6 emplacements dans le tableau interne. Le constructeur prend maintenant 6 paramètres au lieu de 5. Dans </w:t>
+      </w:r>
+      <w:proofErr w:type="spellStart"/>
+      <w:r>
+        <w:t>Board</w:t>
+      </w:r>
+      <w:proofErr w:type="spellEnd"/>
+      <w:r>
+        <w:t>, l'initialisation des ressources passe les 5 premiers paramètres comme avant, puis ajoute 5 en dernier pour les jetons Or.</w:t>
+      </w:r>
+    </w:p>
+    <w:p>
+      <w:r>
+        <w:rPr>
+          <w:b/>
+          <w:bCs/>
+        </w:rPr>
+        <w:t xml:space="preserve">Création de la classe </w:t>
+      </w:r>
+      <w:proofErr w:type="spellStart"/>
+      <w:r>
+        <w:rPr>
+          <w:b/>
+          <w:bCs/>
+        </w:rPr>
+        <w:t>ReserveCardAction</w:t>
+      </w:r>
+      <w:proofErr w:type="spellEnd"/>
+    </w:p>
+    <w:p>
+      <w:r>
+        <w:lastRenderedPageBreak/>
+        <w:t xml:space="preserve">On a créé une nouvelle action </w:t>
+      </w:r>
+      <w:proofErr w:type="spellStart"/>
+      <w:r>
+        <w:t>ReserveCardAction</w:t>
+      </w:r>
+      <w:proofErr w:type="spellEnd"/>
+      <w:r>
+        <w:t xml:space="preserve"> qui implémente l'interface Action. Cette classe est plus complexe que les autres actions car elle gère deux cas différents : réserver une carte visible du plateau, ou réserver une carte face cachée du dessus d'une pile.</w:t>
+      </w:r>
+    </w:p>
+    <w:p>
+      <w:r>
+        <w:t xml:space="preserve">L'attribut principal est </w:t>
+      </w:r>
+      <w:proofErr w:type="spellStart"/>
+      <w:r>
+        <w:t>DevCard</w:t>
+      </w:r>
+      <w:proofErr w:type="spellEnd"/>
+      <w:r>
+        <w:t xml:space="preserve"> </w:t>
+      </w:r>
+      <w:proofErr w:type="spellStart"/>
+      <w:r>
+        <w:t>card</w:t>
+      </w:r>
+      <w:proofErr w:type="spellEnd"/>
+      <w:r>
+        <w:t xml:space="preserve"> qui contient la carte à réserver. On a aussi un attribut </w:t>
+      </w:r>
+      <w:proofErr w:type="spellStart"/>
+      <w:r>
+        <w:t>boolean</w:t>
+      </w:r>
+      <w:proofErr w:type="spellEnd"/>
+      <w:r>
+        <w:t xml:space="preserve"> </w:t>
+      </w:r>
+      <w:proofErr w:type="spellStart"/>
+      <w:r>
+        <w:t>fromDeck</w:t>
+      </w:r>
+      <w:proofErr w:type="spellEnd"/>
+      <w:r>
+        <w:t xml:space="preserve"> qui indique si la carte vient d'une pile face cachée (</w:t>
+      </w:r>
+      <w:proofErr w:type="spellStart"/>
+      <w:r>
+        <w:t>true</w:t>
+      </w:r>
+      <w:proofErr w:type="spellEnd"/>
+      <w:r>
+        <w:t>) ou du plateau visible (false). Cette information est importante pour savoir comment mettre à jour l'affichage après la réservation.</w:t>
+      </w:r>
+    </w:p>
+    <w:p>
+      <w:r>
+        <w:t xml:space="preserve">La méthode </w:t>
+      </w:r>
+      <w:proofErr w:type="gramStart"/>
+      <w:r>
+        <w:t>process(</w:t>
+      </w:r>
+      <w:proofErr w:type="gramEnd"/>
+      <w:r>
+        <w:t>) fait trois choses dans l'ordre. D'abord, elle vérifie s'il reste des jetons Or sur le plateau. Si oui, elle en transfère un du plateau vers le joueur. C'est le "bonus" qu'on obtient en réservant. Si le plateau n'a plus de jetons Or, le joueur ne reçoit rien, mais peut quand même réserver.</w:t>
+      </w:r>
+    </w:p>
+    <w:p>
+      <w:r>
+        <w:t xml:space="preserve">Ensuite, elle ajoute la carte à la liste des cartes réservées du joueur avec </w:t>
+      </w:r>
+      <w:proofErr w:type="spellStart"/>
+      <w:proofErr w:type="gramStart"/>
+      <w:r>
+        <w:t>player.addReservedCard</w:t>
+      </w:r>
+      <w:proofErr w:type="spellEnd"/>
+      <w:proofErr w:type="gramEnd"/>
+      <w:r>
+        <w:t>(</w:t>
+      </w:r>
+      <w:proofErr w:type="spellStart"/>
+      <w:r>
+        <w:t>card</w:t>
+      </w:r>
+      <w:proofErr w:type="spellEnd"/>
+      <w:r>
+        <w:t xml:space="preserve">). Cette liste est un nouvel attribut </w:t>
+      </w:r>
+      <w:proofErr w:type="spellStart"/>
+      <w:r>
+        <w:t>ArrayList</w:t>
+      </w:r>
+      <w:proofErr w:type="spellEnd"/>
+      <w:r>
+        <w:t xml:space="preserve"> qu'on a ajouté dans Player.</w:t>
+      </w:r>
+    </w:p>
+    <w:p>
+      <w:r>
+        <w:t xml:space="preserve">Enfin, elle met à jour le plateau selon la provenance de la carte. Si la carte venait du plateau visible, on appelle </w:t>
+      </w:r>
+      <w:proofErr w:type="spellStart"/>
+      <w:proofErr w:type="gramStart"/>
+      <w:r>
+        <w:t>board.updateCard</w:t>
+      </w:r>
+      <w:proofErr w:type="spellEnd"/>
+      <w:proofErr w:type="gramEnd"/>
+      <w:r>
+        <w:t>(</w:t>
+      </w:r>
+      <w:proofErr w:type="spellStart"/>
+      <w:r>
+        <w:t>card</w:t>
+      </w:r>
+      <w:proofErr w:type="spellEnd"/>
+      <w:r>
+        <w:t>) pour la remplacer par une nouvelle de la pile. Si la carte venait directement d'une pile face cachée, on ne fait rien car elle a déjà été retirée de la pile au moment où on l'a piochée.</w:t>
+      </w:r>
+    </w:p>
+    <w:p>
+      <w:r>
+        <w:rPr>
+          <w:b/>
+          <w:bCs/>
+        </w:rPr>
+        <w:t>Modifications de la classe Player</w:t>
+      </w:r>
+    </w:p>
+    <w:p>
+      <w:r>
+        <w:t xml:space="preserve">On a ajouté plusieurs éléments à Player pour gérer les réservations. D'abord, un nouvel attribut </w:t>
+      </w:r>
+      <w:proofErr w:type="spellStart"/>
+      <w:r>
+        <w:t>ArrayList</w:t>
+      </w:r>
+      <w:proofErr w:type="spellEnd"/>
+      <w:r>
+        <w:t xml:space="preserve"> </w:t>
+      </w:r>
+      <w:proofErr w:type="spellStart"/>
+      <w:r>
+        <w:t>reservedCards</w:t>
+      </w:r>
+      <w:proofErr w:type="spellEnd"/>
+      <w:r>
+        <w:t xml:space="preserve"> qui stocke les cartes réservées. Cette liste est initialisée vide dans le constructeur et peut contenir jusqu'à 3 cartes maximum.</w:t>
+      </w:r>
+    </w:p>
+    <w:p>
+      <w:r>
+        <w:t xml:space="preserve">On a créé plusieurs méthodes pour manipuler cette liste. La méthode </w:t>
+      </w:r>
+      <w:proofErr w:type="spellStart"/>
+      <w:proofErr w:type="gramStart"/>
+      <w:r>
+        <w:t>canReserve</w:t>
+      </w:r>
+      <w:proofErr w:type="spellEnd"/>
+      <w:r>
+        <w:t>(</w:t>
+      </w:r>
+      <w:proofErr w:type="gramEnd"/>
+      <w:r>
+        <w:t xml:space="preserve">) vérifie que le joueur n'a pas déjà 3 cartes réservées. La méthode </w:t>
+      </w:r>
+      <w:proofErr w:type="spellStart"/>
+      <w:proofErr w:type="gramStart"/>
+      <w:r>
+        <w:t>addReservedCard</w:t>
+      </w:r>
+      <w:proofErr w:type="spellEnd"/>
+      <w:r>
+        <w:t>(</w:t>
+      </w:r>
+      <w:proofErr w:type="gramEnd"/>
+      <w:r>
+        <w:t xml:space="preserve">) ajoute une carte à la liste. La méthode </w:t>
+      </w:r>
+      <w:proofErr w:type="spellStart"/>
+      <w:proofErr w:type="gramStart"/>
+      <w:r>
+        <w:t>removeReservedCard</w:t>
+      </w:r>
+      <w:proofErr w:type="spellEnd"/>
+      <w:r>
+        <w:t>(</w:t>
+      </w:r>
+      <w:proofErr w:type="gramEnd"/>
+      <w:r>
+        <w:t xml:space="preserve">) retire une carte quand le joueur l'achète depuis ses réservations. Les méthodes </w:t>
+      </w:r>
+      <w:proofErr w:type="spellStart"/>
+      <w:proofErr w:type="gramStart"/>
+      <w:r>
+        <w:t>getReservedCards</w:t>
+      </w:r>
+      <w:proofErr w:type="spellEnd"/>
+      <w:r>
+        <w:t>(</w:t>
+      </w:r>
+      <w:proofErr w:type="gramEnd"/>
+      <w:r>
+        <w:t xml:space="preserve">) et </w:t>
+      </w:r>
+      <w:proofErr w:type="spellStart"/>
+      <w:proofErr w:type="gramStart"/>
+      <w:r>
+        <w:t>getNbReservedCards</w:t>
+      </w:r>
+      <w:proofErr w:type="spellEnd"/>
+      <w:r>
+        <w:t>(</w:t>
+      </w:r>
+      <w:proofErr w:type="gramEnd"/>
+      <w:r>
+        <w:t>) permettent de consulter l'état des réservations.</w:t>
+      </w:r>
+    </w:p>
+    <w:p>
+      <w:r>
+        <w:t xml:space="preserve">La partie la plus délicate a été de modifier </w:t>
+      </w:r>
+      <w:proofErr w:type="spellStart"/>
+      <w:proofErr w:type="gramStart"/>
+      <w:r>
+        <w:t>canBuyCard</w:t>
+      </w:r>
+      <w:proofErr w:type="spellEnd"/>
+      <w:r>
+        <w:t>(</w:t>
+      </w:r>
+      <w:proofErr w:type="gramEnd"/>
+      <w:r>
+        <w:t>) pour tenir compte des jetons Or. Maintenant, cette méthode calcule pour chaque ressource le manque après avoir utilisé les bonus et les jetons normaux. Elle additionne tous ces manques pour obtenir le nombre total de jetons Or nécessaires. Enfin, elle vérifie que le joueur possède assez de jetons Or pour combler tous ces manques.</w:t>
+      </w:r>
+    </w:p>
+    <w:p>
+      <w:r>
+        <w:t>Par exemple, si une carte coûte 5 diamants et 3 saphirs, et que le joueur a 2 diamants, 1 saphir, 2 jetons Or et 3 bonus diamants, le calcul donne : diamants (besoin 5, disponible 3 bonus + 2 jetons = 5, manque 0), saphirs (besoin 3, disponible 0 bonus + 1 jeton = 1, manque 2). Total manque = 2. Le joueur a 2 jetons Or, donc il peut acheter la carte.</w:t>
+      </w:r>
+    </w:p>
+    <w:p>
+      <w:r>
+        <w:rPr>
+          <w:b/>
+          <w:bCs/>
+        </w:rPr>
+        <w:lastRenderedPageBreak/>
+        <w:t xml:space="preserve">Modifications de </w:t>
+      </w:r>
+      <w:proofErr w:type="spellStart"/>
+      <w:r>
+        <w:rPr>
+          <w:b/>
+          <w:bCs/>
+        </w:rPr>
+        <w:t>BuyCardAction</w:t>
+      </w:r>
+      <w:proofErr w:type="spellEnd"/>
+    </w:p>
+    <w:p>
+      <w:r>
+        <w:t xml:space="preserve">On a ajouté un attribut </w:t>
+      </w:r>
+      <w:proofErr w:type="spellStart"/>
+      <w:r>
+        <w:t>boolean</w:t>
+      </w:r>
+      <w:proofErr w:type="spellEnd"/>
+      <w:r>
+        <w:t xml:space="preserve"> </w:t>
+      </w:r>
+      <w:proofErr w:type="spellStart"/>
+      <w:r>
+        <w:t>fromReserved</w:t>
+      </w:r>
+      <w:proofErr w:type="spellEnd"/>
+      <w:r>
+        <w:t xml:space="preserve"> pour savoir si la carte achetée vient des réservations du joueur ou du plateau visible. Cette information change complètement la logique d'exécution.</w:t>
+      </w:r>
+    </w:p>
+    <w:p>
+      <w:r>
+        <w:t xml:space="preserve">La méthode </w:t>
+      </w:r>
+      <w:proofErr w:type="gramStart"/>
+      <w:r>
+        <w:t>process(</w:t>
+      </w:r>
+      <w:proofErr w:type="gramEnd"/>
+      <w:r>
+        <w:t>) a été entièrement réécrite pour gérer les jetons Or. Elle se déroule maintenant en 4 étapes distinctes. D'abord, elle calcule combien de jetons Or seront nécessaires en parcourant toutes les ressources et en accumulant les manques après bonus et jetons normaux.</w:t>
+      </w:r>
+    </w:p>
+    <w:p>
+      <w:r>
+        <w:t>Ensuite, elle effectue le paiement avec les jetons normaux. Pour chaque ressource, elle calcule combien le joueur peut payer avec ses jetons (sans dépasser ce qu'il possède réellement), puis transfère ces jetons du joueur vers le plateau. C'était ici qu'il y avait un gros bug dans la version précédente : on essayait de payer plus que ce qu'on avait, ce qui créait des jetons magiques sur le plateau.</w:t>
+      </w:r>
+    </w:p>
+    <w:p>
+      <w:r>
+        <w:t>Troisièmement, elle paie avec les jetons Or pour combler tous les manques restants. Elle retire le nombre calculé de jetons Or du joueur et les remet sur le plateau.</w:t>
+      </w:r>
+    </w:p>
+    <w:p>
+      <w:r>
+        <w:t xml:space="preserve">Enfin, elle ajoute la carte au joueur avec </w:t>
+      </w:r>
+      <w:proofErr w:type="spellStart"/>
+      <w:proofErr w:type="gramStart"/>
+      <w:r>
+        <w:t>addPurchasedCard</w:t>
+      </w:r>
+      <w:proofErr w:type="spellEnd"/>
+      <w:r>
+        <w:t>(</w:t>
+      </w:r>
+      <w:proofErr w:type="gramEnd"/>
+      <w:r>
+        <w:t xml:space="preserve">), puis gère la provenance. Si la carte venait des réservations, elle appelle </w:t>
+      </w:r>
+      <w:proofErr w:type="spellStart"/>
+      <w:proofErr w:type="gramStart"/>
+      <w:r>
+        <w:t>removeReservedCard</w:t>
+      </w:r>
+      <w:proofErr w:type="spellEnd"/>
+      <w:r>
+        <w:t>(</w:t>
+      </w:r>
+      <w:proofErr w:type="gramEnd"/>
+      <w:r>
+        <w:t xml:space="preserve">) pour la retirer de la liste. Si elle venait du plateau, elle appelle </w:t>
+      </w:r>
+      <w:proofErr w:type="spellStart"/>
+      <w:proofErr w:type="gramStart"/>
+      <w:r>
+        <w:t>updateCard</w:t>
+      </w:r>
+      <w:proofErr w:type="spellEnd"/>
+      <w:r>
+        <w:t>(</w:t>
+      </w:r>
+      <w:proofErr w:type="gramEnd"/>
+      <w:r>
+        <w:t>) pour la remplacer.</w:t>
+      </w:r>
+    </w:p>
+    <w:p>
+      <w:r>
+        <w:rPr>
+          <w:b/>
+          <w:bCs/>
+        </w:rPr>
+        <w:t xml:space="preserve">Interface utilisateur pour </w:t>
+      </w:r>
+      <w:proofErr w:type="spellStart"/>
+      <w:r>
+        <w:rPr>
+          <w:b/>
+          <w:bCs/>
+        </w:rPr>
+        <w:t>HumanPlayer</w:t>
+      </w:r>
+      <w:proofErr w:type="spellEnd"/>
+    </w:p>
+    <w:p>
+      <w:r>
+        <w:t xml:space="preserve">Dans </w:t>
+      </w:r>
+      <w:proofErr w:type="spellStart"/>
+      <w:proofErr w:type="gramStart"/>
+      <w:r>
+        <w:t>chooseAction</w:t>
+      </w:r>
+      <w:proofErr w:type="spellEnd"/>
+      <w:r>
+        <w:t>(</w:t>
+      </w:r>
+      <w:proofErr w:type="gramEnd"/>
+      <w:r>
+        <w:t>), on a ajouté une quatrième option au menu : "Réserver une carte". Cette option affiche le nombre actuel de réservations du joueur.</w:t>
+      </w:r>
+    </w:p>
+    <w:p>
+      <w:r>
+        <w:t xml:space="preserve">On a créé une nouvelle méthode </w:t>
+      </w:r>
+      <w:proofErr w:type="spellStart"/>
+      <w:proofErr w:type="gramStart"/>
+      <w:r>
+        <w:t>askReserveCard</w:t>
+      </w:r>
+      <w:proofErr w:type="spellEnd"/>
+      <w:r>
+        <w:t>(</w:t>
+      </w:r>
+      <w:proofErr w:type="gramEnd"/>
+      <w:r>
+        <w:t xml:space="preserve">) qui gère l'interaction complète. Elle commence par vérifier que le joueur peut encore réserver. Si le joueur a déjà 3 cartes réservées, elle affiche un message d'erreur et retourne </w:t>
+      </w:r>
+      <w:proofErr w:type="spellStart"/>
+      <w:r>
+        <w:t>null</w:t>
+      </w:r>
+      <w:proofErr w:type="spellEnd"/>
+      <w:r>
+        <w:t xml:space="preserve"> pour revenir au menu principal.</w:t>
+      </w:r>
+    </w:p>
+    <w:p>
+      <w:r>
+        <w:t>Ensuite, elle demande si le joueur veut réserver une carte Visible ou face Cachée. Pour une carte visible, elle demande le niveau et la colonne, vérifie que la carte existe, et affiche un récapitulatif avant de demander confirmation. Pour une carte face cachée, elle demande juste le niveau, vérifie que la pile n'est pas vide, pioche la carte du dessus, l'affiche au joueur, puis demande confirmation.</w:t>
+      </w:r>
+    </w:p>
+    <w:p>
+      <w:r>
+        <w:t>Un détail important : quand on pioche une carte face cachée, on l'affiche immédiatement au joueur pour qu'il sache ce qu'il réserve. Dans le jeu physique, on retourne la carte pour la regarder avant de décider si on la garde. On reproduit cette mécanique en affichant les caractéristiques de la carte piochée.</w:t>
+      </w:r>
+    </w:p>
+    <w:p>
+      <w:r>
+        <w:t xml:space="preserve">On a aussi modifié </w:t>
+      </w:r>
+      <w:proofErr w:type="spellStart"/>
+      <w:proofErr w:type="gramStart"/>
+      <w:r>
+        <w:t>askBuyCard</w:t>
+      </w:r>
+      <w:proofErr w:type="spellEnd"/>
+      <w:r>
+        <w:t>(</w:t>
+      </w:r>
+      <w:proofErr w:type="gramEnd"/>
+      <w:r>
+        <w:t xml:space="preserve">) pour demander d'abord si le joueur veut acheter du Plateau ou des Réservations. Si le joueur choisit Réservations, on affiche la liste </w:t>
+      </w:r>
+      <w:r>
+        <w:lastRenderedPageBreak/>
+        <w:t>numérotée de ses cartes réservées et on lui demande laquelle acheter. On vérifie qu'il peut payer cette carte avec ses ressources et ses jetons Or, sinon on affiche le coût et on redemande.</w:t>
+      </w:r>
+    </w:p>
+    <w:p>
+      <w:r>
+        <w:rPr>
+          <w:b/>
+          <w:bCs/>
+        </w:rPr>
+        <w:t xml:space="preserve">Affichage des réservations dans </w:t>
+      </w:r>
+      <w:proofErr w:type="spellStart"/>
+      <w:proofErr w:type="gramStart"/>
+      <w:r>
+        <w:rPr>
+          <w:b/>
+          <w:bCs/>
+        </w:rPr>
+        <w:t>toStringArray</w:t>
+      </w:r>
+      <w:proofErr w:type="spellEnd"/>
+      <w:r>
+        <w:rPr>
+          <w:b/>
+          <w:bCs/>
+        </w:rPr>
+        <w:t>(</w:t>
+      </w:r>
+      <w:proofErr w:type="gramEnd"/>
+      <w:r>
+        <w:rPr>
+          <w:b/>
+          <w:bCs/>
+        </w:rPr>
+        <w:t>)</w:t>
+      </w:r>
+    </w:p>
+    <w:p>
+      <w:r>
+        <w:t>On a modifié l'affichage du joueur pour montrer visuellement les cartes réservées. Au lieu d'une simple ligne de texte, on affiche une petite représentation ASCII empilée qui change selon le nombre de cartes.</w:t>
+      </w:r>
+    </w:p>
+    <w:p>
+      <w:r>
+        <w:t>Avec 0 cartes réservées, on affiche juste "</w:t>
+      </w:r>
+      <w:r>
+        <w:rPr>
+          <w:rFonts w:ascii="Cambria Math" w:hAnsi="Cambria Math" w:cs="Cambria Math"/>
+        </w:rPr>
+        <w:t>▮</w:t>
+      </w:r>
+      <w:r>
+        <w:t>C". Avec 1 carte, on dessine un rectangle. Avec 2 cartes, on dessine deux rectangles empil</w:t>
+      </w:r>
+      <w:r>
+        <w:rPr>
+          <w:rFonts w:ascii="Aptos" w:hAnsi="Aptos" w:cs="Aptos"/>
+        </w:rPr>
+        <w:t>é</w:t>
+      </w:r>
+      <w:r>
+        <w:t>s d</w:t>
+      </w:r>
+      <w:r>
+        <w:rPr>
+          <w:rFonts w:ascii="Aptos" w:hAnsi="Aptos" w:cs="Aptos"/>
+        </w:rPr>
+        <w:t>é</w:t>
+      </w:r>
+      <w:r>
+        <w:t>cal</w:t>
+      </w:r>
+      <w:r>
+        <w:rPr>
+          <w:rFonts w:ascii="Aptos" w:hAnsi="Aptos" w:cs="Aptos"/>
+        </w:rPr>
+        <w:t>é</w:t>
+      </w:r>
+      <w:r>
+        <w:t>s. Avec 3 cartes, on dessine trois rectangles empil</w:t>
+      </w:r>
+      <w:r>
+        <w:rPr>
+          <w:rFonts w:ascii="Aptos" w:hAnsi="Aptos" w:cs="Aptos"/>
+        </w:rPr>
+        <w:t>é</w:t>
+      </w:r>
+      <w:r>
+        <w:t xml:space="preserve">s. </w:t>
+      </w:r>
+      <w:r>
+        <w:rPr>
+          <w:rFonts w:ascii="Aptos" w:hAnsi="Aptos" w:cs="Aptos"/>
+        </w:rPr>
+        <w:t>Ç</w:t>
+      </w:r>
+      <w:r>
+        <w:t>a donne une id</w:t>
+      </w:r>
+      <w:r>
+        <w:rPr>
+          <w:rFonts w:ascii="Aptos" w:hAnsi="Aptos" w:cs="Aptos"/>
+        </w:rPr>
+        <w:t>é</w:t>
+      </w:r>
+      <w:r>
+        <w:t>e visuelle imm</w:t>
+      </w:r>
+      <w:r>
+        <w:rPr>
+          <w:rFonts w:ascii="Aptos" w:hAnsi="Aptos" w:cs="Aptos"/>
+        </w:rPr>
+        <w:t>é</w:t>
+      </w:r>
+      <w:r>
+        <w:t>diate du nombre de cartes r</w:t>
+      </w:r>
+      <w:r>
+        <w:rPr>
+          <w:rFonts w:ascii="Aptos" w:hAnsi="Aptos" w:cs="Aptos"/>
+        </w:rPr>
+        <w:t>é</w:t>
+      </w:r>
+      <w:r>
+        <w:t>serv</w:t>
+      </w:r>
+      <w:r>
+        <w:rPr>
+          <w:rFonts w:ascii="Aptos" w:hAnsi="Aptos" w:cs="Aptos"/>
+        </w:rPr>
+        <w:t>é</w:t>
+      </w:r>
+      <w:r>
+        <w:t xml:space="preserve">es sans avoir </w:t>
+      </w:r>
+      <w:r>
+        <w:rPr>
+          <w:rFonts w:ascii="Aptos" w:hAnsi="Aptos" w:cs="Aptos"/>
+        </w:rPr>
+        <w:t>à</w:t>
+      </w:r>
+      <w:r>
+        <w:t xml:space="preserve"> compter.</w:t>
+      </w:r>
+    </w:p>
+    <w:p>
+      <w:r>
+        <w:t>Ces rectangles s'affichent sur le côté droit des informations du joueur, alignés avec les ressources. Chaque ligne de ressource a maintenant un trait vertical à droite, et les réservations s'affichent dans cette colonne de droite sur les lignes 4 à 6.</w:t>
+      </w:r>
+    </w:p>
+    <w:p>
+      <w:r>
+        <w:rPr>
+          <w:b/>
+          <w:bCs/>
+        </w:rPr>
+        <w:t>Stratégie du robot pour les réservations</w:t>
+      </w:r>
+    </w:p>
+    <w:p>
+      <w:r>
+        <w:t xml:space="preserve">Dans </w:t>
+      </w:r>
+      <w:proofErr w:type="spellStart"/>
+      <w:r>
+        <w:t>DumbRobotPlayer</w:t>
+      </w:r>
+      <w:proofErr w:type="spellEnd"/>
+      <w:r>
+        <w:t xml:space="preserve">, on a ajouté la réservation comme priorité 3 dans </w:t>
+      </w:r>
+      <w:proofErr w:type="spellStart"/>
+      <w:proofErr w:type="gramStart"/>
+      <w:r>
+        <w:t>chooseAction</w:t>
+      </w:r>
+      <w:proofErr w:type="spellEnd"/>
+      <w:r>
+        <w:t>(</w:t>
+      </w:r>
+      <w:proofErr w:type="gramEnd"/>
+      <w:r>
+        <w:t>). Le robot essaie d'abord d'acheter une carte réservée s'il en a, puis d'acheter une carte du plateau, puis de réserver une carte de niveau 3 s'il peut, puis de prendre des jetons.</w:t>
+      </w:r>
+    </w:p>
+    <w:p>
+      <w:r>
+        <w:t>Pour choisir quelle carte réserver, le robot parcourt les niveaux de 3 à 1 et prend la première carte qu'il trouve. Si aucune carte visible n'est disponible, il essaie de réserver une carte face cachée en commençant par la pile de niveau 3. C'est une stratégie simple mais cohérente avec l'idée d'un robot stupide.</w:t>
+      </w:r>
+    </w:p>
+    <w:p>
+      <w:r>
+        <w:rPr>
+          <w:b/>
+          <w:bCs/>
+        </w:rPr>
+        <w:t>Problèmes rencontrés et solutions</w:t>
+      </w:r>
+    </w:p>
+    <w:p>
+      <w:r>
+        <w:rPr>
+          <w:b/>
+          <w:bCs/>
+        </w:rPr>
+        <w:t>PB 1 : Le bug de création de jetons magiques</w:t>
+      </w:r>
+    </w:p>
+    <w:p>
+      <w:r>
+        <w:t>Le problème le plus grave était que les joueurs achetaient des cartes sans avoir les ressources nécessaires, et le plateau gagnait des jetons gratuitement à chaque achat. En fin de partie, on se retrouvait avec 142 jetons Or au lieu de 5.</w:t>
+      </w:r>
+    </w:p>
+    <w:p>
+      <w:r>
+        <w:t xml:space="preserve">La cause était dans </w:t>
+      </w:r>
+      <w:proofErr w:type="spellStart"/>
+      <w:r>
+        <w:t>BuyCardAction.process</w:t>
+      </w:r>
+      <w:proofErr w:type="spellEnd"/>
+      <w:r>
+        <w:t xml:space="preserve">(). On calculait </w:t>
+      </w:r>
+      <w:proofErr w:type="spellStart"/>
+      <w:r>
+        <w:t>toPay</w:t>
+      </w:r>
+      <w:proofErr w:type="spellEnd"/>
+      <w:r>
+        <w:t xml:space="preserve"> sans vérifier ce que le joueur possédait réellement. Si la carte coûtait 7 saphirs et que le joueur en avait 0, on faisait quand même </w:t>
+      </w:r>
+      <w:proofErr w:type="spellStart"/>
+      <w:proofErr w:type="gramStart"/>
+      <w:r>
+        <w:t>player.updateNbResource</w:t>
+      </w:r>
+      <w:proofErr w:type="spellEnd"/>
+      <w:proofErr w:type="gramEnd"/>
+      <w:r>
+        <w:t xml:space="preserve">(SAPPHIRE, -7) qui restait à 0, puis </w:t>
+      </w:r>
+      <w:proofErr w:type="spellStart"/>
+      <w:proofErr w:type="gramStart"/>
+      <w:r>
+        <w:t>board.updateNbResource</w:t>
+      </w:r>
+      <w:proofErr w:type="spellEnd"/>
+      <w:proofErr w:type="gramEnd"/>
+      <w:r>
+        <w:t>(SAPPHIRE, 7) qui ajoutait 7 jetons. C'était une création de matière pure.</w:t>
+      </w:r>
+    </w:p>
+    <w:p>
+      <w:r>
+        <w:t xml:space="preserve">La solution a été de calculer </w:t>
+      </w:r>
+      <w:proofErr w:type="spellStart"/>
+      <w:r>
+        <w:t>toPay</w:t>
+      </w:r>
+      <w:proofErr w:type="spellEnd"/>
+      <w:r>
+        <w:t xml:space="preserve"> comme le minimum entre ce qui est requis et ce que le joueur possède : </w:t>
+      </w:r>
+      <w:proofErr w:type="spellStart"/>
+      <w:proofErr w:type="gramStart"/>
+      <w:r>
+        <w:t>Math.min</w:t>
+      </w:r>
+      <w:proofErr w:type="spellEnd"/>
+      <w:r>
+        <w:t>(</w:t>
+      </w:r>
+      <w:proofErr w:type="spellStart"/>
+      <w:proofErr w:type="gramEnd"/>
+      <w:r>
+        <w:t>afterBonus</w:t>
+      </w:r>
+      <w:proofErr w:type="spellEnd"/>
+      <w:r>
+        <w:t xml:space="preserve">, </w:t>
+      </w:r>
+      <w:proofErr w:type="spellStart"/>
+      <w:r>
+        <w:t>owned</w:t>
+      </w:r>
+      <w:proofErr w:type="spellEnd"/>
+      <w:r>
+        <w:t xml:space="preserve">). Comme ça, on ne peut jamais </w:t>
+      </w:r>
+      <w:r>
+        <w:lastRenderedPageBreak/>
+        <w:t>essayer de payer plus qu'on a. Le reste est automatiquement comblé par les jetons Or à l'étape suivante.</w:t>
+      </w:r>
+    </w:p>
+    <w:p>
+      <w:r>
+        <w:rPr>
+          <w:b/>
+          <w:bCs/>
+        </w:rPr>
+        <w:t xml:space="preserve">PB 2 : </w:t>
+      </w:r>
+      <w:proofErr w:type="spellStart"/>
+      <w:proofErr w:type="gramStart"/>
+      <w:r>
+        <w:rPr>
+          <w:b/>
+          <w:bCs/>
+        </w:rPr>
+        <w:t>canBuyCard</w:t>
+      </w:r>
+      <w:proofErr w:type="spellEnd"/>
+      <w:r>
+        <w:rPr>
+          <w:b/>
+          <w:bCs/>
+        </w:rPr>
+        <w:t>(</w:t>
+      </w:r>
+      <w:proofErr w:type="gramEnd"/>
+      <w:r>
+        <w:rPr>
+          <w:b/>
+          <w:bCs/>
+        </w:rPr>
+        <w:t>) ne vérifiait que l'Or</w:t>
+      </w:r>
+    </w:p>
+    <w:p>
+      <w:r>
+        <w:t xml:space="preserve">Un bug subtil : la méthode </w:t>
+      </w:r>
+      <w:proofErr w:type="spellStart"/>
+      <w:proofErr w:type="gramStart"/>
+      <w:r>
+        <w:t>canBuyCard</w:t>
+      </w:r>
+      <w:proofErr w:type="spellEnd"/>
+      <w:r>
+        <w:t>(</w:t>
+      </w:r>
+      <w:proofErr w:type="gramEnd"/>
+      <w:r>
+        <w:t>) avait if (</w:t>
+      </w:r>
+      <w:proofErr w:type="spellStart"/>
+      <w:r>
+        <w:t>res</w:t>
+      </w:r>
+      <w:proofErr w:type="spellEnd"/>
+      <w:r>
+        <w:t xml:space="preserve"> == </w:t>
+      </w:r>
+      <w:proofErr w:type="spellStart"/>
+      <w:r>
+        <w:t>Resource.GOLD</w:t>
+      </w:r>
+      <w:proofErr w:type="spellEnd"/>
+      <w:r>
+        <w:t xml:space="preserve">) au lieu </w:t>
+      </w:r>
+      <w:proofErr w:type="gramStart"/>
+      <w:r>
+        <w:t>de if</w:t>
+      </w:r>
+      <w:proofErr w:type="gramEnd"/>
+      <w:r>
+        <w:t xml:space="preserve"> (</w:t>
+      </w:r>
+      <w:proofErr w:type="spellStart"/>
+      <w:r>
+        <w:t>res</w:t>
+      </w:r>
+      <w:proofErr w:type="spellEnd"/>
+      <w:proofErr w:type="gramStart"/>
+      <w:r>
+        <w:t xml:space="preserve"> !=</w:t>
+      </w:r>
+      <w:proofErr w:type="gramEnd"/>
+      <w:r>
+        <w:t xml:space="preserve"> </w:t>
+      </w:r>
+      <w:proofErr w:type="spellStart"/>
+      <w:r>
+        <w:t>Resource.GOLD</w:t>
+      </w:r>
+      <w:proofErr w:type="spellEnd"/>
+      <w:r>
+        <w:t>). Résultat, elle ne vérifiait que le coût en Or (qui est toujours 0 sur les cartes), et ignorait complètement les autres ressources. Le robot pensait pouvoir tout acheter gratuitement.</w:t>
+      </w:r>
+    </w:p>
+    <w:p>
+      <w:r>
+        <w:t>La correction était simple mais critique : inverser la condition pour vérifier toutes les ressources sauf l'Or. C'est le genre d'erreur qui compile parfaitement mais casse complètement la logique du jeu.</w:t>
+      </w:r>
+    </w:p>
+    <w:p>
+      <w:r>
+        <w:rPr>
+          <w:b/>
+          <w:bCs/>
+        </w:rPr>
+        <w:t>PB 3 : Interdire la pioche de jetons Or</w:t>
+      </w:r>
+    </w:p>
+    <w:p>
+      <w:r>
+        <w:t xml:space="preserve">Il fallait s'assurer qu'on ne puisse jamais piocher des jetons Or avec les actions normales. On a modifié </w:t>
+      </w:r>
+      <w:proofErr w:type="spellStart"/>
+      <w:proofErr w:type="gramStart"/>
+      <w:r>
+        <w:t>canGiveSameTokens</w:t>
+      </w:r>
+      <w:proofErr w:type="spellEnd"/>
+      <w:r>
+        <w:t>(</w:t>
+      </w:r>
+      <w:proofErr w:type="gramEnd"/>
+      <w:r>
+        <w:t xml:space="preserve">) et </w:t>
+      </w:r>
+      <w:proofErr w:type="spellStart"/>
+      <w:proofErr w:type="gramStart"/>
+      <w:r>
+        <w:t>canGiveDiffTokens</w:t>
+      </w:r>
+      <w:proofErr w:type="spellEnd"/>
+      <w:r>
+        <w:t>(</w:t>
+      </w:r>
+      <w:proofErr w:type="gramEnd"/>
+      <w:r>
+        <w:t>) pour retourner false si la ressource demandée est GOLD. Comme ça, l'interface utilisateur et le robot ne peuvent même pas proposer cette option.</w:t>
+      </w:r>
+    </w:p>
+    <w:p>
+      <w:r>
+        <w:rPr>
+          <w:b/>
+          <w:bCs/>
+        </w:rPr>
+        <w:t>PB 4 : Affichage décalé avec la flèche du joueur actuel</w:t>
+      </w:r>
+    </w:p>
+    <w:p>
+      <w:r>
+        <w:t>Quand on ajoutait la flèche "</w:t>
+      </w:r>
+      <w:r>
+        <w:rPr>
+          <w:rFonts w:ascii="Segoe UI Symbol" w:hAnsi="Segoe UI Symbol" w:cs="Segoe UI Symbol"/>
+        </w:rPr>
+        <w:t>➤</w:t>
+      </w:r>
+      <w:r>
+        <w:t xml:space="preserve">" devant le nom du joueur actuel, </w:t>
+      </w:r>
+      <w:r>
+        <w:rPr>
+          <w:rFonts w:ascii="Aptos" w:hAnsi="Aptos" w:cs="Aptos"/>
+        </w:rPr>
+        <w:t>ç</w:t>
+      </w:r>
+      <w:r>
+        <w:t>a d</w:t>
+      </w:r>
+      <w:r>
+        <w:rPr>
+          <w:rFonts w:ascii="Aptos" w:hAnsi="Aptos" w:cs="Aptos"/>
+        </w:rPr>
+        <w:t>é</w:t>
+      </w:r>
+      <w:r>
+        <w:t>calait toute la premi</w:t>
+      </w:r>
+      <w:r>
+        <w:rPr>
+          <w:rFonts w:ascii="Aptos" w:hAnsi="Aptos" w:cs="Aptos"/>
+        </w:rPr>
+        <w:t>è</w:t>
+      </w:r>
+      <w:r>
+        <w:t>re ligne et d</w:t>
+      </w:r>
+      <w:r>
+        <w:rPr>
+          <w:rFonts w:ascii="Aptos" w:hAnsi="Aptos" w:cs="Aptos"/>
+        </w:rPr>
+        <w:t>é</w:t>
+      </w:r>
+      <w:r>
+        <w:t>salignait le trait vertical de droite. On a r</w:t>
+      </w:r>
+      <w:r>
+        <w:rPr>
+          <w:rFonts w:ascii="Aptos" w:hAnsi="Aptos" w:cs="Aptos"/>
+        </w:rPr>
+        <w:t>é</w:t>
+      </w:r>
+      <w:r>
+        <w:t xml:space="preserve">solu </w:t>
+      </w:r>
+      <w:r>
+        <w:rPr>
+          <w:rFonts w:ascii="Aptos" w:hAnsi="Aptos" w:cs="Aptos"/>
+        </w:rPr>
+        <w:t>ç</w:t>
+      </w:r>
+      <w:r>
+        <w:t xml:space="preserve">a en limitant chaque ligne </w:t>
+      </w:r>
+      <w:r>
+        <w:rPr>
+          <w:rFonts w:ascii="Aptos" w:hAnsi="Aptos" w:cs="Aptos"/>
+        </w:rPr>
+        <w:t>à</w:t>
+      </w:r>
+      <w:r>
+        <w:t xml:space="preserve"> exactement 30 caract</w:t>
+      </w:r>
+      <w:r>
+        <w:rPr>
+          <w:rFonts w:ascii="Aptos" w:hAnsi="Aptos" w:cs="Aptos"/>
+        </w:rPr>
+        <w:t>è</w:t>
+      </w:r>
+      <w:r>
+        <w:t>res dans la m</w:t>
+      </w:r>
+      <w:r>
+        <w:rPr>
+          <w:rFonts w:ascii="Aptos" w:hAnsi="Aptos" w:cs="Aptos"/>
+        </w:rPr>
+        <w:t>é</w:t>
+      </w:r>
+      <w:r>
+        <w:t xml:space="preserve">thode </w:t>
+      </w:r>
+      <w:proofErr w:type="gramStart"/>
+      <w:r>
+        <w:t>display(</w:t>
+      </w:r>
+      <w:proofErr w:type="gramEnd"/>
+      <w:r>
+        <w:t>) de Game, en ajoutant la fl</w:t>
+      </w:r>
+      <w:r>
+        <w:rPr>
+          <w:rFonts w:ascii="Aptos" w:hAnsi="Aptos" w:cs="Aptos"/>
+        </w:rPr>
+        <w:t>è</w:t>
+      </w:r>
+      <w:r>
+        <w:t>che au d</w:t>
+      </w:r>
+      <w:r>
+        <w:rPr>
+          <w:rFonts w:ascii="Aptos" w:hAnsi="Aptos" w:cs="Aptos"/>
+        </w:rPr>
+        <w:t>é</w:t>
+      </w:r>
+      <w:r>
+        <w:t xml:space="preserve">but de la boucle, puis en </w:t>
+      </w:r>
+      <w:proofErr w:type="spellStart"/>
+      <w:r>
+        <w:t>padding</w:t>
+      </w:r>
+      <w:proofErr w:type="spellEnd"/>
+      <w:r>
+        <w:t xml:space="preserve"> avec des espaces pour toujours avoir la m</w:t>
+      </w:r>
+      <w:r>
+        <w:rPr>
+          <w:rFonts w:ascii="Aptos" w:hAnsi="Aptos" w:cs="Aptos"/>
+        </w:rPr>
+        <w:t>ê</w:t>
+      </w:r>
+      <w:r>
+        <w:t>me largeur.</w:t>
       </w:r>
     </w:p>
     <w:p/>

</xml_diff>

<commit_message>
Ajout du MODE D'EMPLOI, du RushRobot, du SmartRushRobot (initiative personnelle), et finalisations/optimisations autres.
</commit_message>
<xml_diff>
--- a/COMPTE RENDU Splendor.docx
+++ b/COMPTE RENDU Splendor.docx
@@ -7325,12 +7325,14 @@
         <w:t>, l'initialisation des ressources passe les 5 premiers paramètres comme avant, puis ajoute 5 en dernier pour les jetons Or.</w:t>
       </w:r>
     </w:p>
-    <w:p>
-      <w:r>
-        <w:rPr>
-          <w:b/>
-          <w:bCs/>
-        </w:rPr>
+    <w:p/>
+    <w:p>
+      <w:r>
+        <w:rPr>
+          <w:b/>
+          <w:bCs/>
+        </w:rPr>
+        <w:lastRenderedPageBreak/>
         <w:t xml:space="preserve">Création de la classe </w:t>
       </w:r>
       <w:proofErr w:type="spellStart"/>
@@ -7345,25 +7347,281 @@
     </w:p>
     <w:p>
       <w:r>
+        <w:t xml:space="preserve">On a créé une nouvelle action </w:t>
+      </w:r>
+      <w:proofErr w:type="spellStart"/>
+      <w:r>
+        <w:t>ReserveCardAction</w:t>
+      </w:r>
+      <w:proofErr w:type="spellEnd"/>
+      <w:r>
+        <w:t xml:space="preserve"> qui implémente l'interface Action. Cette classe est plus complexe que les autres actions car elle gère deux cas différents : réserver une carte visible du plateau, ou réserver une carte face cachée du dessus d'une pile.</w:t>
+      </w:r>
+    </w:p>
+    <w:p>
+      <w:r>
+        <w:t xml:space="preserve">L'attribut principal est </w:t>
+      </w:r>
+      <w:proofErr w:type="spellStart"/>
+      <w:r>
+        <w:t>DevCard</w:t>
+      </w:r>
+      <w:proofErr w:type="spellEnd"/>
+      <w:r>
+        <w:t xml:space="preserve"> </w:t>
+      </w:r>
+      <w:proofErr w:type="spellStart"/>
+      <w:r>
+        <w:t>card</w:t>
+      </w:r>
+      <w:proofErr w:type="spellEnd"/>
+      <w:r>
+        <w:t xml:space="preserve"> qui contient la carte à réserver. On a aussi un attribut </w:t>
+      </w:r>
+      <w:proofErr w:type="spellStart"/>
+      <w:r>
+        <w:t>boolean</w:t>
+      </w:r>
+      <w:proofErr w:type="spellEnd"/>
+      <w:r>
+        <w:t xml:space="preserve"> </w:t>
+      </w:r>
+      <w:proofErr w:type="spellStart"/>
+      <w:r>
+        <w:t>fromDeck</w:t>
+      </w:r>
+      <w:proofErr w:type="spellEnd"/>
+      <w:r>
+        <w:t xml:space="preserve"> qui indique si la carte vient d'une pile face cachée (</w:t>
+      </w:r>
+      <w:proofErr w:type="spellStart"/>
+      <w:r>
+        <w:t>true</w:t>
+      </w:r>
+      <w:proofErr w:type="spellEnd"/>
+      <w:r>
+        <w:t>) ou du plateau visible (false). Cette information est importante pour savoir comment mettre à jour l'affichage après la réservation.</w:t>
+      </w:r>
+    </w:p>
+    <w:p>
+      <w:r>
+        <w:t xml:space="preserve">La méthode </w:t>
+      </w:r>
+      <w:proofErr w:type="gramStart"/>
+      <w:r>
+        <w:t>process(</w:t>
+      </w:r>
+      <w:proofErr w:type="gramEnd"/>
+      <w:r>
+        <w:t>) fait trois choses dans l'ordre. D'abord, elle vérifie s'il reste des jetons Or sur le plateau. Si oui, elle en transfère un du plateau vers le joueur. C'est le "bonus" qu'on obtient en réservant. Si le plateau n'a plus de jetons Or, le joueur ne reçoit rien, mais peut quand même réserver.</w:t>
+      </w:r>
+    </w:p>
+    <w:p>
+      <w:r>
+        <w:t xml:space="preserve">Ensuite, elle ajoute la carte à la liste des cartes réservées du joueur avec </w:t>
+      </w:r>
+      <w:proofErr w:type="spellStart"/>
+      <w:proofErr w:type="gramStart"/>
+      <w:r>
+        <w:t>player.addReservedCard</w:t>
+      </w:r>
+      <w:proofErr w:type="spellEnd"/>
+      <w:proofErr w:type="gramEnd"/>
+      <w:r>
+        <w:t>(</w:t>
+      </w:r>
+      <w:proofErr w:type="spellStart"/>
+      <w:r>
+        <w:t>card</w:t>
+      </w:r>
+      <w:proofErr w:type="spellEnd"/>
+      <w:r>
+        <w:t xml:space="preserve">). Cette liste est un nouvel attribut </w:t>
+      </w:r>
+      <w:proofErr w:type="spellStart"/>
+      <w:r>
+        <w:t>ArrayList</w:t>
+      </w:r>
+      <w:proofErr w:type="spellEnd"/>
+      <w:r>
+        <w:t xml:space="preserve"> qu'on a ajouté dans Player.</w:t>
+      </w:r>
+    </w:p>
+    <w:p>
+      <w:r>
+        <w:t xml:space="preserve">Enfin, elle met à jour le plateau selon la provenance de la carte. Si la carte venait du plateau visible, on appelle </w:t>
+      </w:r>
+      <w:proofErr w:type="spellStart"/>
+      <w:proofErr w:type="gramStart"/>
+      <w:r>
+        <w:t>board.updateCard</w:t>
+      </w:r>
+      <w:proofErr w:type="spellEnd"/>
+      <w:proofErr w:type="gramEnd"/>
+      <w:r>
+        <w:t>(</w:t>
+      </w:r>
+      <w:proofErr w:type="spellStart"/>
+      <w:r>
+        <w:t>card</w:t>
+      </w:r>
+      <w:proofErr w:type="spellEnd"/>
+      <w:r>
+        <w:t>) pour la remplacer par une nouvelle de la pile. Si la carte venait directement d'une pile face cachée, on ne fait rien car elle a déjà été retirée de la pile au moment où on l'a piochée.</w:t>
+      </w:r>
+    </w:p>
+    <w:p>
+      <w:r>
+        <w:rPr>
+          <w:b/>
+          <w:bCs/>
+        </w:rPr>
+        <w:t>Modifications de la classe Player</w:t>
+      </w:r>
+    </w:p>
+    <w:p>
+      <w:r>
+        <w:t xml:space="preserve">On a ajouté plusieurs éléments à Player pour gérer les réservations. D'abord, un nouvel attribut </w:t>
+      </w:r>
+      <w:proofErr w:type="spellStart"/>
+      <w:r>
+        <w:t>ArrayList</w:t>
+      </w:r>
+      <w:proofErr w:type="spellEnd"/>
+      <w:r>
+        <w:t xml:space="preserve"> </w:t>
+      </w:r>
+      <w:proofErr w:type="spellStart"/>
+      <w:r>
+        <w:t>reservedCards</w:t>
+      </w:r>
+      <w:proofErr w:type="spellEnd"/>
+      <w:r>
+        <w:t xml:space="preserve"> qui stocke les cartes réservées. Cette liste est initialisée vide dans le constructeur et peut contenir jusqu'à 3 cartes maximum.</w:t>
+      </w:r>
+    </w:p>
+    <w:p>
+      <w:r>
+        <w:t xml:space="preserve">On a créé plusieurs méthodes pour manipuler cette liste. La méthode </w:t>
+      </w:r>
+      <w:proofErr w:type="spellStart"/>
+      <w:proofErr w:type="gramStart"/>
+      <w:r>
+        <w:t>canReserve</w:t>
+      </w:r>
+      <w:proofErr w:type="spellEnd"/>
+      <w:r>
+        <w:t>(</w:t>
+      </w:r>
+      <w:proofErr w:type="gramEnd"/>
+      <w:r>
+        <w:t xml:space="preserve">) vérifie que le joueur n'a pas déjà 3 cartes réservées. La méthode </w:t>
+      </w:r>
+      <w:proofErr w:type="spellStart"/>
+      <w:proofErr w:type="gramStart"/>
+      <w:r>
+        <w:t>addReservedCard</w:t>
+      </w:r>
+      <w:proofErr w:type="spellEnd"/>
+      <w:r>
+        <w:t>(</w:t>
+      </w:r>
+      <w:proofErr w:type="gramEnd"/>
+      <w:r>
+        <w:t xml:space="preserve">) ajoute une carte à la liste. La méthode </w:t>
+      </w:r>
+      <w:proofErr w:type="spellStart"/>
+      <w:proofErr w:type="gramStart"/>
+      <w:r>
+        <w:t>removeReservedCard</w:t>
+      </w:r>
+      <w:proofErr w:type="spellEnd"/>
+      <w:r>
+        <w:t>(</w:t>
+      </w:r>
+      <w:proofErr w:type="gramEnd"/>
+      <w:r>
+        <w:t xml:space="preserve">) retire une carte quand le joueur l'achète depuis ses réservations. Les méthodes </w:t>
+      </w:r>
+      <w:proofErr w:type="spellStart"/>
+      <w:proofErr w:type="gramStart"/>
+      <w:r>
+        <w:t>getReservedCards</w:t>
+      </w:r>
+      <w:proofErr w:type="spellEnd"/>
+      <w:r>
+        <w:t>(</w:t>
+      </w:r>
+      <w:proofErr w:type="gramEnd"/>
+      <w:r>
+        <w:t xml:space="preserve">) et </w:t>
+      </w:r>
+      <w:proofErr w:type="spellStart"/>
+      <w:proofErr w:type="gramStart"/>
+      <w:r>
+        <w:t>getNbReservedCards</w:t>
+      </w:r>
+      <w:proofErr w:type="spellEnd"/>
+      <w:r>
+        <w:t>(</w:t>
+      </w:r>
+      <w:proofErr w:type="gramEnd"/>
+      <w:r>
+        <w:t>) permettent de consulter l'état des réservations.</w:t>
+      </w:r>
+    </w:p>
+    <w:p>
+      <w:r>
+        <w:t xml:space="preserve">La partie la plus délicate a été de modifier </w:t>
+      </w:r>
+      <w:proofErr w:type="spellStart"/>
+      <w:proofErr w:type="gramStart"/>
+      <w:r>
+        <w:t>canBuyCard</w:t>
+      </w:r>
+      <w:proofErr w:type="spellEnd"/>
+      <w:r>
+        <w:t>(</w:t>
+      </w:r>
+      <w:proofErr w:type="gramEnd"/>
+      <w:r>
+        <w:t>) pour tenir compte des jetons Or. Maintenant, cette méthode calcule pour chaque ressource le manque après avoir utilisé les bonus et les jetons normaux. Elle additionne tous ces manques pour obtenir le nombre total de jetons Or nécessaires. Enfin, elle vérifie que le joueur possède assez de jetons Or pour combler tous ces manques.</w:t>
+      </w:r>
+    </w:p>
+    <w:p>
+      <w:r>
+        <w:t xml:space="preserve">Par exemple, si une carte coûte 5 diamants et 3 saphirs, et que le joueur a 2 diamants, 1 saphir, 2 jetons Or et 3 bonus diamants, le calcul donne : diamants (besoin 5, disponible </w:t>
+      </w:r>
+      <w:r>
         <w:lastRenderedPageBreak/>
-        <w:t xml:space="preserve">On a créé une nouvelle action </w:t>
-      </w:r>
-      <w:proofErr w:type="spellStart"/>
-      <w:r>
-        <w:t>ReserveCardAction</w:t>
-      </w:r>
-      <w:proofErr w:type="spellEnd"/>
-      <w:r>
-        <w:t xml:space="preserve"> qui implémente l'interface Action. Cette classe est plus complexe que les autres actions car elle gère deux cas différents : réserver une carte visible du plateau, ou réserver une carte face cachée du dessus d'une pile.</w:t>
-      </w:r>
-    </w:p>
-    <w:p>
-      <w:r>
-        <w:t xml:space="preserve">L'attribut principal est </w:t>
-      </w:r>
-      <w:proofErr w:type="spellStart"/>
-      <w:r>
-        <w:t>DevCard</w:t>
+        <w:t>3 bonus + 2 jetons = 5, manque 0), saphirs (besoin 3, disponible 0 bonus + 1 jeton = 1, manque 2). Total manque = 2. Le joueur a 2 jetons Or, donc il peut acheter la carte.</w:t>
+      </w:r>
+    </w:p>
+    <w:p>
+      <w:r>
+        <w:rPr>
+          <w:b/>
+          <w:bCs/>
+        </w:rPr>
+        <w:t xml:space="preserve">Modifications de </w:t>
+      </w:r>
+      <w:proofErr w:type="spellStart"/>
+      <w:r>
+        <w:rPr>
+          <w:b/>
+          <w:bCs/>
+        </w:rPr>
+        <w:t>BuyCardAction</w:t>
+      </w:r>
+      <w:proofErr w:type="spellEnd"/>
+    </w:p>
+    <w:p>
+      <w:r>
+        <w:t xml:space="preserve">On a ajouté un attribut </w:t>
+      </w:r>
+      <w:proofErr w:type="spellStart"/>
+      <w:r>
+        <w:t>boolean</w:t>
       </w:r>
       <w:proofErr w:type="spellEnd"/>
       <w:r>
@@ -7371,35 +7629,11 @@
       </w:r>
       <w:proofErr w:type="spellStart"/>
       <w:r>
-        <w:t>card</w:t>
-      </w:r>
-      <w:proofErr w:type="spellEnd"/>
-      <w:r>
-        <w:t xml:space="preserve"> qui contient la carte à réserver. On a aussi un attribut </w:t>
-      </w:r>
-      <w:proofErr w:type="spellStart"/>
-      <w:r>
-        <w:t>boolean</w:t>
-      </w:r>
-      <w:proofErr w:type="spellEnd"/>
-      <w:r>
-        <w:t xml:space="preserve"> </w:t>
-      </w:r>
-      <w:proofErr w:type="spellStart"/>
-      <w:r>
-        <w:t>fromDeck</w:t>
-      </w:r>
-      <w:proofErr w:type="spellEnd"/>
-      <w:r>
-        <w:t xml:space="preserve"> qui indique si la carte vient d'une pile face cachée (</w:t>
-      </w:r>
-      <w:proofErr w:type="spellStart"/>
-      <w:r>
-        <w:t>true</w:t>
-      </w:r>
-      <w:proofErr w:type="spellEnd"/>
-      <w:r>
-        <w:t>) ou du plateau visible (false). Cette information est importante pour savoir comment mettre à jour l'affichage après la réservation.</w:t>
+        <w:t>fromReserved</w:t>
+      </w:r>
+      <w:proofErr w:type="spellEnd"/>
+      <w:r>
+        <w:t xml:space="preserve"> pour savoir si la carte achetée vient des réservations du joueur ou du plateau visible. Cette information change complètement la logique d'exécution.</w:t>
       </w:r>
     </w:p>
     <w:p>
@@ -7412,101 +7646,53 @@
       </w:r>
       <w:proofErr w:type="gramEnd"/>
       <w:r>
-        <w:t>) fait trois choses dans l'ordre. D'abord, elle vérifie s'il reste des jetons Or sur le plateau. Si oui, elle en transfère un du plateau vers le joueur. C'est le "bonus" qu'on obtient en réservant. Si le plateau n'a plus de jetons Or, le joueur ne reçoit rien, mais peut quand même réserver.</w:t>
-      </w:r>
-    </w:p>
-    <w:p>
-      <w:r>
-        <w:t xml:space="preserve">Ensuite, elle ajoute la carte à la liste des cartes réservées du joueur avec </w:t>
-      </w:r>
-      <w:proofErr w:type="spellStart"/>
-      <w:proofErr w:type="gramStart"/>
-      <w:r>
-        <w:t>player.addReservedCard</w:t>
-      </w:r>
-      <w:proofErr w:type="spellEnd"/>
-      <w:proofErr w:type="gramEnd"/>
+        <w:t>) a été entièrement réécrite pour gérer les jetons Or. Elle se déroule maintenant en 4 étapes distinctes. D'abord, elle calcule combien de jetons Or seront nécessaires en parcourant toutes les ressources et en accumulant les manques après bonus et jetons normaux.</w:t>
+      </w:r>
+    </w:p>
+    <w:p>
+      <w:r>
+        <w:t>Ensuite, elle effectue le paiement avec les jetons normaux. Pour chaque ressource, elle calcule combien le joueur peut payer avec ses jetons (sans dépasser ce qu'il possède réellement), puis transfère ces jetons du joueur vers le plateau. C'était ici qu'il y avait un gros bug dans la version précédente : on essayait de payer plus que ce qu'on avait, ce qui créait des jetons magiques sur le plateau.</w:t>
+      </w:r>
+    </w:p>
+    <w:p>
+      <w:r>
+        <w:t>Troisièmement, elle paie avec les jetons Or pour combler tous les manques restants. Elle retire le nombre calculé de jetons Or du joueur et les remet sur le plateau.</w:t>
+      </w:r>
+    </w:p>
+    <w:p>
+      <w:r>
+        <w:t xml:space="preserve">Enfin, elle ajoute la carte au joueur avec </w:t>
+      </w:r>
+      <w:proofErr w:type="spellStart"/>
+      <w:proofErr w:type="gramStart"/>
+      <w:r>
+        <w:t>addPurchasedCard</w:t>
+      </w:r>
+      <w:proofErr w:type="spellEnd"/>
       <w:r>
         <w:t>(</w:t>
       </w:r>
-      <w:proofErr w:type="spellStart"/>
-      <w:r>
-        <w:t>card</w:t>
-      </w:r>
-      <w:proofErr w:type="spellEnd"/>
-      <w:r>
-        <w:t xml:space="preserve">). Cette liste est un nouvel attribut </w:t>
-      </w:r>
-      <w:proofErr w:type="spellStart"/>
-      <w:r>
-        <w:t>ArrayList</w:t>
-      </w:r>
-      <w:proofErr w:type="spellEnd"/>
-      <w:r>
-        <w:t xml:space="preserve"> qu'on a ajouté dans Player.</w:t>
-      </w:r>
-    </w:p>
-    <w:p>
-      <w:r>
-        <w:t xml:space="preserve">Enfin, elle met à jour le plateau selon la provenance de la carte. Si la carte venait du plateau visible, on appelle </w:t>
-      </w:r>
-      <w:proofErr w:type="spellStart"/>
-      <w:proofErr w:type="gramStart"/>
-      <w:r>
-        <w:t>board.updateCard</w:t>
-      </w:r>
-      <w:proofErr w:type="spellEnd"/>
-      <w:proofErr w:type="gramEnd"/>
+      <w:proofErr w:type="gramEnd"/>
+      <w:r>
+        <w:t xml:space="preserve">), puis gère la provenance. Si la carte venait des réservations, elle appelle </w:t>
+      </w:r>
+      <w:proofErr w:type="spellStart"/>
+      <w:proofErr w:type="gramStart"/>
+      <w:r>
+        <w:t>removeReservedCard</w:t>
+      </w:r>
+      <w:proofErr w:type="spellEnd"/>
       <w:r>
         <w:t>(</w:t>
       </w:r>
-      <w:proofErr w:type="spellStart"/>
-      <w:r>
-        <w:t>card</w:t>
-      </w:r>
-      <w:proofErr w:type="spellEnd"/>
-      <w:r>
-        <w:t>) pour la remplacer par une nouvelle de la pile. Si la carte venait directement d'une pile face cachée, on ne fait rien car elle a déjà été retirée de la pile au moment où on l'a piochée.</w:t>
-      </w:r>
-    </w:p>
-    <w:p>
-      <w:r>
-        <w:rPr>
-          <w:b/>
-          <w:bCs/>
-        </w:rPr>
-        <w:t>Modifications de la classe Player</w:t>
-      </w:r>
-    </w:p>
-    <w:p>
-      <w:r>
-        <w:t xml:space="preserve">On a ajouté plusieurs éléments à Player pour gérer les réservations. D'abord, un nouvel attribut </w:t>
-      </w:r>
-      <w:proofErr w:type="spellStart"/>
-      <w:r>
-        <w:t>ArrayList</w:t>
-      </w:r>
-      <w:proofErr w:type="spellEnd"/>
-      <w:r>
-        <w:t xml:space="preserve"> </w:t>
-      </w:r>
-      <w:proofErr w:type="spellStart"/>
-      <w:r>
-        <w:t>reservedCards</w:t>
-      </w:r>
-      <w:proofErr w:type="spellEnd"/>
-      <w:r>
-        <w:t xml:space="preserve"> qui stocke les cartes réservées. Cette liste est initialisée vide dans le constructeur et peut contenir jusqu'à 3 cartes maximum.</w:t>
-      </w:r>
-    </w:p>
-    <w:p>
-      <w:r>
-        <w:t xml:space="preserve">On a créé plusieurs méthodes pour manipuler cette liste. La méthode </w:t>
-      </w:r>
-      <w:proofErr w:type="spellStart"/>
-      <w:proofErr w:type="gramStart"/>
-      <w:r>
-        <w:t>canReserve</w:t>
+      <w:proofErr w:type="gramEnd"/>
+      <w:r>
+        <w:t xml:space="preserve">) pour la retirer de la liste. Si elle venait du plateau, elle appelle </w:t>
+      </w:r>
+      <w:proofErr w:type="spellStart"/>
+      <w:proofErr w:type="gramStart"/>
+      <w:r>
+        <w:t>updateCard</w:t>
       </w:r>
       <w:proofErr w:type="spellEnd"/>
       <w:r>
@@ -7514,12 +7700,35 @@
       </w:r>
       <w:proofErr w:type="gramEnd"/>
       <w:r>
-        <w:t xml:space="preserve">) vérifie que le joueur n'a pas déjà 3 cartes réservées. La méthode </w:t>
-      </w:r>
-      <w:proofErr w:type="spellStart"/>
-      <w:proofErr w:type="gramStart"/>
-      <w:r>
-        <w:t>addReservedCard</w:t>
+        <w:t>) pour la remplacer.</w:t>
+      </w:r>
+    </w:p>
+    <w:p>
+      <w:r>
+        <w:rPr>
+          <w:b/>
+          <w:bCs/>
+        </w:rPr>
+        <w:t xml:space="preserve">Interface utilisateur pour </w:t>
+      </w:r>
+      <w:proofErr w:type="spellStart"/>
+      <w:r>
+        <w:rPr>
+          <w:b/>
+          <w:bCs/>
+        </w:rPr>
+        <w:t>HumanPlayer</w:t>
+      </w:r>
+      <w:proofErr w:type="spellEnd"/>
+    </w:p>
+    <w:p>
+      <w:r>
+        <w:t xml:space="preserve">Dans </w:t>
+      </w:r>
+      <w:proofErr w:type="spellStart"/>
+      <w:proofErr w:type="gramStart"/>
+      <w:r>
+        <w:t>chooseAction</w:t>
       </w:r>
       <w:proofErr w:type="spellEnd"/>
       <w:r>
@@ -7527,12 +7736,17 @@
       </w:r>
       <w:proofErr w:type="gramEnd"/>
       <w:r>
-        <w:t xml:space="preserve">) ajoute une carte à la liste. La méthode </w:t>
-      </w:r>
-      <w:proofErr w:type="spellStart"/>
-      <w:proofErr w:type="gramStart"/>
-      <w:r>
-        <w:t>removeReservedCard</w:t>
+        <w:t>), on a ajouté une quatrième option au menu : "Réserver une carte". Cette option affiche le nombre actuel de réservations du joueur.</w:t>
+      </w:r>
+    </w:p>
+    <w:p>
+      <w:r>
+        <w:t xml:space="preserve">On a créé une nouvelle méthode </w:t>
+      </w:r>
+      <w:proofErr w:type="spellStart"/>
+      <w:proofErr w:type="gramStart"/>
+      <w:r>
+        <w:t>askReserveCard</w:t>
       </w:r>
       <w:proofErr w:type="spellEnd"/>
       <w:r>
@@ -7540,12 +7754,36 @@
       </w:r>
       <w:proofErr w:type="gramEnd"/>
       <w:r>
-        <w:t xml:space="preserve">) retire une carte quand le joueur l'achète depuis ses réservations. Les méthodes </w:t>
-      </w:r>
-      <w:proofErr w:type="spellStart"/>
-      <w:proofErr w:type="gramStart"/>
-      <w:r>
-        <w:t>getReservedCards</w:t>
+        <w:t xml:space="preserve">) qui gère l'interaction complète. Elle commence par vérifier que le joueur peut encore réserver. Si le joueur a déjà 3 cartes réservées, elle affiche un message d'erreur et retourne </w:t>
+      </w:r>
+      <w:proofErr w:type="spellStart"/>
+      <w:r>
+        <w:t>null</w:t>
+      </w:r>
+      <w:proofErr w:type="spellEnd"/>
+      <w:r>
+        <w:t xml:space="preserve"> pour revenir au menu principal.</w:t>
+      </w:r>
+    </w:p>
+    <w:p>
+      <w:r>
+        <w:t>Ensuite, elle demande si le joueur veut réserver une carte Visible ou face Cachée. Pour une carte visible, elle demande le niveau et la colonne, vérifie que la carte existe, et affiche un récapitulatif avant de demander confirmation. Pour une carte face cachée, elle demande juste le niveau, vérifie que la pile n'est pas vide, pioche la carte du dessus, l'affiche au joueur, puis demande confirmation.</w:t>
+      </w:r>
+    </w:p>
+    <w:p>
+      <w:r>
+        <w:t>Un détail important : quand on pioche une carte face cachée, on l'affiche immédiatement au joueur pour qu'il sache ce qu'il réserve. Dans le jeu physique, on retourne la carte pour la regarder avant de décider si on la garde. On reproduit cette mécanique en affichant les caractéristiques de la carte piochée.</w:t>
+      </w:r>
+    </w:p>
+    <w:p>
+      <w:r>
+        <w:lastRenderedPageBreak/>
+        <w:t xml:space="preserve">On a aussi modifié </w:t>
+      </w:r>
+      <w:proofErr w:type="spellStart"/>
+      <w:proofErr w:type="gramStart"/>
+      <w:r>
+        <w:t>askBuyCard</w:t>
       </w:r>
       <w:proofErr w:type="spellEnd"/>
       <w:r>
@@ -7553,12 +7791,352 @@
       </w:r>
       <w:proofErr w:type="gramEnd"/>
       <w:r>
+        <w:t>) pour demander d'abord si le joueur veut acheter du Plateau ou des Réservations. Si le joueur choisit Réservations, on affiche la liste numérotée de ses cartes réservées et on lui demande laquelle acheter. On vérifie qu'il peut payer cette carte avec ses ressources et ses jetons Or, sinon on affiche le coût et on redemande.</w:t>
+      </w:r>
+    </w:p>
+    <w:p>
+      <w:r>
+        <w:rPr>
+          <w:b/>
+          <w:bCs/>
+        </w:rPr>
+        <w:t xml:space="preserve">Affichage des réservations dans </w:t>
+      </w:r>
+      <w:proofErr w:type="spellStart"/>
+      <w:proofErr w:type="gramStart"/>
+      <w:r>
+        <w:rPr>
+          <w:b/>
+          <w:bCs/>
+        </w:rPr>
+        <w:t>toStringArray</w:t>
+      </w:r>
+      <w:proofErr w:type="spellEnd"/>
+      <w:r>
+        <w:rPr>
+          <w:b/>
+          <w:bCs/>
+        </w:rPr>
+        <w:t>(</w:t>
+      </w:r>
+      <w:proofErr w:type="gramEnd"/>
+      <w:r>
+        <w:rPr>
+          <w:b/>
+          <w:bCs/>
+        </w:rPr>
+        <w:t>)</w:t>
+      </w:r>
+    </w:p>
+    <w:p>
+      <w:r>
+        <w:t>On a modifié l'affichage du joueur pour montrer visuellement les cartes réservées. Au lieu d'une simple ligne de texte, on affiche une petite représentation ASCII empilée qui change selon le nombre de cartes.</w:t>
+      </w:r>
+    </w:p>
+    <w:p>
+      <w:r>
+        <w:t>Avec 0 cartes réservées, on affiche juste "</w:t>
+      </w:r>
+      <w:r>
+        <w:rPr>
+          <w:rFonts w:ascii="Cambria Math" w:hAnsi="Cambria Math" w:cs="Cambria Math"/>
+        </w:rPr>
+        <w:t>▮</w:t>
+      </w:r>
+      <w:r>
+        <w:t>C". Avec 1 carte, on dessine un rectangle. Avec 2 cartes, on dessine deux rectangles empil</w:t>
+      </w:r>
+      <w:r>
+        <w:rPr>
+          <w:rFonts w:ascii="Aptos" w:hAnsi="Aptos" w:cs="Aptos"/>
+        </w:rPr>
+        <w:t>é</w:t>
+      </w:r>
+      <w:r>
+        <w:t>s d</w:t>
+      </w:r>
+      <w:r>
+        <w:rPr>
+          <w:rFonts w:ascii="Aptos" w:hAnsi="Aptos" w:cs="Aptos"/>
+        </w:rPr>
+        <w:t>é</w:t>
+      </w:r>
+      <w:r>
+        <w:t>cal</w:t>
+      </w:r>
+      <w:r>
+        <w:rPr>
+          <w:rFonts w:ascii="Aptos" w:hAnsi="Aptos" w:cs="Aptos"/>
+        </w:rPr>
+        <w:t>é</w:t>
+      </w:r>
+      <w:r>
+        <w:t>s. Avec 3 cartes, on dessine trois rectangles empil</w:t>
+      </w:r>
+      <w:r>
+        <w:rPr>
+          <w:rFonts w:ascii="Aptos" w:hAnsi="Aptos" w:cs="Aptos"/>
+        </w:rPr>
+        <w:t>é</w:t>
+      </w:r>
+      <w:r>
+        <w:t xml:space="preserve">s. </w:t>
+      </w:r>
+      <w:r>
+        <w:rPr>
+          <w:rFonts w:ascii="Aptos" w:hAnsi="Aptos" w:cs="Aptos"/>
+        </w:rPr>
+        <w:t>Ç</w:t>
+      </w:r>
+      <w:r>
+        <w:t>a donne une id</w:t>
+      </w:r>
+      <w:r>
+        <w:rPr>
+          <w:rFonts w:ascii="Aptos" w:hAnsi="Aptos" w:cs="Aptos"/>
+        </w:rPr>
+        <w:t>é</w:t>
+      </w:r>
+      <w:r>
+        <w:t>e visuelle imm</w:t>
+      </w:r>
+      <w:r>
+        <w:rPr>
+          <w:rFonts w:ascii="Aptos" w:hAnsi="Aptos" w:cs="Aptos"/>
+        </w:rPr>
+        <w:t>é</w:t>
+      </w:r>
+      <w:r>
+        <w:t>diate du nombre de cartes r</w:t>
+      </w:r>
+      <w:r>
+        <w:rPr>
+          <w:rFonts w:ascii="Aptos" w:hAnsi="Aptos" w:cs="Aptos"/>
+        </w:rPr>
+        <w:t>é</w:t>
+      </w:r>
+      <w:r>
+        <w:t>serv</w:t>
+      </w:r>
+      <w:r>
+        <w:rPr>
+          <w:rFonts w:ascii="Aptos" w:hAnsi="Aptos" w:cs="Aptos"/>
+        </w:rPr>
+        <w:t>é</w:t>
+      </w:r>
+      <w:r>
+        <w:t xml:space="preserve">es sans avoir </w:t>
+      </w:r>
+      <w:r>
+        <w:rPr>
+          <w:rFonts w:ascii="Aptos" w:hAnsi="Aptos" w:cs="Aptos"/>
+        </w:rPr>
+        <w:t>à</w:t>
+      </w:r>
+      <w:r>
+        <w:t xml:space="preserve"> compter.</w:t>
+      </w:r>
+    </w:p>
+    <w:p>
+      <w:r>
+        <w:t>Ces rectangles s'affichent sur le côté droit des informations du joueur, alignés avec les ressources. Chaque ligne de ressource a maintenant un trait vertical à droite, et les réservations s'affichent dans cette colonne de droite sur les lignes 4 à 6.</w:t>
+      </w:r>
+    </w:p>
+    <w:p>
+      <w:r>
+        <w:rPr>
+          <w:b/>
+          <w:bCs/>
+        </w:rPr>
+        <w:t>Stratégie du robot pour les réservations</w:t>
+      </w:r>
+    </w:p>
+    <w:p>
+      <w:r>
+        <w:t xml:space="preserve">Dans </w:t>
+      </w:r>
+      <w:proofErr w:type="spellStart"/>
+      <w:r>
+        <w:t>DumbRobotPlayer</w:t>
+      </w:r>
+      <w:proofErr w:type="spellEnd"/>
+      <w:r>
+        <w:t xml:space="preserve">, on a ajouté la réservation comme priorité 3 dans </w:t>
+      </w:r>
+      <w:proofErr w:type="spellStart"/>
+      <w:proofErr w:type="gramStart"/>
+      <w:r>
+        <w:t>chooseAction</w:t>
+      </w:r>
+      <w:proofErr w:type="spellEnd"/>
+      <w:r>
+        <w:t>(</w:t>
+      </w:r>
+      <w:proofErr w:type="gramEnd"/>
+      <w:r>
+        <w:t>). Le robot essaie d'abord d'acheter une carte réservée s'il en a, puis d'acheter une carte du plateau, puis de réserver une carte de niveau 3 s'il peut, puis de prendre des jetons.</w:t>
+      </w:r>
+    </w:p>
+    <w:p>
+      <w:r>
+        <w:t>Pour choisir quelle carte réserver, le robot parcourt les niveaux de 3 à 1 et prend la première carte qu'il trouve. Si aucune carte visible n'est disponible, il essaie de réserver une carte face cachée en commençant par la pile de niveau 3. C'est une stratégie simple mais cohérente avec l'idée d'un robot stupide.</w:t>
+      </w:r>
+    </w:p>
+    <w:p>
+      <w:r>
+        <w:rPr>
+          <w:b/>
+          <w:bCs/>
+        </w:rPr>
+        <w:t>Problèmes rencontrés et solutions</w:t>
+      </w:r>
+    </w:p>
+    <w:p>
+      <w:r>
+        <w:rPr>
+          <w:b/>
+          <w:bCs/>
+        </w:rPr>
+        <w:t>PB 1 : Le bug de création de jetons magiques</w:t>
+      </w:r>
+      <w:r>
+        <w:rPr>
+          <w:b/>
+          <w:bCs/>
+        </w:rPr>
+        <w:t>, créé lors de la modification de process</w:t>
+      </w:r>
+    </w:p>
+    <w:p>
+      <w:r>
+        <w:t>Le problème le plus grave était que les joueurs achetaient des cartes sans avoir les ressources nécessaires, et le plateau gagnait des jetons gratuitement à chaque achat. En fin de partie, on se retrouvait avec 142 jetons Or au lieu de 5.</w:t>
+      </w:r>
+    </w:p>
+    <w:p>
+      <w:r>
+        <w:t xml:space="preserve">La cause était dans </w:t>
+      </w:r>
+      <w:proofErr w:type="spellStart"/>
+      <w:r>
+        <w:t>BuyCardAction.process</w:t>
+      </w:r>
+      <w:proofErr w:type="spellEnd"/>
+      <w:r>
+        <w:t xml:space="preserve">(). On calculait </w:t>
+      </w:r>
+      <w:proofErr w:type="spellStart"/>
+      <w:r>
+        <w:t>toPay</w:t>
+      </w:r>
+      <w:proofErr w:type="spellEnd"/>
+      <w:r>
+        <w:t xml:space="preserve"> sans vérifier ce que le joueur possédait réellement. Si la carte coûtait 7 saphirs et que le joueur en avait 0, on faisait quand même </w:t>
+      </w:r>
+      <w:proofErr w:type="spellStart"/>
+      <w:proofErr w:type="gramStart"/>
+      <w:r>
+        <w:t>player.updateNbResource</w:t>
+      </w:r>
+      <w:proofErr w:type="spellEnd"/>
+      <w:proofErr w:type="gramEnd"/>
+      <w:r>
+        <w:t xml:space="preserve">(SAPPHIRE, -7) qui restait à 0, puis </w:t>
+      </w:r>
+      <w:proofErr w:type="spellStart"/>
+      <w:proofErr w:type="gramStart"/>
+      <w:r>
+        <w:t>board.updateNbResource</w:t>
+      </w:r>
+      <w:proofErr w:type="spellEnd"/>
+      <w:proofErr w:type="gramEnd"/>
+      <w:r>
+        <w:t>(SAPPHIRE, 7) qui ajoutait 7 jetons. C'était une création de matière pure.</w:t>
+      </w:r>
+    </w:p>
+    <w:p>
+      <w:r>
+        <w:lastRenderedPageBreak/>
+        <w:t xml:space="preserve">La solution a été de calculer </w:t>
+      </w:r>
+      <w:proofErr w:type="spellStart"/>
+      <w:r>
+        <w:t>toPay</w:t>
+      </w:r>
+      <w:proofErr w:type="spellEnd"/>
+      <w:r>
+        <w:t xml:space="preserve"> comme le minimum entre ce qui est requis et ce que le joueur possède : </w:t>
+      </w:r>
+      <w:proofErr w:type="spellStart"/>
+      <w:proofErr w:type="gramStart"/>
+      <w:r>
+        <w:t>Math.min</w:t>
+      </w:r>
+      <w:proofErr w:type="spellEnd"/>
+      <w:r>
+        <w:t>(</w:t>
+      </w:r>
+      <w:proofErr w:type="spellStart"/>
+      <w:proofErr w:type="gramEnd"/>
+      <w:r>
+        <w:t>afterBonus</w:t>
+      </w:r>
+      <w:proofErr w:type="spellEnd"/>
+      <w:r>
+        <w:t xml:space="preserve">, </w:t>
+      </w:r>
+      <w:proofErr w:type="spellStart"/>
+      <w:r>
+        <w:t>owned</w:t>
+      </w:r>
+      <w:proofErr w:type="spellEnd"/>
+      <w:r>
+        <w:t>). Comme ça, on ne peut jamais essayer de payer plus qu'on a. Le reste est automatiquement comblé par les jetons Or à l'étape suivante.</w:t>
+      </w:r>
+    </w:p>
+    <w:p>
+      <w:r>
+        <w:rPr>
+          <w:b/>
+          <w:bCs/>
+        </w:rPr>
+        <w:t xml:space="preserve">PB </w:t>
+      </w:r>
+      <w:r>
+        <w:rPr>
+          <w:b/>
+          <w:bCs/>
+        </w:rPr>
+        <w:t>2</w:t>
+      </w:r>
+      <w:r>
+        <w:rPr>
+          <w:b/>
+          <w:bCs/>
+        </w:rPr>
+        <w:t xml:space="preserve"> : Interdire la pioche de jetons Or</w:t>
+      </w:r>
+    </w:p>
+    <w:p>
+      <w:r>
+        <w:t xml:space="preserve">Il fallait s'assurer qu'on ne puisse jamais piocher des jetons Or avec les actions normales. On a modifié </w:t>
+      </w:r>
+      <w:proofErr w:type="spellStart"/>
+      <w:proofErr w:type="gramStart"/>
+      <w:r>
+        <w:t>canGiveSameTokens</w:t>
+      </w:r>
+      <w:proofErr w:type="spellEnd"/>
+      <w:r>
+        <w:t>(</w:t>
+      </w:r>
+      <w:proofErr w:type="gramEnd"/>
+      <w:r>
         <w:t xml:space="preserve">) et </w:t>
       </w:r>
       <w:proofErr w:type="spellStart"/>
       <w:proofErr w:type="gramStart"/>
       <w:r>
-        <w:t>getNbReservedCards</w:t>
+        <w:t>canGiveDiffTokens</w:t>
       </w:r>
       <w:proofErr w:type="spellEnd"/>
       <w:r>
@@ -7566,422 +8144,1131 @@
       </w:r>
       <w:proofErr w:type="gramEnd"/>
       <w:r>
-        <w:t>) permettent de consulter l'état des réservations.</w:t>
-      </w:r>
-    </w:p>
-    <w:p>
-      <w:r>
-        <w:t xml:space="preserve">La partie la plus délicate a été de modifier </w:t>
-      </w:r>
-      <w:proofErr w:type="spellStart"/>
-      <w:proofErr w:type="gramStart"/>
-      <w:r>
-        <w:t>canBuyCard</w:t>
-      </w:r>
-      <w:proofErr w:type="spellEnd"/>
-      <w:r>
-        <w:t>(</w:t>
-      </w:r>
-      <w:proofErr w:type="gramEnd"/>
-      <w:r>
-        <w:t>) pour tenir compte des jetons Or. Maintenant, cette méthode calcule pour chaque ressource le manque après avoir utilisé les bonus et les jetons normaux. Elle additionne tous ces manques pour obtenir le nombre total de jetons Or nécessaires. Enfin, elle vérifie que le joueur possède assez de jetons Or pour combler tous ces manques.</w:t>
-      </w:r>
-    </w:p>
-    <w:p>
-      <w:r>
-        <w:t>Par exemple, si une carte coûte 5 diamants et 3 saphirs, et que le joueur a 2 diamants, 1 saphir, 2 jetons Or et 3 bonus diamants, le calcul donne : diamants (besoin 5, disponible 3 bonus + 2 jetons = 5, manque 0), saphirs (besoin 3, disponible 0 bonus + 1 jeton = 1, manque 2). Total manque = 2. Le joueur a 2 jetons Or, donc il peut acheter la carte.</w:t>
-      </w:r>
-    </w:p>
-    <w:p>
-      <w:r>
-        <w:rPr>
-          <w:b/>
-          <w:bCs/>
-        </w:rPr>
+        <w:t>) pour retourner false si la ressource demandée est GOLD. Comme ça, l'interface utilisateur et le robot ne peuvent même pas proposer cette option.</w:t>
+      </w:r>
+    </w:p>
+    <w:p>
+      <w:r>
+        <w:rPr>
+          <w:b/>
+          <w:bCs/>
+        </w:rPr>
+        <w:t xml:space="preserve">PB </w:t>
+      </w:r>
+      <w:r>
+        <w:rPr>
+          <w:b/>
+          <w:bCs/>
+        </w:rPr>
+        <w:t>3</w:t>
+      </w:r>
+      <w:r>
+        <w:rPr>
+          <w:b/>
+          <w:bCs/>
+        </w:rPr>
+        <w:t xml:space="preserve"> : Affichage décalé avec la flèche du joueur actuel</w:t>
+      </w:r>
+    </w:p>
+    <w:p>
+      <w:r>
+        <w:t>Quand on ajoutait la flèche "</w:t>
+      </w:r>
+      <w:r>
+        <w:rPr>
+          <w:rFonts w:ascii="Segoe UI Symbol" w:hAnsi="Segoe UI Symbol" w:cs="Segoe UI Symbol"/>
+        </w:rPr>
+        <w:t>➤</w:t>
+      </w:r>
+      <w:r>
+        <w:t xml:space="preserve">" devant le nom du joueur actuel, </w:t>
+      </w:r>
+      <w:r>
+        <w:rPr>
+          <w:rFonts w:ascii="Aptos" w:hAnsi="Aptos" w:cs="Aptos"/>
+        </w:rPr>
+        <w:t>ç</w:t>
+      </w:r>
+      <w:r>
+        <w:t>a d</w:t>
+      </w:r>
+      <w:r>
+        <w:rPr>
+          <w:rFonts w:ascii="Aptos" w:hAnsi="Aptos" w:cs="Aptos"/>
+        </w:rPr>
+        <w:t>é</w:t>
+      </w:r>
+      <w:r>
+        <w:t>calait toute la premi</w:t>
+      </w:r>
+      <w:r>
+        <w:rPr>
+          <w:rFonts w:ascii="Aptos" w:hAnsi="Aptos" w:cs="Aptos"/>
+        </w:rPr>
+        <w:t>è</w:t>
+      </w:r>
+      <w:r>
+        <w:t>re ligne et d</w:t>
+      </w:r>
+      <w:r>
+        <w:rPr>
+          <w:rFonts w:ascii="Aptos" w:hAnsi="Aptos" w:cs="Aptos"/>
+        </w:rPr>
+        <w:t>é</w:t>
+      </w:r>
+      <w:r>
+        <w:t>salignait le trait vertical de droite. On a r</w:t>
+      </w:r>
+      <w:r>
+        <w:rPr>
+          <w:rFonts w:ascii="Aptos" w:hAnsi="Aptos" w:cs="Aptos"/>
+        </w:rPr>
+        <w:t>é</w:t>
+      </w:r>
+      <w:r>
+        <w:t xml:space="preserve">solu </w:t>
+      </w:r>
+      <w:r>
+        <w:rPr>
+          <w:rFonts w:ascii="Aptos" w:hAnsi="Aptos" w:cs="Aptos"/>
+        </w:rPr>
+        <w:t>ç</w:t>
+      </w:r>
+      <w:r>
+        <w:t xml:space="preserve">a en limitant chaque ligne </w:t>
+      </w:r>
+      <w:r>
+        <w:rPr>
+          <w:rFonts w:ascii="Aptos" w:hAnsi="Aptos" w:cs="Aptos"/>
+        </w:rPr>
+        <w:t>à</w:t>
+      </w:r>
+      <w:r>
+        <w:t xml:space="preserve"> exactement </w:t>
+      </w:r>
+      <w:r>
+        <w:t>28</w:t>
+      </w:r>
+      <w:r>
+        <w:t xml:space="preserve"> caract</w:t>
+      </w:r>
+      <w:r>
+        <w:rPr>
+          <w:rFonts w:ascii="Aptos" w:hAnsi="Aptos" w:cs="Aptos"/>
+        </w:rPr>
+        <w:t>è</w:t>
+      </w:r>
+      <w:r>
+        <w:t>res dans la m</w:t>
+      </w:r>
+      <w:r>
+        <w:rPr>
+          <w:rFonts w:ascii="Aptos" w:hAnsi="Aptos" w:cs="Aptos"/>
+        </w:rPr>
+        <w:t>é</w:t>
+      </w:r>
+      <w:r>
+        <w:t xml:space="preserve">thode </w:t>
+      </w:r>
+      <w:proofErr w:type="gramStart"/>
+      <w:r>
+        <w:t>display(</w:t>
+      </w:r>
+      <w:proofErr w:type="gramEnd"/>
+      <w:r>
+        <w:t>) de Game, en ajoutant la fl</w:t>
+      </w:r>
+      <w:r>
+        <w:rPr>
+          <w:rFonts w:ascii="Aptos" w:hAnsi="Aptos" w:cs="Aptos"/>
+        </w:rPr>
+        <w:t>è</w:t>
+      </w:r>
+      <w:r>
+        <w:t>che au d</w:t>
+      </w:r>
+      <w:r>
+        <w:rPr>
+          <w:rFonts w:ascii="Aptos" w:hAnsi="Aptos" w:cs="Aptos"/>
+        </w:rPr>
+        <w:t>é</w:t>
+      </w:r>
+      <w:r>
+        <w:t xml:space="preserve">but de la boucle, puis en </w:t>
+      </w:r>
+      <w:proofErr w:type="spellStart"/>
+      <w:r>
+        <w:t>padding</w:t>
+      </w:r>
+      <w:proofErr w:type="spellEnd"/>
+      <w:r>
+        <w:t xml:space="preserve"> avec des espaces pour toujours avoir la m</w:t>
+      </w:r>
+      <w:r>
+        <w:rPr>
+          <w:rFonts w:ascii="Aptos" w:hAnsi="Aptos" w:cs="Aptos"/>
+        </w:rPr>
+        <w:t>ê</w:t>
+      </w:r>
+      <w:r>
+        <w:t>me largeur.</w:t>
+      </w:r>
+    </w:p>
+    <w:p/>
+    <w:p>
+      <w:r>
+        <w:pict w14:anchorId="3F29B0F1">
+          <v:rect id="_x0000_i1043" style="width:0;height:.75pt" o:hralign="center" o:hrstd="t" o:hr="t" fillcolor="#a0a0a0" stroked="f"/>
+        </w:pict>
+      </w:r>
+    </w:p>
+    <w:p/>
+    <w:p>
+      <w:pPr>
+        <w:rPr>
+          <w:b/>
+          <w:bCs/>
+        </w:rPr>
+      </w:pPr>
+      <w:r>
+        <w:rPr>
+          <w:b/>
+          <w:bCs/>
+        </w:rPr>
+        <w:t>BONUS 3 : Implémentation de stratégies avancées de jeu (</w:t>
+      </w:r>
+      <w:proofErr w:type="spellStart"/>
+      <w:r>
+        <w:rPr>
+          <w:b/>
+          <w:bCs/>
+        </w:rPr>
+        <w:t>RushRobot</w:t>
+      </w:r>
+      <w:proofErr w:type="spellEnd"/>
+      <w:r>
+        <w:rPr>
+          <w:b/>
+          <w:bCs/>
+        </w:rPr>
+        <w:t xml:space="preserve"> et </w:t>
+      </w:r>
+      <w:proofErr w:type="spellStart"/>
+      <w:r>
+        <w:rPr>
+          <w:b/>
+          <w:bCs/>
+        </w:rPr>
+        <w:t>SmartRushRobot</w:t>
+      </w:r>
+      <w:proofErr w:type="spellEnd"/>
+      <w:r>
+        <w:rPr>
+          <w:b/>
+          <w:bCs/>
+        </w:rPr>
+        <w:t>)</w:t>
+      </w:r>
+    </w:p>
+    <w:p>
+      <w:pPr>
+        <w:rPr>
+          <w:b/>
+          <w:bCs/>
+        </w:rPr>
+      </w:pPr>
+      <w:r>
+        <w:rPr>
+          <w:b/>
+          <w:bCs/>
+        </w:rPr>
+        <w:t>Qu'est-ce qu'on a fait ?</w:t>
+      </w:r>
+    </w:p>
+    <w:p>
+      <w:r>
+        <w:t xml:space="preserve">Nous avons implémenté deux nouveaux robots joueurs basés sur des stratégies avancées du jeu </w:t>
+      </w:r>
+      <w:proofErr w:type="spellStart"/>
+      <w:r>
+        <w:t>Splendor</w:t>
+      </w:r>
+      <w:proofErr w:type="spellEnd"/>
+      <w:r>
+        <w:t xml:space="preserve"> : le </w:t>
+      </w:r>
+      <w:proofErr w:type="spellStart"/>
+      <w:r>
+        <w:rPr>
+          <w:b/>
+          <w:bCs/>
+        </w:rPr>
+        <w:t>RushRobotPlayer</w:t>
+      </w:r>
+      <w:proofErr w:type="spellEnd"/>
+      <w:r>
+        <w:t> qui applique la stratégie "Rush" reconnue par les joueurs experts, et le </w:t>
+      </w:r>
+      <w:proofErr w:type="spellStart"/>
+      <w:r>
+        <w:rPr>
+          <w:b/>
+          <w:bCs/>
+        </w:rPr>
+        <w:t>SmartRushRobotPlayer</w:t>
+      </w:r>
+      <w:proofErr w:type="spellEnd"/>
+      <w:r>
+        <w:t> qui est une version optimisée créée comme initiative personnelle pour explorer les limites de l'intelligence artificielle dans le jeu.</w:t>
+      </w:r>
+    </w:p>
+    <w:p>
+      <w:r>
+        <w:t xml:space="preserve">Ces deux robots sont beaucoup plus performants que le </w:t>
+      </w:r>
+      <w:proofErr w:type="spellStart"/>
+      <w:r>
+        <w:t>DumbRobot</w:t>
+      </w:r>
+      <w:proofErr w:type="spellEnd"/>
+      <w:r>
+        <w:t xml:space="preserve"> de base. Ils ne se contentent plus d'acheter la première carte disponible : ils analysent le plateau au premier tour, identifient une couleur cible stratégique, et concentrent tous leurs efforts sur cette couleur pour gagner le plus rapidement possible.</w:t>
+      </w:r>
+    </w:p>
+    <w:p>
+      <w:pPr>
+        <w:rPr>
+          <w:b/>
+          <w:bCs/>
+        </w:rPr>
+      </w:pPr>
+      <w:r>
+        <w:rPr>
+          <w:b/>
+          <w:bCs/>
+        </w:rPr>
+        <w:t>Pourquoi ces fonctionnalités étaient importantes ?</w:t>
+      </w:r>
+    </w:p>
+    <w:p>
+      <w:r>
+        <w:t xml:space="preserve">Le </w:t>
+      </w:r>
+      <w:proofErr w:type="spellStart"/>
+      <w:r>
+        <w:t>DumbRobot</w:t>
+      </w:r>
+      <w:proofErr w:type="spellEnd"/>
+      <w:r>
+        <w:t xml:space="preserve"> était efficace pour tester le jeu, mais il ne représentait pas un adversaire intéressant. Ses choix étaient prévisibles et pas du tout stratégiques. Pour rendre le jeu vraiment captivant, il fallait des adversaires capables de mettre en place une vraie stratégie, de s'adapter au plateau, et de créer de la compétition.</w:t>
+      </w:r>
+    </w:p>
+    <w:p>
+      <w:r>
         <w:lastRenderedPageBreak/>
-        <w:t xml:space="preserve">Modifications de </w:t>
-      </w:r>
-      <w:proofErr w:type="spellStart"/>
-      <w:r>
-        <w:rPr>
-          <w:b/>
-          <w:bCs/>
-        </w:rPr>
-        <w:t>BuyCardAction</w:t>
-      </w:r>
-      <w:proofErr w:type="spellEnd"/>
-    </w:p>
-    <w:p>
-      <w:r>
-        <w:t xml:space="preserve">On a ajouté un attribut </w:t>
-      </w:r>
-      <w:proofErr w:type="spellStart"/>
-      <w:r>
-        <w:t>boolean</w:t>
-      </w:r>
-      <w:proofErr w:type="spellEnd"/>
-      <w:r>
-        <w:t xml:space="preserve"> </w:t>
-      </w:r>
-      <w:proofErr w:type="spellStart"/>
-      <w:r>
-        <w:t>fromReserved</w:t>
-      </w:r>
-      <w:proofErr w:type="spellEnd"/>
-      <w:r>
-        <w:t xml:space="preserve"> pour savoir si la carte achetée vient des réservations du joueur ou du plateau visible. Cette information change complètement la logique d'exécution.</w:t>
-      </w:r>
-    </w:p>
-    <w:p>
-      <w:r>
-        <w:t xml:space="preserve">La méthode </w:t>
-      </w:r>
-      <w:proofErr w:type="gramStart"/>
-      <w:r>
-        <w:t>process(</w:t>
-      </w:r>
-      <w:proofErr w:type="gramEnd"/>
-      <w:r>
-        <w:t>) a été entièrement réécrite pour gérer les jetons Or. Elle se déroule maintenant en 4 étapes distinctes. D'abord, elle calcule combien de jetons Or seront nécessaires en parcourant toutes les ressources et en accumulant les manques après bonus et jetons normaux.</w:t>
-      </w:r>
-    </w:p>
-    <w:p>
-      <w:r>
-        <w:t>Ensuite, elle effectue le paiement avec les jetons normaux. Pour chaque ressource, elle calcule combien le joueur peut payer avec ses jetons (sans dépasser ce qu'il possède réellement), puis transfère ces jetons du joueur vers le plateau. C'était ici qu'il y avait un gros bug dans la version précédente : on essayait de payer plus que ce qu'on avait, ce qui créait des jetons magiques sur le plateau.</w:t>
-      </w:r>
-    </w:p>
-    <w:p>
-      <w:r>
-        <w:t>Troisièmement, elle paie avec les jetons Or pour combler tous les manques restants. Elle retire le nombre calculé de jetons Or du joueur et les remet sur le plateau.</w:t>
-      </w:r>
-    </w:p>
-    <w:p>
-      <w:r>
-        <w:t xml:space="preserve">Enfin, elle ajoute la carte au joueur avec </w:t>
-      </w:r>
-      <w:proofErr w:type="spellStart"/>
-      <w:proofErr w:type="gramStart"/>
-      <w:r>
-        <w:t>addPurchasedCard</w:t>
-      </w:r>
-      <w:proofErr w:type="spellEnd"/>
-      <w:r>
-        <w:t>(</w:t>
-      </w:r>
-      <w:proofErr w:type="gramEnd"/>
-      <w:r>
-        <w:t xml:space="preserve">), puis gère la provenance. Si la carte venait des réservations, elle appelle </w:t>
-      </w:r>
-      <w:proofErr w:type="spellStart"/>
-      <w:proofErr w:type="gramStart"/>
-      <w:r>
-        <w:t>removeReservedCard</w:t>
-      </w:r>
-      <w:proofErr w:type="spellEnd"/>
-      <w:r>
-        <w:t>(</w:t>
-      </w:r>
-      <w:proofErr w:type="gramEnd"/>
-      <w:r>
-        <w:t xml:space="preserve">) pour la retirer de la liste. Si elle venait du plateau, elle appelle </w:t>
-      </w:r>
-      <w:proofErr w:type="spellStart"/>
-      <w:proofErr w:type="gramStart"/>
-      <w:r>
-        <w:t>updateCard</w:t>
-      </w:r>
-      <w:proofErr w:type="spellEnd"/>
-      <w:r>
-        <w:t>(</w:t>
-      </w:r>
-      <w:proofErr w:type="gramEnd"/>
-      <w:r>
-        <w:t>) pour la remplacer.</w:t>
-      </w:r>
-    </w:p>
-    <w:p>
-      <w:r>
-        <w:rPr>
-          <w:b/>
-          <w:bCs/>
-        </w:rPr>
-        <w:t xml:space="preserve">Interface utilisateur pour </w:t>
-      </w:r>
-      <w:proofErr w:type="spellStart"/>
-      <w:r>
-        <w:rPr>
-          <w:b/>
-          <w:bCs/>
-        </w:rPr>
-        <w:t>HumanPlayer</w:t>
-      </w:r>
-      <w:proofErr w:type="spellEnd"/>
-    </w:p>
-    <w:p>
-      <w:r>
-        <w:t xml:space="preserve">Dans </w:t>
-      </w:r>
-      <w:proofErr w:type="spellStart"/>
-      <w:proofErr w:type="gramStart"/>
-      <w:r>
-        <w:t>chooseAction</w:t>
-      </w:r>
-      <w:proofErr w:type="spellEnd"/>
-      <w:r>
-        <w:t>(</w:t>
-      </w:r>
-      <w:proofErr w:type="gramEnd"/>
-      <w:r>
-        <w:t>), on a ajouté une quatrième option au menu : "Réserver une carte". Cette option affiche le nombre actuel de réservations du joueur.</w:t>
-      </w:r>
-    </w:p>
-    <w:p>
-      <w:r>
-        <w:t xml:space="preserve">On a créé une nouvelle méthode </w:t>
-      </w:r>
-      <w:proofErr w:type="spellStart"/>
-      <w:proofErr w:type="gramStart"/>
-      <w:r>
-        <w:t>askReserveCard</w:t>
-      </w:r>
-      <w:proofErr w:type="spellEnd"/>
-      <w:r>
-        <w:t>(</w:t>
-      </w:r>
-      <w:proofErr w:type="gramEnd"/>
-      <w:r>
-        <w:t xml:space="preserve">) qui gère l'interaction complète. Elle commence par vérifier que le joueur peut encore réserver. Si le joueur a déjà 3 cartes réservées, elle affiche un message d'erreur et retourne </w:t>
-      </w:r>
-      <w:proofErr w:type="spellStart"/>
-      <w:r>
-        <w:t>null</w:t>
-      </w:r>
-      <w:proofErr w:type="spellEnd"/>
-      <w:r>
-        <w:t xml:space="preserve"> pour revenir au menu principal.</w:t>
-      </w:r>
-    </w:p>
-    <w:p>
-      <w:r>
-        <w:t>Ensuite, elle demande si le joueur veut réserver une carte Visible ou face Cachée. Pour une carte visible, elle demande le niveau et la colonne, vérifie que la carte existe, et affiche un récapitulatif avant de demander confirmation. Pour une carte face cachée, elle demande juste le niveau, vérifie que la pile n'est pas vide, pioche la carte du dessus, l'affiche au joueur, puis demande confirmation.</w:t>
-      </w:r>
-    </w:p>
-    <w:p>
-      <w:r>
-        <w:t>Un détail important : quand on pioche une carte face cachée, on l'affiche immédiatement au joueur pour qu'il sache ce qu'il réserve. Dans le jeu physique, on retourne la carte pour la regarder avant de décider si on la garde. On reproduit cette mécanique en affichant les caractéristiques de la carte piochée.</w:t>
-      </w:r>
-    </w:p>
-    <w:p>
-      <w:r>
-        <w:t xml:space="preserve">On a aussi modifié </w:t>
-      </w:r>
-      <w:proofErr w:type="spellStart"/>
-      <w:proofErr w:type="gramStart"/>
-      <w:r>
-        <w:t>askBuyCard</w:t>
-      </w:r>
-      <w:proofErr w:type="spellEnd"/>
-      <w:r>
-        <w:t>(</w:t>
-      </w:r>
-      <w:proofErr w:type="gramEnd"/>
-      <w:r>
-        <w:t xml:space="preserve">) pour demander d'abord si le joueur veut acheter du Plateau ou des Réservations. Si le joueur choisit Réservations, on affiche la liste </w:t>
+        <w:t xml:space="preserve">La stratégie Rush est une approche reconnue dans la communauté des joueurs experts de </w:t>
+      </w:r>
+      <w:proofErr w:type="spellStart"/>
+      <w:r>
+        <w:t>Splendor</w:t>
+      </w:r>
+      <w:proofErr w:type="spellEnd"/>
+      <w:r>
+        <w:t xml:space="preserve">. Elle consiste à identifier très tôt quelle couleur est la plus demandée par les cartes à haut prestige, puis à monopoliser cette couleur pour acheter rapidement ces grosses cartes et atteindre les 15 points de victoire. C'est une stratégie agressive et </w:t>
+      </w:r>
+      <w:proofErr w:type="spellStart"/>
+      <w:r>
+        <w:t>ultra-concentrée</w:t>
+      </w:r>
+      <w:proofErr w:type="spellEnd"/>
+      <w:r>
+        <w:t xml:space="preserve"> qui fonctionne particulièrement bien en partie 1 contre 1.</w:t>
+      </w:r>
+    </w:p>
+    <w:p>
+      <w:r>
+        <w:t xml:space="preserve">Le </w:t>
+      </w:r>
+      <w:proofErr w:type="spellStart"/>
+      <w:r>
+        <w:t>SmartRushRobot</w:t>
+      </w:r>
+      <w:proofErr w:type="spellEnd"/>
+      <w:r>
+        <w:t xml:space="preserve"> pousse cette logique encore plus loin en ajoutant des mécanismes de priorisation dynamique, de gestion intelligente des bonus, et d'évitement de la saturation des ressources. C'était une initiative personnelle pour voir jusqu'où on pouvait aller dans la personnalisation du style de jeu et l'optimisation des résultats.</w:t>
+      </w:r>
+    </w:p>
+    <w:p>
+      <w:pPr>
+        <w:rPr>
+          <w:b/>
+          <w:bCs/>
+        </w:rPr>
+      </w:pPr>
+      <w:r>
+        <w:rPr>
+          <w:b/>
+          <w:bCs/>
+        </w:rPr>
+        <w:t>La stratégie Rush : principe fondamental</w:t>
+      </w:r>
+    </w:p>
+    <w:p>
+      <w:r>
+        <w:t>La stratégie Rush repose sur un principe simple mais puissant : </w:t>
+      </w:r>
+      <w:r>
+        <w:rPr>
+          <w:b/>
+          <w:bCs/>
+        </w:rPr>
+        <w:t>focus total sur UNE SEULE couleur du début à la fin de la partie</w:t>
+      </w:r>
+      <w:r>
+        <w:t xml:space="preserve">. Contrairement au </w:t>
+      </w:r>
+      <w:proofErr w:type="spellStart"/>
+      <w:r>
+        <w:t>DumbRobot</w:t>
+      </w:r>
+      <w:proofErr w:type="spellEnd"/>
+      <w:r>
+        <w:t xml:space="preserve"> qui achète n'importe quelle carte disponible sans plan cohérent, le </w:t>
+      </w:r>
+      <w:proofErr w:type="spellStart"/>
+      <w:r>
+        <w:t>RushRobot</w:t>
+      </w:r>
+      <w:proofErr w:type="spellEnd"/>
+      <w:r>
+        <w:t xml:space="preserve"> construit une stratégie sur plusieurs tours.</w:t>
+      </w:r>
+    </w:p>
+    <w:p>
+      <w:r>
+        <w:t>Au premier tour, le robot analyse toutes les cartes de niveau 2 et 3 qui rapportent entre 3 et 5 points de prestige. Ce sont les "grosses cartes" du jeu, celles qui permettent de gagner rapidement. Pour chaque couleur (diamant, saphir, émeraude, rubis, onyx), il compte la quantité totale de jetons demandée par ces cartes intéressantes.</w:t>
+      </w:r>
+    </w:p>
+    <w:p>
+      <w:r>
+        <w:t>Par exemple, si trois cartes de prestige demandent respectivement 7 rubis, 5 rubis et 6 rubis, le total pour les rubis est de 18 jetons. Si les émeraudes ne totalisent que 12 jetons et les autres couleurs encore moins, alors le rubis devient la </w:t>
+      </w:r>
+      <w:r>
+        <w:rPr>
+          <w:b/>
+          <w:bCs/>
+        </w:rPr>
+        <w:t>couleur cible</w:t>
+      </w:r>
+      <w:r>
+        <w:t>. Cette couleur est ensuite </w:t>
+      </w:r>
+      <w:r>
+        <w:rPr>
+          <w:b/>
+          <w:bCs/>
+        </w:rPr>
+        <w:t>conservée pour toute la partie</w:t>
+      </w:r>
+      <w:r>
+        <w:t>, sans jamais changer.</w:t>
+      </w:r>
+    </w:p>
+    <w:p>
+      <w:pPr>
+        <w:rPr>
+          <w:b/>
+          <w:bCs/>
+        </w:rPr>
+      </w:pPr>
+      <w:r>
+        <w:rPr>
+          <w:b/>
+          <w:bCs/>
+        </w:rPr>
+        <w:t>Les trois phases de la stratégie Rush</w:t>
+      </w:r>
+    </w:p>
+    <w:p>
+      <w:r>
+        <w:rPr>
+          <w:b/>
+          <w:bCs/>
+        </w:rPr>
+        <w:t>Phase 1 : Réservations agressives</w:t>
+      </w:r>
+    </w:p>
+    <w:p>
+      <w:r>
+        <w:t>Une fois la couleur cible identifiée, le robot réserve agressivement 2 à 3 cartes d'affilée pour sécuriser son plan. Il ne réserve pas n'importe quelles cartes : il suit un ordre précis qui optimise sa stratégie.</w:t>
+      </w:r>
+    </w:p>
+    <w:p>
+      <w:r>
+        <w:t>D'abord, il réserve une carte de niveau 2 qui demande la couleur cible et rapporte au moins 3 points. Les cartes de niveau 2 sont plus accessibles que celles de niveau 3 car elles coûtent moins cher. C'est la première cible d'achat.</w:t>
+      </w:r>
+    </w:p>
+    <w:p>
+      <w:r>
+        <w:t>Ensuite, il réserve une carte de niveau 1 qui </w:t>
+      </w:r>
+      <w:r>
+        <w:rPr>
+          <w:b/>
+          <w:bCs/>
+        </w:rPr>
+        <w:t>produit</w:t>
+      </w:r>
+      <w:r>
+        <w:t> la couleur cible. Cette carte est essentielle car elle génère un bonus permanent. Chaque carte de niveau 1 achetée réduit le coût de toutes les cartes futures de cette couleur. C'est comme construire une machine à produire des ressources gratuites.</w:t>
+      </w:r>
+    </w:p>
+    <w:p>
+      <w:r>
+        <w:t xml:space="preserve">Enfin, il réserve une carte de niveau 3 qui demande massivement la couleur cible et rapporte 5 points de prestige. Ces cartes sont les plus chères mais aussi les plus </w:t>
       </w:r>
       <w:r>
         <w:lastRenderedPageBreak/>
-        <w:t>numérotée de ses cartes réservées et on lui demande laquelle acheter. On vérifie qu'il peut payer cette carte avec ses ressources et ses jetons Or, sinon on affiche le coût et on redemande.</w:t>
-      </w:r>
-    </w:p>
-    <w:p>
-      <w:r>
-        <w:rPr>
-          <w:b/>
-          <w:bCs/>
-        </w:rPr>
-        <w:t xml:space="preserve">Affichage des réservations dans </w:t>
-      </w:r>
-      <w:proofErr w:type="spellStart"/>
-      <w:proofErr w:type="gramStart"/>
-      <w:r>
-        <w:rPr>
-          <w:b/>
-          <w:bCs/>
-        </w:rPr>
-        <w:t>toStringArray</w:t>
-      </w:r>
-      <w:proofErr w:type="spellEnd"/>
-      <w:r>
-        <w:rPr>
-          <w:b/>
-          <w:bCs/>
-        </w:rPr>
-        <w:t>(</w:t>
-      </w:r>
-      <w:proofErr w:type="gramEnd"/>
-      <w:r>
-        <w:rPr>
-          <w:b/>
-          <w:bCs/>
-        </w:rPr>
-        <w:t>)</w:t>
-      </w:r>
-    </w:p>
-    <w:p>
-      <w:r>
-        <w:t>On a modifié l'affichage du joueur pour montrer visuellement les cartes réservées. Au lieu d'une simple ligne de texte, on affiche une petite représentation ASCII empilée qui change selon le nombre de cartes.</w:t>
-      </w:r>
-    </w:p>
-    <w:p>
-      <w:r>
-        <w:t>Avec 0 cartes réservées, on affiche juste "</w:t>
-      </w:r>
-      <w:r>
-        <w:rPr>
-          <w:rFonts w:ascii="Cambria Math" w:hAnsi="Cambria Math" w:cs="Cambria Math"/>
-        </w:rPr>
-        <w:t>▮</w:t>
-      </w:r>
-      <w:r>
-        <w:t>C". Avec 1 carte, on dessine un rectangle. Avec 2 cartes, on dessine deux rectangles empil</w:t>
-      </w:r>
-      <w:r>
-        <w:rPr>
-          <w:rFonts w:ascii="Aptos" w:hAnsi="Aptos" w:cs="Aptos"/>
-        </w:rPr>
-        <w:t>é</w:t>
-      </w:r>
-      <w:r>
-        <w:t>s d</w:t>
-      </w:r>
-      <w:r>
-        <w:rPr>
-          <w:rFonts w:ascii="Aptos" w:hAnsi="Aptos" w:cs="Aptos"/>
-        </w:rPr>
-        <w:t>é</w:t>
-      </w:r>
-      <w:r>
-        <w:t>cal</w:t>
-      </w:r>
-      <w:r>
-        <w:rPr>
-          <w:rFonts w:ascii="Aptos" w:hAnsi="Aptos" w:cs="Aptos"/>
-        </w:rPr>
-        <w:t>é</w:t>
-      </w:r>
-      <w:r>
-        <w:t>s. Avec 3 cartes, on dessine trois rectangles empil</w:t>
-      </w:r>
-      <w:r>
-        <w:rPr>
-          <w:rFonts w:ascii="Aptos" w:hAnsi="Aptos" w:cs="Aptos"/>
-        </w:rPr>
-        <w:t>é</w:t>
-      </w:r>
-      <w:r>
-        <w:t xml:space="preserve">s. </w:t>
-      </w:r>
-      <w:r>
-        <w:rPr>
-          <w:rFonts w:ascii="Aptos" w:hAnsi="Aptos" w:cs="Aptos"/>
-        </w:rPr>
-        <w:t>Ç</w:t>
-      </w:r>
-      <w:r>
-        <w:t>a donne une id</w:t>
-      </w:r>
-      <w:r>
-        <w:rPr>
-          <w:rFonts w:ascii="Aptos" w:hAnsi="Aptos" w:cs="Aptos"/>
-        </w:rPr>
-        <w:t>é</w:t>
-      </w:r>
-      <w:r>
-        <w:t>e visuelle imm</w:t>
-      </w:r>
-      <w:r>
-        <w:rPr>
-          <w:rFonts w:ascii="Aptos" w:hAnsi="Aptos" w:cs="Aptos"/>
-        </w:rPr>
-        <w:t>é</w:t>
-      </w:r>
-      <w:r>
-        <w:t>diate du nombre de cartes r</w:t>
-      </w:r>
-      <w:r>
-        <w:rPr>
-          <w:rFonts w:ascii="Aptos" w:hAnsi="Aptos" w:cs="Aptos"/>
-        </w:rPr>
-        <w:t>é</w:t>
-      </w:r>
-      <w:r>
-        <w:t>serv</w:t>
-      </w:r>
-      <w:r>
-        <w:rPr>
-          <w:rFonts w:ascii="Aptos" w:hAnsi="Aptos" w:cs="Aptos"/>
-        </w:rPr>
-        <w:t>é</w:t>
-      </w:r>
-      <w:r>
-        <w:t xml:space="preserve">es sans avoir </w:t>
-      </w:r>
-      <w:r>
-        <w:rPr>
-          <w:rFonts w:ascii="Aptos" w:hAnsi="Aptos" w:cs="Aptos"/>
-        </w:rPr>
-        <w:t>à</w:t>
-      </w:r>
-      <w:r>
-        <w:t xml:space="preserve"> compter.</w:t>
-      </w:r>
-    </w:p>
-    <w:p>
-      <w:r>
-        <w:t>Ces rectangles s'affichent sur le côté droit des informations du joueur, alignés avec les ressources. Chaque ligne de ressource a maintenant un trait vertical à droite, et les réservations s'affichent dans cette colonne de droite sur les lignes 4 à 6.</w:t>
-      </w:r>
-    </w:p>
-    <w:p>
-      <w:r>
-        <w:rPr>
-          <w:b/>
-          <w:bCs/>
-        </w:rPr>
-        <w:t>Stratégie du robot pour les réservations</w:t>
-      </w:r>
-    </w:p>
-    <w:p>
-      <w:r>
-        <w:t xml:space="preserve">Dans </w:t>
-      </w:r>
-      <w:proofErr w:type="spellStart"/>
-      <w:r>
-        <w:t>DumbRobotPlayer</w:t>
-      </w:r>
-      <w:proofErr w:type="spellEnd"/>
-      <w:r>
-        <w:t xml:space="preserve">, on a ajouté la réservation comme priorité 3 dans </w:t>
-      </w:r>
-      <w:proofErr w:type="spellStart"/>
-      <w:proofErr w:type="gramStart"/>
-      <w:r>
-        <w:t>chooseAction</w:t>
-      </w:r>
-      <w:proofErr w:type="spellEnd"/>
-      <w:r>
-        <w:t>(</w:t>
-      </w:r>
-      <w:proofErr w:type="gramEnd"/>
-      <w:r>
-        <w:t>). Le robot essaie d'abord d'acheter une carte réservée s'il en a, puis d'acheter une carte du plateau, puis de réserver une carte de niveau 3 s'il peut, puis de prendre des jetons.</w:t>
-      </w:r>
-    </w:p>
-    <w:p>
-      <w:r>
-        <w:t>Pour choisir quelle carte réserver, le robot parcourt les niveaux de 3 à 1 et prend la première carte qu'il trouve. Si aucune carte visible n'est disponible, il essaie de réserver une carte face cachée en commençant par la pile de niveau 3. C'est une stratégie simple mais cohérente avec l'idée d'un robot stupide.</w:t>
-      </w:r>
-    </w:p>
-    <w:p>
+        <w:t>rentables. Elles permettent de terminer la partie rapidement une fois qu'on a accumulé assez de bonus.</w:t>
+      </w:r>
+    </w:p>
+    <w:p>
+      <w:r>
+        <w:t>En réservant ces trois cartes, le robot se protège contre les adversaires qui pourraient les acheter avant lui. Les cartes réservées sont bloquées et personne d'autre ne peut y toucher. De plus, chaque réservation donne un jeton Or bonus, ce qui aide pour les achats futurs.</w:t>
+      </w:r>
+    </w:p>
+    <w:p>
+      <w:r>
+        <w:rPr>
+          <w:b/>
+          <w:bCs/>
+        </w:rPr>
+        <w:t>Phase 2 : Accumulation des bonus essentiels</w:t>
+      </w:r>
+    </w:p>
+    <w:p>
+      <w:r>
+        <w:t>Le robot concentre ensuite ses achats sur les cartes de niveau 1 qui produisent sa couleur cible. Mais attention, il ne cherche pas à accumuler énormément de ces cartes. Selon la stratégie Rush officielle, </w:t>
+      </w:r>
+      <w:r>
+        <w:rPr>
+          <w:b/>
+          <w:bCs/>
+        </w:rPr>
+        <w:t>2 à 3 cartes de niveau 1 suffisent</w:t>
+      </w:r>
+      <w:r>
+        <w:t> pour générer les bonus nécessaires.</w:t>
+      </w:r>
+    </w:p>
+    <w:p>
+      <w:r>
+        <w:t>Cette règle est importante car elle reflète une réalité du jeu : les points ne viennent pas des cartes de niveau 1 (qui valent 0 ou 1 point), mais des cartes de niveau 2 et 3 (qui valent 3 à 5 points). Acheter trop de cartes de niveau 1 fait perdre du temps. Il vaut mieux acheter rapidement 2 cartes de niveau 1 pour obtenir les bonus, puis se concentrer sur les grosses cartes.</w:t>
+      </w:r>
+    </w:p>
+    <w:p>
+      <w:r>
+        <w:t>Dans notre implémentation, on a créé un système de priorités dynamiques. Tant que le robot possède moins de 2 cartes de niveau 1 de sa couleur cible, acheter ces cartes reste une </w:t>
+      </w:r>
+      <w:r>
+        <w:rPr>
+          <w:b/>
+          <w:bCs/>
+        </w:rPr>
+        <w:t>priorité haute</w:t>
+      </w:r>
+      <w:r>
+        <w:t> (juste après avoir acheté les cartes réservées et les grosses cartes disponibles). Une fois qu'il en a 2 ou plus, acheter d'autres cartes de niveau 1 devient une </w:t>
+      </w:r>
+      <w:r>
+        <w:rPr>
+          <w:b/>
+          <w:bCs/>
+        </w:rPr>
+        <w:t>priorité basse</w:t>
+      </w:r>
+      <w:r>
+        <w:t>, juste avant de prendre des jetons. Le robot peut toujours en acheter si vraiment rien d'autre n'est possible, mais ce n'est plus son objectif principal.</w:t>
+      </w:r>
+    </w:p>
+    <w:p>
+      <w:r>
+        <w:rPr>
+          <w:b/>
+          <w:bCs/>
+        </w:rPr>
+        <w:t>Phase 3 : Achat des cartes à haut prestige</w:t>
+      </w:r>
+    </w:p>
+    <w:p>
+      <w:r>
+        <w:t>Une fois qu'il a quelques bonus de sa couleur cible, le robot commence à acheter ses cartes réservées dans l'ordre. Il privilégie toujours la carte qui rapporte le plus de points pour progresser le plus vite vers les 15 points de victoire.</w:t>
+      </w:r>
+    </w:p>
+    <w:p>
+      <w:r>
+        <w:t>Le robot continue aussi à surveiller le plateau pour acheter toute carte visible de niveau 2 ou 3 qui demande sa couleur cible et rapporte entre 3 et 5 points. Il ne se limite pas à ses réservations : si une bonne carte apparaît sur le plateau, il la prend immédiatement.</w:t>
+      </w:r>
+    </w:p>
+    <w:p>
+      <w:r>
+        <w:t>Cette phase est la plus gratifiante car c'est là que tous les efforts précédents portent leurs fruits. Grâce aux 2-3 bonus accumulés, les cartes qui coûtaient initialement 6 ou 7 jetons deviennent abordables. Le robot peut en acheter une tous les 2-3 tours et grimpe rapidement vers la victoire.</w:t>
+      </w:r>
+    </w:p>
+    <w:p>
+      <w:pPr>
+        <w:rPr>
+          <w:b/>
+          <w:bCs/>
+        </w:rPr>
+      </w:pPr>
+      <w:r>
+        <w:rPr>
+          <w:b/>
+          <w:bCs/>
+        </w:rPr>
+        <w:t xml:space="preserve">Le </w:t>
+      </w:r>
+      <w:proofErr w:type="spellStart"/>
+      <w:r>
+        <w:rPr>
+          <w:b/>
+          <w:bCs/>
+        </w:rPr>
+        <w:t>SmartRushRobot</w:t>
+      </w:r>
+      <w:proofErr w:type="spellEnd"/>
+      <w:r>
+        <w:rPr>
+          <w:b/>
+          <w:bCs/>
+        </w:rPr>
+        <w:t xml:space="preserve"> : une initiative personnelle</w:t>
+      </w:r>
+    </w:p>
+    <w:p>
+      <w:r>
+        <w:t xml:space="preserve">Après avoir implémenté le </w:t>
+      </w:r>
+      <w:proofErr w:type="spellStart"/>
+      <w:r>
+        <w:t>RushRobot</w:t>
+      </w:r>
+      <w:proofErr w:type="spellEnd"/>
+      <w:r>
+        <w:t xml:space="preserve"> selon les règles de la stratégie officielle, j'ai voulu voir jusqu'où on pouvait pousser l'optimisation. C'était une initiative entièrement </w:t>
+      </w:r>
+      <w:r>
+        <w:lastRenderedPageBreak/>
+        <w:t xml:space="preserve">personnelle pour explorer les limites de ce qu'on pouvait faire </w:t>
+      </w:r>
+      <w:r>
+        <w:t xml:space="preserve">en créant une sorte d’intelligence artificielle </w:t>
+      </w:r>
+      <w:r>
+        <w:t>dans ce projet.</w:t>
+      </w:r>
+    </w:p>
+    <w:p>
+      <w:r>
+        <w:t xml:space="preserve">Le </w:t>
+      </w:r>
+      <w:proofErr w:type="spellStart"/>
+      <w:r>
+        <w:t>SmartRushRobot</w:t>
+      </w:r>
+      <w:proofErr w:type="spellEnd"/>
+      <w:r>
+        <w:t xml:space="preserve"> reprend tous les principes du Rush classique, mais ajoute plusieurs couches d'intelligence supplémentaires.</w:t>
+      </w:r>
+    </w:p>
+    <w:p>
+      <w:r>
+        <w:rPr>
+          <w:b/>
+          <w:bCs/>
+        </w:rPr>
+        <w:t>Amélioration 1 : Système de points pour choisir la couleur cible</w:t>
+      </w:r>
+    </w:p>
+    <w:p>
+      <w:r>
+        <w:t xml:space="preserve">Le </w:t>
+      </w:r>
+      <w:proofErr w:type="spellStart"/>
+      <w:r>
+        <w:t>RushRobot</w:t>
+      </w:r>
+      <w:proofErr w:type="spellEnd"/>
+      <w:r>
+        <w:t xml:space="preserve"> classique choisit simplement la couleur la plus demandée en comptant les jetons nécessaires. Le </w:t>
+      </w:r>
+      <w:proofErr w:type="spellStart"/>
+      <w:r>
+        <w:t>SmartRushRobot</w:t>
+      </w:r>
+      <w:proofErr w:type="spellEnd"/>
+      <w:r>
+        <w:t xml:space="preserve"> va plus loin en utilisant un </w:t>
+      </w:r>
+      <w:r>
+        <w:rPr>
+          <w:b/>
+          <w:bCs/>
+        </w:rPr>
+        <w:t>système de classement avec attribution de points</w:t>
+      </w:r>
+      <w:r>
+        <w:t>.</w:t>
+      </w:r>
+    </w:p>
+    <w:p>
+      <w:r>
+        <w:t>Il analyse séparément les cartes de niveau 2-3 et les nobles. Pour chaque groupe, il classe les cinq couleurs de la plus demandée à la moins demandée, puis attribue des points : 5 points pour la première, 4 pour la deuxième, 3 pour la troisième, 2 pour la quatrième, 1 pour la dernière.</w:t>
+      </w:r>
+    </w:p>
+    <w:p>
+      <w:r>
+        <w:t>Ensuite, il additionne les points des deux classements. La couleur avec le total le plus élevé devient la couleur cible. Cette approche permet de tenir compte à la fois des cartes de développement et des nobles, créant une stratégie plus équilibrée.</w:t>
+      </w:r>
+    </w:p>
+    <w:p>
+      <w:r>
+        <w:t>En cas d'égalité entre deux couleurs, le robot départage en regardant les bonus des cartes de niveau 1 visibles sur le plateau. Il compte combien de cartes produisent chaque couleur candidate. Si une couleur est plus produite, elle gagne. Si l'égalité persiste même après cette analyse, il tire au sort aléatoirement.</w:t>
+      </w:r>
+    </w:p>
+    <w:p>
+      <w:r>
+        <w:rPr>
+          <w:b/>
+          <w:bCs/>
+        </w:rPr>
+        <w:t>Amélioration 2 : Priorités dynamiques basées sur les cartes réservées</w:t>
+      </w:r>
+    </w:p>
+    <w:p>
+      <w:r>
+        <w:t xml:space="preserve">Le </w:t>
+      </w:r>
+      <w:proofErr w:type="spellStart"/>
+      <w:r>
+        <w:t>SmartRushRobot</w:t>
+      </w:r>
+      <w:proofErr w:type="spellEnd"/>
+      <w:r>
+        <w:t xml:space="preserve"> ne se contente pas de fixer une couleur cible au début. À chaque tour, il recalcule les </w:t>
+      </w:r>
+      <w:r>
+        <w:rPr>
+          <w:b/>
+          <w:bCs/>
+        </w:rPr>
+        <w:t>besoins futurs</w:t>
+      </w:r>
+      <w:r>
+        <w:t> en analysant toutes ses cartes réservées.</w:t>
+      </w:r>
+    </w:p>
+    <w:p>
+      <w:r>
+        <w:t>Pour chaque couleur, il compte combien de jetons seront nécessaires pour acheter toutes les cartes réservées, puis il soustrait les bonus déjà possédés (qui réduisent ces besoins). Ça lui donne une liste dynamique des couleurs les plus nécessaires </w:t>
+      </w:r>
+      <w:r>
+        <w:rPr>
+          <w:b/>
+          <w:bCs/>
+        </w:rPr>
+        <w:t>en ce moment</w:t>
+      </w:r>
+      <w:r>
+        <w:t>, qui change au fur et à mesure de la partie.</w:t>
+      </w:r>
+    </w:p>
+    <w:p>
+      <w:r>
+        <w:t>Cette liste influence plusieurs décisions. Quand le robot achète une carte de niveau 1, il privilégie celles qui produisent les couleurs les plus nécessaires. Quand il prend des jetons, il prend en priorité ceux qui manquent pour acheter ses réservations. Quand il défausse des jetons (si la limite de 10 est dépassée), il garde en priorité ceux qui sont utiles et défausse les autres.</w:t>
+      </w:r>
+    </w:p>
+    <w:p>
+      <w:r>
+        <w:t>La couleur cible reste toujours en première position de cette liste de priorités, mais les autres couleurs sont triées dynamiquement selon les besoins changeants.</w:t>
+      </w:r>
+    </w:p>
+    <w:p>
+      <w:r>
+        <w:rPr>
+          <w:b/>
+          <w:bCs/>
+        </w:rPr>
+        <w:t>Amélioration 3 : Évitement de la saturation des bonus</w:t>
+      </w:r>
+    </w:p>
+    <w:p>
+      <w:r>
+        <w:lastRenderedPageBreak/>
+        <w:t>Un problème potentiel de la stratégie Rush est qu'on peut accumuler trop de bonus d'une même couleur. Par exemple, si le robot achète 6 ou 7 cartes produisant du rubis, il devient inutile d'en acheter d'autres : ces bonus supplémentaires ne servent à rien car aucune carte ne coûte plus de 7 jetons d'une même couleur.</w:t>
+      </w:r>
+    </w:p>
+    <w:p>
+      <w:r>
+        <w:t xml:space="preserve">Le </w:t>
+      </w:r>
+      <w:proofErr w:type="spellStart"/>
+      <w:r>
+        <w:t>SmartRushRobot</w:t>
+      </w:r>
+      <w:proofErr w:type="spellEnd"/>
+      <w:r>
+        <w:t xml:space="preserve"> détecte cette situation et ajuste automatiquement ses priorités. Quand il possède </w:t>
+      </w:r>
+      <w:r>
+        <w:rPr>
+          <w:b/>
+          <w:bCs/>
+        </w:rPr>
+        <w:t>5 bonus ou plus</w:t>
+      </w:r>
+      <w:r>
+        <w:t> d'une couleur, acheter une nouvelle carte de niveau 1 produisant cette couleur devient beaucoup moins intéressant.</w:t>
+      </w:r>
+    </w:p>
+    <w:p>
+      <w:r>
+        <w:t>On applique une </w:t>
+      </w:r>
+      <w:r>
+        <w:rPr>
+          <w:b/>
+          <w:bCs/>
+        </w:rPr>
+        <w:t>pénalité de coût</w:t>
+      </w:r>
+      <w:r>
+        <w:t> de 10 points à ces cartes saturées. Dans le système de notation interne du robot, une carte qui coûterait normalement 3 points (coût accessible) se retrouve à 13 points (coût très élevé), ce qui la rend moins prioritaire que d'autres options. Le robot peut toujours l'acheter si vraiment rien d'autre n'est disponible, mais il préfère diversifier ses bonus plutôt que de continuer à saturer la même couleur.</w:t>
+      </w:r>
+    </w:p>
+    <w:p>
+      <w:r>
+        <w:t>Cette amélioration rend la stratégie plus flexible et plus adaptée aux parties longues où on finit par avoir beaucoup de cartes.</w:t>
+      </w:r>
+    </w:p>
+    <w:p>
+      <w:r>
+        <w:rPr>
+          <w:b/>
+          <w:bCs/>
+        </w:rPr>
+        <w:t>Amélioration 4 : Réservations basées sur l'écart minimal</w:t>
+      </w:r>
+    </w:p>
+    <w:p>
+      <w:r>
+        <w:t xml:space="preserve">Quand le </w:t>
+      </w:r>
+      <w:proofErr w:type="spellStart"/>
+      <w:r>
+        <w:t>SmartRushRobot</w:t>
+      </w:r>
+      <w:proofErr w:type="spellEnd"/>
+      <w:r>
+        <w:t xml:space="preserve"> cherche quelle carte réserver, il ne prend pas simplement la première trouvée. Il calcule pour chaque carte candidate un </w:t>
+      </w:r>
+      <w:r>
+        <w:rPr>
+          <w:b/>
+          <w:bCs/>
+        </w:rPr>
+        <w:t>écart</w:t>
+      </w:r>
+      <w:r>
+        <w:t> qui représente combien de ressources manquent pour l'acheter.</w:t>
+      </w:r>
+    </w:p>
+    <w:p>
+      <w:r>
+        <w:t>L'écart se calcule ainsi : pour chaque couleur demandée par la carte, on soustrait ce que le robot possède déjà (jetons + bonus). Si le résultat est négatif, l'écart pour cette couleur est 0. On additionne ensuite tous ces écarts pour obtenir l'écart total de la carte.</w:t>
+      </w:r>
+    </w:p>
+    <w:p>
+      <w:r>
+        <w:t xml:space="preserve">Par exemple, une carte coûte 6 rubis et 2 émeraudes. Le robot a 3 jetons rubis, 1 bonus rubis et 2 jetons émeraudes. Écart rubis : </w:t>
+      </w:r>
+      <w:proofErr w:type="gramStart"/>
+      <w:r>
+        <w:t>max(</w:t>
+      </w:r>
+      <w:proofErr w:type="gramEnd"/>
+      <w:r>
+        <w:t xml:space="preserve">0, 6 - 3 - 1) = 2. Écart émeraudes : </w:t>
+      </w:r>
+      <w:proofErr w:type="gramStart"/>
+      <w:r>
+        <w:t>max(</w:t>
+      </w:r>
+      <w:proofErr w:type="gramEnd"/>
+      <w:r>
+        <w:t>0, 2 - 2) = 0. Écart total : 2.</w:t>
+      </w:r>
+    </w:p>
+    <w:p>
+      <w:r>
+        <w:t>Le robot réserve la carte avec l'écart minimal, car c'est celle qu'il pourra acheter le plus rapidement. En cas d'égalité d'écart entre plusieurs cartes, il choisit celle avec la </w:t>
+      </w:r>
+      <w:r>
+        <w:rPr>
+          <w:b/>
+          <w:bCs/>
+        </w:rPr>
+        <w:t>plus grande diversité de coût</w:t>
+      </w:r>
+      <w:r>
+        <w:t> (qui demande plus de couleurs différentes), car ces cartes sont plus faciles à acheter avec des ressources variées.</w:t>
+      </w:r>
+    </w:p>
+    <w:p>
+      <w:r>
+        <w:rPr>
+          <w:b/>
+          <w:bCs/>
+        </w:rPr>
+        <w:t>Amélioration 5 : Système de points de coût pour les cartes de niveau 1</w:t>
+      </w:r>
+    </w:p>
+    <w:p>
+      <w:r>
+        <w:t>Quand le robot doit choisir quelle carte de niveau 1 acheter parmi plusieurs options, il utilise un système de notation du coût. Chaque quantité de jetons d'une ressource vaut un certain nombre de points :</w:t>
+      </w:r>
+    </w:p>
+    <w:p>
+      <w:pPr>
+        <w:numPr>
+          <w:ilvl w:val="0"/>
+          <w:numId w:val="12"/>
+        </w:numPr>
+      </w:pPr>
+      <w:r>
+        <w:t>1 jeton → 1 point (très accessible)</w:t>
+      </w:r>
+    </w:p>
+    <w:p>
+      <w:pPr>
+        <w:numPr>
+          <w:ilvl w:val="0"/>
+          <w:numId w:val="12"/>
+        </w:numPr>
+      </w:pPr>
+      <w:r>
+        <w:lastRenderedPageBreak/>
+        <w:t>2 jetons → 2 points (accessible)</w:t>
+      </w:r>
+    </w:p>
+    <w:p>
+      <w:pPr>
+        <w:numPr>
+          <w:ilvl w:val="0"/>
+          <w:numId w:val="12"/>
+        </w:numPr>
+      </w:pPr>
+      <w:r>
+        <w:t>3 jetons → 5 points (difficile, grosse pénalité)</w:t>
+      </w:r>
+    </w:p>
+    <w:p>
+      <w:pPr>
+        <w:numPr>
+          <w:ilvl w:val="0"/>
+          <w:numId w:val="12"/>
+        </w:numPr>
+      </w:pPr>
+      <w:r>
+        <w:t>4 jetons → 6 points</w:t>
+      </w:r>
+    </w:p>
+    <w:p>
+      <w:pPr>
+        <w:numPr>
+          <w:ilvl w:val="0"/>
+          <w:numId w:val="12"/>
+        </w:numPr>
+      </w:pPr>
+      <w:r>
+        <w:t>5 jetons ou plus → 7+ points (très difficile)</w:t>
+      </w:r>
+    </w:p>
+    <w:p>
+      <w:r>
+        <w:t>La pénalité à partir de 3 jetons d'une même couleur reflète la difficulté d'accumuler beaucoup de ressources concentrées. Il est plus facile d'obtenir 1 rubis + 1 émeraude + 1 saphir (3 points) que 3 rubis (5 points), car la première combinaison utilise les jetons disponibles de manière diversifiée.</w:t>
+      </w:r>
+    </w:p>
+    <w:p>
+      <w:r>
+        <w:t>Le robot additionne les points de toutes les ressources demandées par la carte. Celle avec le total le plus faible est choisie, car elle a le coût le plus accessible.</w:t>
+      </w:r>
+    </w:p>
+    <w:p>
+      <w:pPr>
+        <w:rPr>
+          <w:b/>
+          <w:bCs/>
+        </w:rPr>
+      </w:pPr>
+      <w:r>
+        <w:rPr>
+          <w:b/>
+          <w:bCs/>
+        </w:rPr>
+        <w:t>Optimisation de la fin de partie : vérification en fin de tour complet</w:t>
+      </w:r>
+    </w:p>
+    <w:p>
+      <w:r>
+        <w:t>Une amélioration importante concerne la règle de fin de partie. Dans la version initiale du projet, dès qu'un joueur atteignait 15 points, la partie s'arrêtait immédiatement. Cela créait un problème d'équité : si le joueur 1 atteignait 15 points, les joueurs 2, 3 et 4 n'avaient pas leur dernier tour.</w:t>
+      </w:r>
+    </w:p>
+    <w:p>
+      <w:r>
+        <w:t>Selon les </w:t>
+      </w:r>
+      <w:r>
+        <w:rPr>
+          <w:b/>
+          <w:bCs/>
+        </w:rPr>
+        <w:t xml:space="preserve">règles officielles de </w:t>
+      </w:r>
+      <w:proofErr w:type="spellStart"/>
+      <w:r>
+        <w:rPr>
+          <w:b/>
+          <w:bCs/>
+        </w:rPr>
+        <w:t>Splendor</w:t>
+      </w:r>
+      <w:proofErr w:type="spellEnd"/>
+      <w:r>
+        <w:t>, la partie se termine à la fin du tour complet. Si un joueur atteint 15 points, tous les autres joueurs finissent quand même leur action du tour en cours. Ensuite seulement, on détermine le gagnant.</w:t>
+      </w:r>
+    </w:p>
+    <w:p>
+      <w:r>
+        <w:t>On a modifié la boucle principale du jeu pour implémenter cette règle correctement. Au lieu de vérifier la condition de victoire après chaque joueur, on fait jouer tous les joueurs dans une boucle complète (un "tour"), puis on vérifie si quelqu'un a gagné. Si oui, la partie se termine. Sinon, on recommence un nouveau tour.</w:t>
+      </w:r>
+    </w:p>
+    <w:p>
+      <w:r>
+        <w:t>Cette modification rend le jeu plus équitable et conforme aux règles réelles. Elle permet aussi des situations intéressantes où plusieurs joueurs dépassent 15 points dans le même tour, créant des égalités qui se départagent par le nombre de cartes achetées.</w:t>
+      </w:r>
+    </w:p>
+    <w:p>
+      <w:pPr>
+        <w:rPr>
+          <w:b/>
+          <w:bCs/>
+        </w:rPr>
+      </w:pPr>
+      <w:r>
+        <w:rPr>
+          <w:b/>
+          <w:bCs/>
+        </w:rPr>
+        <w:t>Configuration flexible des types de robots</w:t>
+      </w:r>
+    </w:p>
+    <w:p>
+      <w:r>
+        <w:t>Pour faciliter les tests et l'expérimentation avec les différentes stratégies, on a modifié le constructeur de Game pour permettre de choisir le type de chaque robot.</w:t>
+      </w:r>
+    </w:p>
+    <w:p>
+      <w:r>
+        <w:t xml:space="preserve">Au lancement d'une partie, après avoir demandé le nombre de joueurs humains et robots, le programme demande maintenant : "Combien de </w:t>
+      </w:r>
+      <w:proofErr w:type="spellStart"/>
+      <w:r>
+        <w:t>RushRobots</w:t>
+      </w:r>
+      <w:proofErr w:type="spellEnd"/>
+      <w:r>
+        <w:t xml:space="preserve"> ?" puis "Combien de </w:t>
+      </w:r>
+      <w:proofErr w:type="spellStart"/>
+      <w:r>
+        <w:t>SmartRushRobots</w:t>
+      </w:r>
+      <w:proofErr w:type="spellEnd"/>
+      <w:r>
+        <w:t xml:space="preserve"> ?". La différence entre le nombre total de robots et ces deux nombres donne le nombre de </w:t>
+      </w:r>
+      <w:proofErr w:type="spellStart"/>
+      <w:r>
+        <w:t>DumbRobots</w:t>
+      </w:r>
+      <w:proofErr w:type="spellEnd"/>
+      <w:r>
+        <w:t>.</w:t>
+      </w:r>
+    </w:p>
+    <w:p>
+      <w:r>
+        <w:t xml:space="preserve">Par exemple, dans une partie à 4 joueurs avec 1 humain et 3 robots, on peut configurer : 1 </w:t>
+      </w:r>
+      <w:proofErr w:type="spellStart"/>
+      <w:r>
+        <w:t>SmartRushRobot</w:t>
+      </w:r>
+      <w:proofErr w:type="spellEnd"/>
+      <w:r>
+        <w:t xml:space="preserve">, 1 </w:t>
+      </w:r>
+      <w:proofErr w:type="spellStart"/>
+      <w:r>
+        <w:t>RushRobot</w:t>
+      </w:r>
+      <w:proofErr w:type="spellEnd"/>
+      <w:r>
+        <w:t xml:space="preserve"> classique, et 1 </w:t>
+      </w:r>
+      <w:proofErr w:type="spellStart"/>
+      <w:r>
+        <w:t>DumbRobot</w:t>
+      </w:r>
+      <w:proofErr w:type="spellEnd"/>
+      <w:r>
+        <w:t xml:space="preserve">. Chaque type de robot </w:t>
+      </w:r>
+      <w:r>
+        <w:lastRenderedPageBreak/>
+        <w:t>demande un nom personnalisé, ce qui permet de les distinguer facilement pendant la partie.</w:t>
+      </w:r>
+    </w:p>
+    <w:p>
+      <w:r>
+        <w:t xml:space="preserve">Cette flexibilité permet de tester différentes configurations et de comparer l'efficacité des stratégies. On peut faire jouer 4 </w:t>
+      </w:r>
+      <w:proofErr w:type="spellStart"/>
+      <w:r>
+        <w:t>DumbRobots</w:t>
+      </w:r>
+      <w:proofErr w:type="spellEnd"/>
+      <w:r>
+        <w:t xml:space="preserve"> entre eux pour voir le jeu de base, puis 4 </w:t>
+      </w:r>
+      <w:proofErr w:type="spellStart"/>
+      <w:r>
+        <w:t>SmartRushRobots</w:t>
+      </w:r>
+      <w:proofErr w:type="spellEnd"/>
+      <w:r>
+        <w:t xml:space="preserve"> pour voir une partie très agressive et stratégique, ou n'importe quelle combinaison.</w:t>
+      </w:r>
+    </w:p>
+    <w:p>
+      <w:pPr>
+        <w:rPr>
+          <w:b/>
+          <w:bCs/>
+        </w:rPr>
+      </w:pPr>
       <w:r>
         <w:rPr>
           <w:b/>
@@ -7996,388 +9283,168 @@
           <w:b/>
           <w:bCs/>
         </w:rPr>
-        <w:t>PB 1 : Le bug de création de jetons magiques</w:t>
-      </w:r>
-    </w:p>
-    <w:p>
-      <w:r>
-        <w:t>Le problème le plus grave était que les joueurs achetaient des cartes sans avoir les ressources nécessaires, et le plateau gagnait des jetons gratuitement à chaque achat. En fin de partie, on se retrouvait avec 142 jetons Or au lieu de 5.</w:t>
-      </w:r>
-    </w:p>
-    <w:p>
-      <w:r>
-        <w:t xml:space="preserve">La cause était dans </w:t>
-      </w:r>
-      <w:proofErr w:type="spellStart"/>
-      <w:r>
-        <w:t>BuyCardAction.process</w:t>
-      </w:r>
-      <w:proofErr w:type="spellEnd"/>
-      <w:r>
-        <w:t xml:space="preserve">(). On calculait </w:t>
-      </w:r>
-      <w:proofErr w:type="spellStart"/>
-      <w:r>
-        <w:t>toPay</w:t>
-      </w:r>
-      <w:proofErr w:type="spellEnd"/>
-      <w:r>
-        <w:t xml:space="preserve"> sans vérifier ce que le joueur possédait réellement. Si la carte coûtait 7 saphirs et que le joueur en avait 0, on faisait quand même </w:t>
-      </w:r>
-      <w:proofErr w:type="spellStart"/>
-      <w:proofErr w:type="gramStart"/>
-      <w:r>
-        <w:t>player.updateNbResource</w:t>
-      </w:r>
-      <w:proofErr w:type="spellEnd"/>
-      <w:proofErr w:type="gramEnd"/>
-      <w:r>
-        <w:t xml:space="preserve">(SAPPHIRE, -7) qui restait à 0, puis </w:t>
-      </w:r>
-      <w:proofErr w:type="spellStart"/>
-      <w:proofErr w:type="gramStart"/>
-      <w:r>
-        <w:t>board.updateNbResource</w:t>
-      </w:r>
-      <w:proofErr w:type="spellEnd"/>
-      <w:proofErr w:type="gramEnd"/>
-      <w:r>
-        <w:t>(SAPPHIRE, 7) qui ajoutait 7 jetons. C'était une création de matière pure.</w:t>
-      </w:r>
-    </w:p>
-    <w:p>
-      <w:r>
-        <w:t xml:space="preserve">La solution a été de calculer </w:t>
-      </w:r>
-      <w:proofErr w:type="spellStart"/>
-      <w:r>
-        <w:t>toPay</w:t>
-      </w:r>
-      <w:proofErr w:type="spellEnd"/>
-      <w:r>
-        <w:t xml:space="preserve"> comme le minimum entre ce qui est requis et ce que le joueur possède : </w:t>
-      </w:r>
-      <w:proofErr w:type="spellStart"/>
-      <w:proofErr w:type="gramStart"/>
-      <w:r>
-        <w:t>Math.min</w:t>
-      </w:r>
-      <w:proofErr w:type="spellEnd"/>
-      <w:r>
-        <w:t>(</w:t>
-      </w:r>
-      <w:proofErr w:type="spellStart"/>
-      <w:proofErr w:type="gramEnd"/>
-      <w:r>
-        <w:t>afterBonus</w:t>
-      </w:r>
-      <w:proofErr w:type="spellEnd"/>
-      <w:r>
-        <w:t xml:space="preserve">, </w:t>
-      </w:r>
-      <w:proofErr w:type="spellStart"/>
-      <w:r>
-        <w:t>owned</w:t>
-      </w:r>
-      <w:proofErr w:type="spellEnd"/>
-      <w:r>
-        <w:t xml:space="preserve">). Comme ça, on ne peut jamais </w:t>
-      </w:r>
+        <w:t>PB 1 : Acheter trop de cartes de niveau 1</w:t>
+      </w:r>
+    </w:p>
+    <w:p>
+      <w:r>
+        <w:t xml:space="preserve">Dans la première version du </w:t>
+      </w:r>
+      <w:proofErr w:type="spellStart"/>
+      <w:r>
+        <w:t>RushRobot</w:t>
+      </w:r>
+      <w:proofErr w:type="spellEnd"/>
+      <w:r>
+        <w:t>, il continuait à acheter des cartes de niveau 1 de sa couleur cible sans limite. En fin de partie, certains robots avaient 6 ou 7 cartes de niveau 1 alors que seulement 2-3 auraient suffi. Cela ralentissait considérablement leur progression vers les 15 points.</w:t>
+      </w:r>
+    </w:p>
+    <w:p>
+      <w:r>
+        <w:t>La solution a été d'implémenter le système de priorités dynamiques. On compte combien de cartes de niveau 1 de la couleur cible le robot possède déjà. Si ce nombre est inférieur au seuil (2 par défaut), acheter ces cartes reste une priorité haute dans la liste des actions. Une fois le seuil atteint, cette action devient une priorité basse, juste avant de prendre des jetons.</w:t>
+      </w:r>
+    </w:p>
+    <w:p>
+      <w:r>
+        <w:t>Le robot peut toujours acheter des cartes de niveau 1 supplémentaires si vraiment aucune autre action n'est possible, mais il privilégiera toujours les réservations et les prises de jetons avant.</w:t>
+      </w:r>
+    </w:p>
+    <w:p>
+      <w:r>
+        <w:rPr>
+          <w:b/>
+          <w:bCs/>
+        </w:rPr>
+        <w:t>PB 2 : Filtrage des cartes par prestige</w:t>
+      </w:r>
+    </w:p>
+    <w:p>
+      <w:r>
+        <w:t xml:space="preserve">Le </w:t>
+      </w:r>
+      <w:proofErr w:type="spellStart"/>
+      <w:r>
+        <w:t>RushRobot</w:t>
+      </w:r>
+      <w:proofErr w:type="spellEnd"/>
+      <w:r>
+        <w:t xml:space="preserve"> achetait initialement n'importe quelle carte de niveau 2 ou 3, même celles qui ne rapportaient que 1 ou 2 points. Cela diluait sa stratégie car il perdait du temps sur des cartes peu rentables.</w:t>
+      </w:r>
+    </w:p>
+    <w:p>
+      <w:r>
+        <w:t>Selon la stratégie Rush officielle, on doit se concentrer uniquement sur les cartes qui rapportent </w:t>
+      </w:r>
+      <w:r>
+        <w:rPr>
+          <w:b/>
+          <w:bCs/>
+        </w:rPr>
+        <w:t>3 à 5 points de prestige</w:t>
+      </w:r>
+      <w:r>
+        <w:t>. Ces cartes sont celles qui permettent de gagner rapidement. Les cartes à 1-2 points sont des "pièges" qui font perdre du temps.</w:t>
+      </w:r>
+    </w:p>
+    <w:p>
+      <w:r>
+        <w:t>On a ajouté un filtre partout dans le code : quand le robot cherche une carte à acheter, à réserver, ou à analyser pour choisir sa couleur cible, il ignore systématiquement les cartes qui ont moins de 3 points de prestige. Ce simple changement a considérablement amélioré les performances du robot.</w:t>
+      </w:r>
+    </w:p>
+    <w:p>
+      <w:r>
+        <w:rPr>
+          <w:b/>
+          <w:bCs/>
+        </w:rPr>
+        <w:t>PB 3 : Gestion de la défausse intelligente</w:t>
+      </w:r>
+    </w:p>
+    <w:p>
+      <w:r>
+        <w:t xml:space="preserve">Les robots défaussaient aléatoirement des jetons quand ils dépassaient la limite de 10, ce qui n'était pas optimal. Par exemple, un </w:t>
+      </w:r>
+      <w:proofErr w:type="spellStart"/>
+      <w:r>
+        <w:t>RushRobot</w:t>
+      </w:r>
+      <w:proofErr w:type="spellEnd"/>
+      <w:r>
+        <w:t xml:space="preserve"> pouvait défausser des jetons de sa couleur cible alors que c'était les plus importants à garder.</w:t>
+      </w:r>
+    </w:p>
+    <w:p>
       <w:r>
         <w:lastRenderedPageBreak/>
-        <w:t>essayer de payer plus qu'on a. Le reste est automatiquement comblé par les jetons Or à l'étape suivante.</w:t>
-      </w:r>
-    </w:p>
-    <w:p>
-      <w:r>
-        <w:rPr>
-          <w:b/>
-          <w:bCs/>
-        </w:rPr>
-        <w:t xml:space="preserve">PB 2 : </w:t>
-      </w:r>
-      <w:proofErr w:type="spellStart"/>
-      <w:proofErr w:type="gramStart"/>
-      <w:r>
-        <w:rPr>
-          <w:b/>
-          <w:bCs/>
-        </w:rPr>
-        <w:t>canBuyCard</w:t>
-      </w:r>
-      <w:proofErr w:type="spellEnd"/>
-      <w:r>
-        <w:rPr>
-          <w:b/>
-          <w:bCs/>
-        </w:rPr>
-        <w:t>(</w:t>
-      </w:r>
-      <w:proofErr w:type="gramEnd"/>
-      <w:r>
-        <w:rPr>
-          <w:b/>
-          <w:bCs/>
-        </w:rPr>
-        <w:t>) ne vérifiait que l'Or</w:t>
-      </w:r>
-    </w:p>
-    <w:p>
-      <w:r>
-        <w:t xml:space="preserve">Un bug subtil : la méthode </w:t>
-      </w:r>
-      <w:proofErr w:type="spellStart"/>
-      <w:proofErr w:type="gramStart"/>
-      <w:r>
-        <w:t>canBuyCard</w:t>
-      </w:r>
-      <w:proofErr w:type="spellEnd"/>
-      <w:r>
-        <w:t>(</w:t>
-      </w:r>
-      <w:proofErr w:type="gramEnd"/>
-      <w:r>
-        <w:t>) avait if (</w:t>
-      </w:r>
-      <w:proofErr w:type="spellStart"/>
-      <w:r>
-        <w:t>res</w:t>
-      </w:r>
-      <w:proofErr w:type="spellEnd"/>
-      <w:r>
-        <w:t xml:space="preserve"> == </w:t>
-      </w:r>
-      <w:proofErr w:type="spellStart"/>
-      <w:r>
-        <w:t>Resource.GOLD</w:t>
-      </w:r>
-      <w:proofErr w:type="spellEnd"/>
-      <w:r>
-        <w:t xml:space="preserve">) au lieu </w:t>
-      </w:r>
-      <w:proofErr w:type="gramStart"/>
-      <w:r>
-        <w:t>de if</w:t>
-      </w:r>
-      <w:proofErr w:type="gramEnd"/>
-      <w:r>
-        <w:t xml:space="preserve"> (</w:t>
-      </w:r>
-      <w:proofErr w:type="spellStart"/>
-      <w:r>
-        <w:t>res</w:t>
-      </w:r>
-      <w:proofErr w:type="spellEnd"/>
-      <w:proofErr w:type="gramStart"/>
-      <w:r>
-        <w:t xml:space="preserve"> !=</w:t>
-      </w:r>
-      <w:proofErr w:type="gramEnd"/>
-      <w:r>
-        <w:t xml:space="preserve"> </w:t>
-      </w:r>
-      <w:proofErr w:type="spellStart"/>
-      <w:r>
-        <w:t>Resource.GOLD</w:t>
-      </w:r>
-      <w:proofErr w:type="spellEnd"/>
-      <w:r>
-        <w:t>). Résultat, elle ne vérifiait que le coût en Or (qui est toujours 0 sur les cartes), et ignorait complètement les autres ressources. Le robot pensait pouvoir tout acheter gratuitement.</w:t>
-      </w:r>
-    </w:p>
-    <w:p>
-      <w:r>
-        <w:t>La correction était simple mais critique : inverser la condition pour vérifier toutes les ressources sauf l'Or. C'est le genre d'erreur qui compile parfaitement mais casse complètement la logique du jeu.</w:t>
-      </w:r>
-    </w:p>
-    <w:p>
-      <w:r>
-        <w:rPr>
-          <w:b/>
-          <w:bCs/>
-        </w:rPr>
-        <w:t>PB 3 : Interdire la pioche de jetons Or</w:t>
-      </w:r>
-    </w:p>
-    <w:p>
-      <w:r>
-        <w:t xml:space="preserve">Il fallait s'assurer qu'on ne puisse jamais piocher des jetons Or avec les actions normales. On a modifié </w:t>
-      </w:r>
-      <w:proofErr w:type="spellStart"/>
-      <w:proofErr w:type="gramStart"/>
-      <w:r>
-        <w:t>canGiveSameTokens</w:t>
-      </w:r>
-      <w:proofErr w:type="spellEnd"/>
-      <w:r>
-        <w:t>(</w:t>
-      </w:r>
-      <w:proofErr w:type="gramEnd"/>
-      <w:r>
-        <w:t xml:space="preserve">) et </w:t>
-      </w:r>
-      <w:proofErr w:type="spellStart"/>
-      <w:proofErr w:type="gramStart"/>
-      <w:r>
-        <w:t>canGiveDiffTokens</w:t>
-      </w:r>
-      <w:proofErr w:type="spellEnd"/>
-      <w:r>
-        <w:t>(</w:t>
-      </w:r>
-      <w:proofErr w:type="gramEnd"/>
-      <w:r>
-        <w:t>) pour retourner false si la ressource demandée est GOLD. Comme ça, l'interface utilisateur et le robot ne peuvent même pas proposer cette option.</w:t>
-      </w:r>
-    </w:p>
-    <w:p>
-      <w:r>
-        <w:rPr>
-          <w:b/>
-          <w:bCs/>
-        </w:rPr>
-        <w:t>PB 4 : Affichage décalé avec la flèche du joueur actuel</w:t>
-      </w:r>
-    </w:p>
-    <w:p>
-      <w:r>
-        <w:t>Quand on ajoutait la flèche "</w:t>
-      </w:r>
-      <w:r>
-        <w:rPr>
-          <w:rFonts w:ascii="Segoe UI Symbol" w:hAnsi="Segoe UI Symbol" w:cs="Segoe UI Symbol"/>
-        </w:rPr>
-        <w:t>➤</w:t>
-      </w:r>
-      <w:r>
-        <w:t xml:space="preserve">" devant le nom du joueur actuel, </w:t>
-      </w:r>
-      <w:r>
-        <w:rPr>
-          <w:rFonts w:ascii="Aptos" w:hAnsi="Aptos" w:cs="Aptos"/>
-        </w:rPr>
-        <w:t>ç</w:t>
-      </w:r>
-      <w:r>
-        <w:t>a d</w:t>
-      </w:r>
-      <w:r>
-        <w:rPr>
-          <w:rFonts w:ascii="Aptos" w:hAnsi="Aptos" w:cs="Aptos"/>
-        </w:rPr>
-        <w:t>é</w:t>
-      </w:r>
-      <w:r>
-        <w:t>calait toute la premi</w:t>
-      </w:r>
-      <w:r>
-        <w:rPr>
-          <w:rFonts w:ascii="Aptos" w:hAnsi="Aptos" w:cs="Aptos"/>
-        </w:rPr>
-        <w:t>è</w:t>
-      </w:r>
-      <w:r>
-        <w:t>re ligne et d</w:t>
-      </w:r>
-      <w:r>
-        <w:rPr>
-          <w:rFonts w:ascii="Aptos" w:hAnsi="Aptos" w:cs="Aptos"/>
-        </w:rPr>
-        <w:t>é</w:t>
-      </w:r>
-      <w:r>
-        <w:t>salignait le trait vertical de droite. On a r</w:t>
-      </w:r>
-      <w:r>
-        <w:rPr>
-          <w:rFonts w:ascii="Aptos" w:hAnsi="Aptos" w:cs="Aptos"/>
-        </w:rPr>
-        <w:t>é</w:t>
-      </w:r>
-      <w:r>
-        <w:t xml:space="preserve">solu </w:t>
-      </w:r>
-      <w:r>
-        <w:rPr>
-          <w:rFonts w:ascii="Aptos" w:hAnsi="Aptos" w:cs="Aptos"/>
-        </w:rPr>
-        <w:t>ç</w:t>
-      </w:r>
-      <w:r>
-        <w:t xml:space="preserve">a en limitant chaque ligne </w:t>
-      </w:r>
-      <w:r>
-        <w:rPr>
-          <w:rFonts w:ascii="Aptos" w:hAnsi="Aptos" w:cs="Aptos"/>
-        </w:rPr>
-        <w:t>à</w:t>
-      </w:r>
-      <w:r>
-        <w:t xml:space="preserve"> exactement 30 caract</w:t>
-      </w:r>
-      <w:r>
-        <w:rPr>
-          <w:rFonts w:ascii="Aptos" w:hAnsi="Aptos" w:cs="Aptos"/>
-        </w:rPr>
-        <w:t>è</w:t>
-      </w:r>
-      <w:r>
-        <w:t>res dans la m</w:t>
-      </w:r>
-      <w:r>
-        <w:rPr>
-          <w:rFonts w:ascii="Aptos" w:hAnsi="Aptos" w:cs="Aptos"/>
-        </w:rPr>
-        <w:t>é</w:t>
-      </w:r>
-      <w:r>
-        <w:t xml:space="preserve">thode </w:t>
-      </w:r>
-      <w:proofErr w:type="gramStart"/>
-      <w:r>
-        <w:t>display(</w:t>
-      </w:r>
-      <w:proofErr w:type="gramEnd"/>
-      <w:r>
-        <w:t>) de Game, en ajoutant la fl</w:t>
-      </w:r>
-      <w:r>
-        <w:rPr>
-          <w:rFonts w:ascii="Aptos" w:hAnsi="Aptos" w:cs="Aptos"/>
-        </w:rPr>
-        <w:t>è</w:t>
-      </w:r>
-      <w:r>
-        <w:t>che au d</w:t>
-      </w:r>
-      <w:r>
-        <w:rPr>
-          <w:rFonts w:ascii="Aptos" w:hAnsi="Aptos" w:cs="Aptos"/>
-        </w:rPr>
-        <w:t>é</w:t>
-      </w:r>
-      <w:r>
-        <w:t xml:space="preserve">but de la boucle, puis en </w:t>
-      </w:r>
-      <w:proofErr w:type="spellStart"/>
-      <w:r>
-        <w:t>padding</w:t>
-      </w:r>
-      <w:proofErr w:type="spellEnd"/>
-      <w:r>
-        <w:t xml:space="preserve"> avec des espaces pour toujours avoir la m</w:t>
-      </w:r>
-      <w:r>
-        <w:rPr>
-          <w:rFonts w:ascii="Aptos" w:hAnsi="Aptos" w:cs="Aptos"/>
-        </w:rPr>
-        <w:t>ê</w:t>
-      </w:r>
-      <w:r>
-        <w:t>me largeur.</w:t>
-      </w:r>
-    </w:p>
-    <w:p/>
+        <w:t>On a implémenté une défausse intelligente qui analyse les besoins futurs. Le robot regarde toutes ses cartes réservées, calcule combien de jetons de chaque couleur seront nécessaires pour les acheter, soustrait les bonus déjà possédés, puis défausse en priorité les couleurs les moins utiles.</w:t>
+      </w:r>
+    </w:p>
+    <w:p>
+      <w:r>
+        <w:t xml:space="preserve">Par exemple, si le robot a réservé des cartes qui demandent 8 rubis et 3 saphirs, et qu'il possède déjà 2 bonus rubis, ses besoins réels sont : 6 rubis (très utiles), 3 saphirs (utiles), 0 des autres couleurs (inutiles). </w:t>
+      </w:r>
+      <w:proofErr w:type="gramStart"/>
+      <w:r>
+        <w:t>Si il</w:t>
+      </w:r>
+      <w:proofErr w:type="gramEnd"/>
+      <w:r>
+        <w:t xml:space="preserve"> doit défausser 2 jetons, il défaussera ceux des couleurs inutiles en premier, puis les moins utiles, et gardera précieusement ses rubis.</w:t>
+      </w:r>
+    </w:p>
+    <w:p>
+      <w:r>
+        <w:rPr>
+          <w:b/>
+          <w:bCs/>
+        </w:rPr>
+        <w:t>PB 4 : Correction de l'ordre d'affichage des cartes</w:t>
+      </w:r>
+    </w:p>
+    <w:p>
+      <w:r>
+        <w:t xml:space="preserve">Au début, les cartes s'affichaient dans l'ordre inverse : niveau 1 en haut, niveau 3 en bas. C'était contre-intuitif car dans le vrai jeu </w:t>
+      </w:r>
+      <w:proofErr w:type="spellStart"/>
+      <w:r>
+        <w:t>Splendor</w:t>
+      </w:r>
+      <w:proofErr w:type="spellEnd"/>
+      <w:r>
+        <w:t>, les cartes les plus difficiles (niveau 3) sont physiquement placées en haut de la table.</w:t>
+      </w:r>
+    </w:p>
+    <w:p>
+      <w:r>
+        <w:t>La solution a été d'inverser la boucle d'affichage du plateau pour parcourir les niveaux de 3 à 1 au lieu de 1 à 3. Maintenant l'affichage correspond à la logique du jeu : cartes chères et prestigieuses en haut, cartes d'entrée de gamme en bas.</w:t>
+      </w:r>
+    </w:p>
+    <w:p>
+      <w:pPr>
+        <w:rPr>
+          <w:b/>
+          <w:bCs/>
+        </w:rPr>
+      </w:pPr>
+    </w:p>
+    <w:p>
+      <w:pPr>
+        <w:jc w:val="center"/>
+        <w:rPr>
+          <w:sz w:val="72"/>
+          <w:szCs w:val="72"/>
+        </w:rPr>
+      </w:pPr>
+      <w:r>
+        <w:rPr>
+          <w:b/>
+          <w:bCs/>
+          <w:sz w:val="72"/>
+          <w:szCs w:val="72"/>
+        </w:rPr>
+        <w:t>FIN !</w:t>
+      </w:r>
+    </w:p>
     <w:sectPr>
       <w:pgSz w:w="11906" w:h="16838"/>
       <w:pgMar w:top="1417" w:right="1417" w:bottom="1417" w:left="1417" w:header="708" w:footer="708" w:gutter="0"/>
@@ -8653,235 +9720,9 @@
     </w:lvl>
   </w:abstractNum>
   <w:abstractNum w:abstractNumId="2" w15:restartNumberingAfterBreak="0">
-    <w:nsid w:val="218E00F3"/>
+    <w:nsid w:val="1FDE31D3"/>
     <w:multiLevelType w:val="multilevel"/>
-    <w:tmpl w:val="53F8CE32"/>
-    <w:lvl w:ilvl="0">
-      <w:start w:val="1"/>
-      <w:numFmt w:val="decimal"/>
-      <w:lvlText w:val="%1."/>
-      <w:lvlJc w:val="left"/>
-      <w:pPr>
-        <w:tabs>
-          <w:tab w:val="num" w:pos="720"/>
-        </w:tabs>
-        <w:ind w:left="720" w:hanging="360"/>
-      </w:pPr>
-    </w:lvl>
-    <w:lvl w:ilvl="1" w:tentative="1">
-      <w:start w:val="1"/>
-      <w:numFmt w:val="decimal"/>
-      <w:lvlText w:val="%2."/>
-      <w:lvlJc w:val="left"/>
-      <w:pPr>
-        <w:tabs>
-          <w:tab w:val="num" w:pos="1440"/>
-        </w:tabs>
-        <w:ind w:left="1440" w:hanging="360"/>
-      </w:pPr>
-    </w:lvl>
-    <w:lvl w:ilvl="2" w:tentative="1">
-      <w:start w:val="1"/>
-      <w:numFmt w:val="decimal"/>
-      <w:lvlText w:val="%3."/>
-      <w:lvlJc w:val="left"/>
-      <w:pPr>
-        <w:tabs>
-          <w:tab w:val="num" w:pos="2160"/>
-        </w:tabs>
-        <w:ind w:left="2160" w:hanging="360"/>
-      </w:pPr>
-    </w:lvl>
-    <w:lvl w:ilvl="3" w:tentative="1">
-      <w:start w:val="1"/>
-      <w:numFmt w:val="decimal"/>
-      <w:lvlText w:val="%4."/>
-      <w:lvlJc w:val="left"/>
-      <w:pPr>
-        <w:tabs>
-          <w:tab w:val="num" w:pos="2880"/>
-        </w:tabs>
-        <w:ind w:left="2880" w:hanging="360"/>
-      </w:pPr>
-    </w:lvl>
-    <w:lvl w:ilvl="4" w:tentative="1">
-      <w:start w:val="1"/>
-      <w:numFmt w:val="decimal"/>
-      <w:lvlText w:val="%5."/>
-      <w:lvlJc w:val="left"/>
-      <w:pPr>
-        <w:tabs>
-          <w:tab w:val="num" w:pos="3600"/>
-        </w:tabs>
-        <w:ind w:left="3600" w:hanging="360"/>
-      </w:pPr>
-    </w:lvl>
-    <w:lvl w:ilvl="5" w:tentative="1">
-      <w:start w:val="1"/>
-      <w:numFmt w:val="decimal"/>
-      <w:lvlText w:val="%6."/>
-      <w:lvlJc w:val="left"/>
-      <w:pPr>
-        <w:tabs>
-          <w:tab w:val="num" w:pos="4320"/>
-        </w:tabs>
-        <w:ind w:left="4320" w:hanging="360"/>
-      </w:pPr>
-    </w:lvl>
-    <w:lvl w:ilvl="6" w:tentative="1">
-      <w:start w:val="1"/>
-      <w:numFmt w:val="decimal"/>
-      <w:lvlText w:val="%7."/>
-      <w:lvlJc w:val="left"/>
-      <w:pPr>
-        <w:tabs>
-          <w:tab w:val="num" w:pos="5040"/>
-        </w:tabs>
-        <w:ind w:left="5040" w:hanging="360"/>
-      </w:pPr>
-    </w:lvl>
-    <w:lvl w:ilvl="7" w:tentative="1">
-      <w:start w:val="1"/>
-      <w:numFmt w:val="decimal"/>
-      <w:lvlText w:val="%8."/>
-      <w:lvlJc w:val="left"/>
-      <w:pPr>
-        <w:tabs>
-          <w:tab w:val="num" w:pos="5760"/>
-        </w:tabs>
-        <w:ind w:left="5760" w:hanging="360"/>
-      </w:pPr>
-    </w:lvl>
-    <w:lvl w:ilvl="8" w:tentative="1">
-      <w:start w:val="1"/>
-      <w:numFmt w:val="decimal"/>
-      <w:lvlText w:val="%9."/>
-      <w:lvlJc w:val="left"/>
-      <w:pPr>
-        <w:tabs>
-          <w:tab w:val="num" w:pos="6480"/>
-        </w:tabs>
-        <w:ind w:left="6480" w:hanging="360"/>
-      </w:pPr>
-    </w:lvl>
-  </w:abstractNum>
-  <w:abstractNum w:abstractNumId="3" w15:restartNumberingAfterBreak="0">
-    <w:nsid w:val="280E5FBE"/>
-    <w:multiLevelType w:val="multilevel"/>
-    <w:tmpl w:val="8F368C0E"/>
-    <w:lvl w:ilvl="0">
-      <w:start w:val="1"/>
-      <w:numFmt w:val="decimal"/>
-      <w:lvlText w:val="%1."/>
-      <w:lvlJc w:val="left"/>
-      <w:pPr>
-        <w:tabs>
-          <w:tab w:val="num" w:pos="720"/>
-        </w:tabs>
-        <w:ind w:left="720" w:hanging="360"/>
-      </w:pPr>
-    </w:lvl>
-    <w:lvl w:ilvl="1" w:tentative="1">
-      <w:start w:val="1"/>
-      <w:numFmt w:val="decimal"/>
-      <w:lvlText w:val="%2."/>
-      <w:lvlJc w:val="left"/>
-      <w:pPr>
-        <w:tabs>
-          <w:tab w:val="num" w:pos="1440"/>
-        </w:tabs>
-        <w:ind w:left="1440" w:hanging="360"/>
-      </w:pPr>
-    </w:lvl>
-    <w:lvl w:ilvl="2" w:tentative="1">
-      <w:start w:val="1"/>
-      <w:numFmt w:val="decimal"/>
-      <w:lvlText w:val="%3."/>
-      <w:lvlJc w:val="left"/>
-      <w:pPr>
-        <w:tabs>
-          <w:tab w:val="num" w:pos="2160"/>
-        </w:tabs>
-        <w:ind w:left="2160" w:hanging="360"/>
-      </w:pPr>
-    </w:lvl>
-    <w:lvl w:ilvl="3" w:tentative="1">
-      <w:start w:val="1"/>
-      <w:numFmt w:val="decimal"/>
-      <w:lvlText w:val="%4."/>
-      <w:lvlJc w:val="left"/>
-      <w:pPr>
-        <w:tabs>
-          <w:tab w:val="num" w:pos="2880"/>
-        </w:tabs>
-        <w:ind w:left="2880" w:hanging="360"/>
-      </w:pPr>
-    </w:lvl>
-    <w:lvl w:ilvl="4" w:tentative="1">
-      <w:start w:val="1"/>
-      <w:numFmt w:val="decimal"/>
-      <w:lvlText w:val="%5."/>
-      <w:lvlJc w:val="left"/>
-      <w:pPr>
-        <w:tabs>
-          <w:tab w:val="num" w:pos="3600"/>
-        </w:tabs>
-        <w:ind w:left="3600" w:hanging="360"/>
-      </w:pPr>
-    </w:lvl>
-    <w:lvl w:ilvl="5" w:tentative="1">
-      <w:start w:val="1"/>
-      <w:numFmt w:val="decimal"/>
-      <w:lvlText w:val="%6."/>
-      <w:lvlJc w:val="left"/>
-      <w:pPr>
-        <w:tabs>
-          <w:tab w:val="num" w:pos="4320"/>
-        </w:tabs>
-        <w:ind w:left="4320" w:hanging="360"/>
-      </w:pPr>
-    </w:lvl>
-    <w:lvl w:ilvl="6" w:tentative="1">
-      <w:start w:val="1"/>
-      <w:numFmt w:val="decimal"/>
-      <w:lvlText w:val="%7."/>
-      <w:lvlJc w:val="left"/>
-      <w:pPr>
-        <w:tabs>
-          <w:tab w:val="num" w:pos="5040"/>
-        </w:tabs>
-        <w:ind w:left="5040" w:hanging="360"/>
-      </w:pPr>
-    </w:lvl>
-    <w:lvl w:ilvl="7" w:tentative="1">
-      <w:start w:val="1"/>
-      <w:numFmt w:val="decimal"/>
-      <w:lvlText w:val="%8."/>
-      <w:lvlJc w:val="left"/>
-      <w:pPr>
-        <w:tabs>
-          <w:tab w:val="num" w:pos="5760"/>
-        </w:tabs>
-        <w:ind w:left="5760" w:hanging="360"/>
-      </w:pPr>
-    </w:lvl>
-    <w:lvl w:ilvl="8" w:tentative="1">
-      <w:start w:val="1"/>
-      <w:numFmt w:val="decimal"/>
-      <w:lvlText w:val="%9."/>
-      <w:lvlJc w:val="left"/>
-      <w:pPr>
-        <w:tabs>
-          <w:tab w:val="num" w:pos="6480"/>
-        </w:tabs>
-        <w:ind w:left="6480" w:hanging="360"/>
-      </w:pPr>
-    </w:lvl>
-  </w:abstractNum>
-  <w:abstractNum w:abstractNumId="4" w15:restartNumberingAfterBreak="0">
-    <w:nsid w:val="2EB460AC"/>
-    <w:multiLevelType w:val="multilevel"/>
-    <w:tmpl w:val="C7A0CC42"/>
+    <w:tmpl w:val="73C26FF8"/>
     <w:lvl w:ilvl="0">
       <w:start w:val="1"/>
       <w:numFmt w:val="bullet"/>
@@ -9027,10 +9868,236 @@
       </w:rPr>
     </w:lvl>
   </w:abstractNum>
+  <w:abstractNum w:abstractNumId="3" w15:restartNumberingAfterBreak="0">
+    <w:nsid w:val="218E00F3"/>
+    <w:multiLevelType w:val="multilevel"/>
+    <w:tmpl w:val="53F8CE32"/>
+    <w:lvl w:ilvl="0">
+      <w:start w:val="1"/>
+      <w:numFmt w:val="decimal"/>
+      <w:lvlText w:val="%1."/>
+      <w:lvlJc w:val="left"/>
+      <w:pPr>
+        <w:tabs>
+          <w:tab w:val="num" w:pos="720"/>
+        </w:tabs>
+        <w:ind w:left="720" w:hanging="360"/>
+      </w:pPr>
+    </w:lvl>
+    <w:lvl w:ilvl="1" w:tentative="1">
+      <w:start w:val="1"/>
+      <w:numFmt w:val="decimal"/>
+      <w:lvlText w:val="%2."/>
+      <w:lvlJc w:val="left"/>
+      <w:pPr>
+        <w:tabs>
+          <w:tab w:val="num" w:pos="1440"/>
+        </w:tabs>
+        <w:ind w:left="1440" w:hanging="360"/>
+      </w:pPr>
+    </w:lvl>
+    <w:lvl w:ilvl="2" w:tentative="1">
+      <w:start w:val="1"/>
+      <w:numFmt w:val="decimal"/>
+      <w:lvlText w:val="%3."/>
+      <w:lvlJc w:val="left"/>
+      <w:pPr>
+        <w:tabs>
+          <w:tab w:val="num" w:pos="2160"/>
+        </w:tabs>
+        <w:ind w:left="2160" w:hanging="360"/>
+      </w:pPr>
+    </w:lvl>
+    <w:lvl w:ilvl="3" w:tentative="1">
+      <w:start w:val="1"/>
+      <w:numFmt w:val="decimal"/>
+      <w:lvlText w:val="%4."/>
+      <w:lvlJc w:val="left"/>
+      <w:pPr>
+        <w:tabs>
+          <w:tab w:val="num" w:pos="2880"/>
+        </w:tabs>
+        <w:ind w:left="2880" w:hanging="360"/>
+      </w:pPr>
+    </w:lvl>
+    <w:lvl w:ilvl="4" w:tentative="1">
+      <w:start w:val="1"/>
+      <w:numFmt w:val="decimal"/>
+      <w:lvlText w:val="%5."/>
+      <w:lvlJc w:val="left"/>
+      <w:pPr>
+        <w:tabs>
+          <w:tab w:val="num" w:pos="3600"/>
+        </w:tabs>
+        <w:ind w:left="3600" w:hanging="360"/>
+      </w:pPr>
+    </w:lvl>
+    <w:lvl w:ilvl="5" w:tentative="1">
+      <w:start w:val="1"/>
+      <w:numFmt w:val="decimal"/>
+      <w:lvlText w:val="%6."/>
+      <w:lvlJc w:val="left"/>
+      <w:pPr>
+        <w:tabs>
+          <w:tab w:val="num" w:pos="4320"/>
+        </w:tabs>
+        <w:ind w:left="4320" w:hanging="360"/>
+      </w:pPr>
+    </w:lvl>
+    <w:lvl w:ilvl="6" w:tentative="1">
+      <w:start w:val="1"/>
+      <w:numFmt w:val="decimal"/>
+      <w:lvlText w:val="%7."/>
+      <w:lvlJc w:val="left"/>
+      <w:pPr>
+        <w:tabs>
+          <w:tab w:val="num" w:pos="5040"/>
+        </w:tabs>
+        <w:ind w:left="5040" w:hanging="360"/>
+      </w:pPr>
+    </w:lvl>
+    <w:lvl w:ilvl="7" w:tentative="1">
+      <w:start w:val="1"/>
+      <w:numFmt w:val="decimal"/>
+      <w:lvlText w:val="%8."/>
+      <w:lvlJc w:val="left"/>
+      <w:pPr>
+        <w:tabs>
+          <w:tab w:val="num" w:pos="5760"/>
+        </w:tabs>
+        <w:ind w:left="5760" w:hanging="360"/>
+      </w:pPr>
+    </w:lvl>
+    <w:lvl w:ilvl="8" w:tentative="1">
+      <w:start w:val="1"/>
+      <w:numFmt w:val="decimal"/>
+      <w:lvlText w:val="%9."/>
+      <w:lvlJc w:val="left"/>
+      <w:pPr>
+        <w:tabs>
+          <w:tab w:val="num" w:pos="6480"/>
+        </w:tabs>
+        <w:ind w:left="6480" w:hanging="360"/>
+      </w:pPr>
+    </w:lvl>
+  </w:abstractNum>
+  <w:abstractNum w:abstractNumId="4" w15:restartNumberingAfterBreak="0">
+    <w:nsid w:val="280E5FBE"/>
+    <w:multiLevelType w:val="multilevel"/>
+    <w:tmpl w:val="8F368C0E"/>
+    <w:lvl w:ilvl="0">
+      <w:start w:val="1"/>
+      <w:numFmt w:val="decimal"/>
+      <w:lvlText w:val="%1."/>
+      <w:lvlJc w:val="left"/>
+      <w:pPr>
+        <w:tabs>
+          <w:tab w:val="num" w:pos="720"/>
+        </w:tabs>
+        <w:ind w:left="720" w:hanging="360"/>
+      </w:pPr>
+    </w:lvl>
+    <w:lvl w:ilvl="1" w:tentative="1">
+      <w:start w:val="1"/>
+      <w:numFmt w:val="decimal"/>
+      <w:lvlText w:val="%2."/>
+      <w:lvlJc w:val="left"/>
+      <w:pPr>
+        <w:tabs>
+          <w:tab w:val="num" w:pos="1440"/>
+        </w:tabs>
+        <w:ind w:left="1440" w:hanging="360"/>
+      </w:pPr>
+    </w:lvl>
+    <w:lvl w:ilvl="2" w:tentative="1">
+      <w:start w:val="1"/>
+      <w:numFmt w:val="decimal"/>
+      <w:lvlText w:val="%3."/>
+      <w:lvlJc w:val="left"/>
+      <w:pPr>
+        <w:tabs>
+          <w:tab w:val="num" w:pos="2160"/>
+        </w:tabs>
+        <w:ind w:left="2160" w:hanging="360"/>
+      </w:pPr>
+    </w:lvl>
+    <w:lvl w:ilvl="3" w:tentative="1">
+      <w:start w:val="1"/>
+      <w:numFmt w:val="decimal"/>
+      <w:lvlText w:val="%4."/>
+      <w:lvlJc w:val="left"/>
+      <w:pPr>
+        <w:tabs>
+          <w:tab w:val="num" w:pos="2880"/>
+        </w:tabs>
+        <w:ind w:left="2880" w:hanging="360"/>
+      </w:pPr>
+    </w:lvl>
+    <w:lvl w:ilvl="4" w:tentative="1">
+      <w:start w:val="1"/>
+      <w:numFmt w:val="decimal"/>
+      <w:lvlText w:val="%5."/>
+      <w:lvlJc w:val="left"/>
+      <w:pPr>
+        <w:tabs>
+          <w:tab w:val="num" w:pos="3600"/>
+        </w:tabs>
+        <w:ind w:left="3600" w:hanging="360"/>
+      </w:pPr>
+    </w:lvl>
+    <w:lvl w:ilvl="5" w:tentative="1">
+      <w:start w:val="1"/>
+      <w:numFmt w:val="decimal"/>
+      <w:lvlText w:val="%6."/>
+      <w:lvlJc w:val="left"/>
+      <w:pPr>
+        <w:tabs>
+          <w:tab w:val="num" w:pos="4320"/>
+        </w:tabs>
+        <w:ind w:left="4320" w:hanging="360"/>
+      </w:pPr>
+    </w:lvl>
+    <w:lvl w:ilvl="6" w:tentative="1">
+      <w:start w:val="1"/>
+      <w:numFmt w:val="decimal"/>
+      <w:lvlText w:val="%7."/>
+      <w:lvlJc w:val="left"/>
+      <w:pPr>
+        <w:tabs>
+          <w:tab w:val="num" w:pos="5040"/>
+        </w:tabs>
+        <w:ind w:left="5040" w:hanging="360"/>
+      </w:pPr>
+    </w:lvl>
+    <w:lvl w:ilvl="7" w:tentative="1">
+      <w:start w:val="1"/>
+      <w:numFmt w:val="decimal"/>
+      <w:lvlText w:val="%8."/>
+      <w:lvlJc w:val="left"/>
+      <w:pPr>
+        <w:tabs>
+          <w:tab w:val="num" w:pos="5760"/>
+        </w:tabs>
+        <w:ind w:left="5760" w:hanging="360"/>
+      </w:pPr>
+    </w:lvl>
+    <w:lvl w:ilvl="8" w:tentative="1">
+      <w:start w:val="1"/>
+      <w:numFmt w:val="decimal"/>
+      <w:lvlText w:val="%9."/>
+      <w:lvlJc w:val="left"/>
+      <w:pPr>
+        <w:tabs>
+          <w:tab w:val="num" w:pos="6480"/>
+        </w:tabs>
+        <w:ind w:left="6480" w:hanging="360"/>
+      </w:pPr>
+    </w:lvl>
+  </w:abstractNum>
   <w:abstractNum w:abstractNumId="5" w15:restartNumberingAfterBreak="0">
-    <w:nsid w:val="2ECC14AE"/>
+    <w:nsid w:val="2EB460AC"/>
     <w:multiLevelType w:val="multilevel"/>
-    <w:tmpl w:val="F86E57C8"/>
+    <w:tmpl w:val="C7A0CC42"/>
     <w:lvl w:ilvl="0">
       <w:start w:val="1"/>
       <w:numFmt w:val="bullet"/>
@@ -9177,9 +10244,9 @@
     </w:lvl>
   </w:abstractNum>
   <w:abstractNum w:abstractNumId="6" w15:restartNumberingAfterBreak="0">
-    <w:nsid w:val="369F25D8"/>
+    <w:nsid w:val="2ECC14AE"/>
     <w:multiLevelType w:val="multilevel"/>
-    <w:tmpl w:val="F390712A"/>
+    <w:tmpl w:val="F86E57C8"/>
     <w:lvl w:ilvl="0">
       <w:start w:val="1"/>
       <w:numFmt w:val="bullet"/>
@@ -9326,348 +10393,9 @@
     </w:lvl>
   </w:abstractNum>
   <w:abstractNum w:abstractNumId="7" w15:restartNumberingAfterBreak="0">
-    <w:nsid w:val="5C5618BD"/>
+    <w:nsid w:val="369F25D8"/>
     <w:multiLevelType w:val="multilevel"/>
-    <w:tmpl w:val="9ACAB9AA"/>
-    <w:lvl w:ilvl="0">
-      <w:start w:val="1"/>
-      <w:numFmt w:val="decimal"/>
-      <w:lvlText w:val="%1."/>
-      <w:lvlJc w:val="left"/>
-      <w:pPr>
-        <w:tabs>
-          <w:tab w:val="num" w:pos="720"/>
-        </w:tabs>
-        <w:ind w:left="720" w:hanging="360"/>
-      </w:pPr>
-    </w:lvl>
-    <w:lvl w:ilvl="1" w:tentative="1">
-      <w:start w:val="1"/>
-      <w:numFmt w:val="decimal"/>
-      <w:lvlText w:val="%2."/>
-      <w:lvlJc w:val="left"/>
-      <w:pPr>
-        <w:tabs>
-          <w:tab w:val="num" w:pos="1440"/>
-        </w:tabs>
-        <w:ind w:left="1440" w:hanging="360"/>
-      </w:pPr>
-    </w:lvl>
-    <w:lvl w:ilvl="2" w:tentative="1">
-      <w:start w:val="1"/>
-      <w:numFmt w:val="decimal"/>
-      <w:lvlText w:val="%3."/>
-      <w:lvlJc w:val="left"/>
-      <w:pPr>
-        <w:tabs>
-          <w:tab w:val="num" w:pos="2160"/>
-        </w:tabs>
-        <w:ind w:left="2160" w:hanging="360"/>
-      </w:pPr>
-    </w:lvl>
-    <w:lvl w:ilvl="3" w:tentative="1">
-      <w:start w:val="1"/>
-      <w:numFmt w:val="decimal"/>
-      <w:lvlText w:val="%4."/>
-      <w:lvlJc w:val="left"/>
-      <w:pPr>
-        <w:tabs>
-          <w:tab w:val="num" w:pos="2880"/>
-        </w:tabs>
-        <w:ind w:left="2880" w:hanging="360"/>
-      </w:pPr>
-    </w:lvl>
-    <w:lvl w:ilvl="4" w:tentative="1">
-      <w:start w:val="1"/>
-      <w:numFmt w:val="decimal"/>
-      <w:lvlText w:val="%5."/>
-      <w:lvlJc w:val="left"/>
-      <w:pPr>
-        <w:tabs>
-          <w:tab w:val="num" w:pos="3600"/>
-        </w:tabs>
-        <w:ind w:left="3600" w:hanging="360"/>
-      </w:pPr>
-    </w:lvl>
-    <w:lvl w:ilvl="5" w:tentative="1">
-      <w:start w:val="1"/>
-      <w:numFmt w:val="decimal"/>
-      <w:lvlText w:val="%6."/>
-      <w:lvlJc w:val="left"/>
-      <w:pPr>
-        <w:tabs>
-          <w:tab w:val="num" w:pos="4320"/>
-        </w:tabs>
-        <w:ind w:left="4320" w:hanging="360"/>
-      </w:pPr>
-    </w:lvl>
-    <w:lvl w:ilvl="6" w:tentative="1">
-      <w:start w:val="1"/>
-      <w:numFmt w:val="decimal"/>
-      <w:lvlText w:val="%7."/>
-      <w:lvlJc w:val="left"/>
-      <w:pPr>
-        <w:tabs>
-          <w:tab w:val="num" w:pos="5040"/>
-        </w:tabs>
-        <w:ind w:left="5040" w:hanging="360"/>
-      </w:pPr>
-    </w:lvl>
-    <w:lvl w:ilvl="7" w:tentative="1">
-      <w:start w:val="1"/>
-      <w:numFmt w:val="decimal"/>
-      <w:lvlText w:val="%8."/>
-      <w:lvlJc w:val="left"/>
-      <w:pPr>
-        <w:tabs>
-          <w:tab w:val="num" w:pos="5760"/>
-        </w:tabs>
-        <w:ind w:left="5760" w:hanging="360"/>
-      </w:pPr>
-    </w:lvl>
-    <w:lvl w:ilvl="8" w:tentative="1">
-      <w:start w:val="1"/>
-      <w:numFmt w:val="decimal"/>
-      <w:lvlText w:val="%9."/>
-      <w:lvlJc w:val="left"/>
-      <w:pPr>
-        <w:tabs>
-          <w:tab w:val="num" w:pos="6480"/>
-        </w:tabs>
-        <w:ind w:left="6480" w:hanging="360"/>
-      </w:pPr>
-    </w:lvl>
-  </w:abstractNum>
-  <w:abstractNum w:abstractNumId="8" w15:restartNumberingAfterBreak="0">
-    <w:nsid w:val="606D0B23"/>
-    <w:multiLevelType w:val="multilevel"/>
-    <w:tmpl w:val="F002396C"/>
-    <w:lvl w:ilvl="0">
-      <w:start w:val="1"/>
-      <w:numFmt w:val="decimal"/>
-      <w:lvlText w:val="%1."/>
-      <w:lvlJc w:val="left"/>
-      <w:pPr>
-        <w:tabs>
-          <w:tab w:val="num" w:pos="720"/>
-        </w:tabs>
-        <w:ind w:left="720" w:hanging="360"/>
-      </w:pPr>
-    </w:lvl>
-    <w:lvl w:ilvl="1" w:tentative="1">
-      <w:start w:val="1"/>
-      <w:numFmt w:val="decimal"/>
-      <w:lvlText w:val="%2."/>
-      <w:lvlJc w:val="left"/>
-      <w:pPr>
-        <w:tabs>
-          <w:tab w:val="num" w:pos="1440"/>
-        </w:tabs>
-        <w:ind w:left="1440" w:hanging="360"/>
-      </w:pPr>
-    </w:lvl>
-    <w:lvl w:ilvl="2" w:tentative="1">
-      <w:start w:val="1"/>
-      <w:numFmt w:val="decimal"/>
-      <w:lvlText w:val="%3."/>
-      <w:lvlJc w:val="left"/>
-      <w:pPr>
-        <w:tabs>
-          <w:tab w:val="num" w:pos="2160"/>
-        </w:tabs>
-        <w:ind w:left="2160" w:hanging="360"/>
-      </w:pPr>
-    </w:lvl>
-    <w:lvl w:ilvl="3" w:tentative="1">
-      <w:start w:val="1"/>
-      <w:numFmt w:val="decimal"/>
-      <w:lvlText w:val="%4."/>
-      <w:lvlJc w:val="left"/>
-      <w:pPr>
-        <w:tabs>
-          <w:tab w:val="num" w:pos="2880"/>
-        </w:tabs>
-        <w:ind w:left="2880" w:hanging="360"/>
-      </w:pPr>
-    </w:lvl>
-    <w:lvl w:ilvl="4" w:tentative="1">
-      <w:start w:val="1"/>
-      <w:numFmt w:val="decimal"/>
-      <w:lvlText w:val="%5."/>
-      <w:lvlJc w:val="left"/>
-      <w:pPr>
-        <w:tabs>
-          <w:tab w:val="num" w:pos="3600"/>
-        </w:tabs>
-        <w:ind w:left="3600" w:hanging="360"/>
-      </w:pPr>
-    </w:lvl>
-    <w:lvl w:ilvl="5" w:tentative="1">
-      <w:start w:val="1"/>
-      <w:numFmt w:val="decimal"/>
-      <w:lvlText w:val="%6."/>
-      <w:lvlJc w:val="left"/>
-      <w:pPr>
-        <w:tabs>
-          <w:tab w:val="num" w:pos="4320"/>
-        </w:tabs>
-        <w:ind w:left="4320" w:hanging="360"/>
-      </w:pPr>
-    </w:lvl>
-    <w:lvl w:ilvl="6" w:tentative="1">
-      <w:start w:val="1"/>
-      <w:numFmt w:val="decimal"/>
-      <w:lvlText w:val="%7."/>
-      <w:lvlJc w:val="left"/>
-      <w:pPr>
-        <w:tabs>
-          <w:tab w:val="num" w:pos="5040"/>
-        </w:tabs>
-        <w:ind w:left="5040" w:hanging="360"/>
-      </w:pPr>
-    </w:lvl>
-    <w:lvl w:ilvl="7" w:tentative="1">
-      <w:start w:val="1"/>
-      <w:numFmt w:val="decimal"/>
-      <w:lvlText w:val="%8."/>
-      <w:lvlJc w:val="left"/>
-      <w:pPr>
-        <w:tabs>
-          <w:tab w:val="num" w:pos="5760"/>
-        </w:tabs>
-        <w:ind w:left="5760" w:hanging="360"/>
-      </w:pPr>
-    </w:lvl>
-    <w:lvl w:ilvl="8" w:tentative="1">
-      <w:start w:val="1"/>
-      <w:numFmt w:val="decimal"/>
-      <w:lvlText w:val="%9."/>
-      <w:lvlJc w:val="left"/>
-      <w:pPr>
-        <w:tabs>
-          <w:tab w:val="num" w:pos="6480"/>
-        </w:tabs>
-        <w:ind w:left="6480" w:hanging="360"/>
-      </w:pPr>
-    </w:lvl>
-  </w:abstractNum>
-  <w:abstractNum w:abstractNumId="9" w15:restartNumberingAfterBreak="0">
-    <w:nsid w:val="767361AA"/>
-    <w:multiLevelType w:val="multilevel"/>
-    <w:tmpl w:val="24CE578A"/>
-    <w:lvl w:ilvl="0">
-      <w:start w:val="1"/>
-      <w:numFmt w:val="decimal"/>
-      <w:lvlText w:val="%1."/>
-      <w:lvlJc w:val="left"/>
-      <w:pPr>
-        <w:tabs>
-          <w:tab w:val="num" w:pos="720"/>
-        </w:tabs>
-        <w:ind w:left="720" w:hanging="360"/>
-      </w:pPr>
-    </w:lvl>
-    <w:lvl w:ilvl="1" w:tentative="1">
-      <w:start w:val="1"/>
-      <w:numFmt w:val="decimal"/>
-      <w:lvlText w:val="%2."/>
-      <w:lvlJc w:val="left"/>
-      <w:pPr>
-        <w:tabs>
-          <w:tab w:val="num" w:pos="1440"/>
-        </w:tabs>
-        <w:ind w:left="1440" w:hanging="360"/>
-      </w:pPr>
-    </w:lvl>
-    <w:lvl w:ilvl="2" w:tentative="1">
-      <w:start w:val="1"/>
-      <w:numFmt w:val="decimal"/>
-      <w:lvlText w:val="%3."/>
-      <w:lvlJc w:val="left"/>
-      <w:pPr>
-        <w:tabs>
-          <w:tab w:val="num" w:pos="2160"/>
-        </w:tabs>
-        <w:ind w:left="2160" w:hanging="360"/>
-      </w:pPr>
-    </w:lvl>
-    <w:lvl w:ilvl="3" w:tentative="1">
-      <w:start w:val="1"/>
-      <w:numFmt w:val="decimal"/>
-      <w:lvlText w:val="%4."/>
-      <w:lvlJc w:val="left"/>
-      <w:pPr>
-        <w:tabs>
-          <w:tab w:val="num" w:pos="2880"/>
-        </w:tabs>
-        <w:ind w:left="2880" w:hanging="360"/>
-      </w:pPr>
-    </w:lvl>
-    <w:lvl w:ilvl="4" w:tentative="1">
-      <w:start w:val="1"/>
-      <w:numFmt w:val="decimal"/>
-      <w:lvlText w:val="%5."/>
-      <w:lvlJc w:val="left"/>
-      <w:pPr>
-        <w:tabs>
-          <w:tab w:val="num" w:pos="3600"/>
-        </w:tabs>
-        <w:ind w:left="3600" w:hanging="360"/>
-      </w:pPr>
-    </w:lvl>
-    <w:lvl w:ilvl="5" w:tentative="1">
-      <w:start w:val="1"/>
-      <w:numFmt w:val="decimal"/>
-      <w:lvlText w:val="%6."/>
-      <w:lvlJc w:val="left"/>
-      <w:pPr>
-        <w:tabs>
-          <w:tab w:val="num" w:pos="4320"/>
-        </w:tabs>
-        <w:ind w:left="4320" w:hanging="360"/>
-      </w:pPr>
-    </w:lvl>
-    <w:lvl w:ilvl="6" w:tentative="1">
-      <w:start w:val="1"/>
-      <w:numFmt w:val="decimal"/>
-      <w:lvlText w:val="%7."/>
-      <w:lvlJc w:val="left"/>
-      <w:pPr>
-        <w:tabs>
-          <w:tab w:val="num" w:pos="5040"/>
-        </w:tabs>
-        <w:ind w:left="5040" w:hanging="360"/>
-      </w:pPr>
-    </w:lvl>
-    <w:lvl w:ilvl="7" w:tentative="1">
-      <w:start w:val="1"/>
-      <w:numFmt w:val="decimal"/>
-      <w:lvlText w:val="%8."/>
-      <w:lvlJc w:val="left"/>
-      <w:pPr>
-        <w:tabs>
-          <w:tab w:val="num" w:pos="5760"/>
-        </w:tabs>
-        <w:ind w:left="5760" w:hanging="360"/>
-      </w:pPr>
-    </w:lvl>
-    <w:lvl w:ilvl="8" w:tentative="1">
-      <w:start w:val="1"/>
-      <w:numFmt w:val="decimal"/>
-      <w:lvlText w:val="%9."/>
-      <w:lvlJc w:val="left"/>
-      <w:pPr>
-        <w:tabs>
-          <w:tab w:val="num" w:pos="6480"/>
-        </w:tabs>
-        <w:ind w:left="6480" w:hanging="360"/>
-      </w:pPr>
-    </w:lvl>
-  </w:abstractNum>
-  <w:abstractNum w:abstractNumId="10" w15:restartNumberingAfterBreak="0">
-    <w:nsid w:val="7EB656C5"/>
-    <w:multiLevelType w:val="multilevel"/>
-    <w:tmpl w:val="0C406B12"/>
+    <w:tmpl w:val="F390712A"/>
     <w:lvl w:ilvl="0">
       <w:start w:val="1"/>
       <w:numFmt w:val="bullet"/>
@@ -9813,14 +10541,502 @@
       </w:rPr>
     </w:lvl>
   </w:abstractNum>
+  <w:abstractNum w:abstractNumId="8" w15:restartNumberingAfterBreak="0">
+    <w:nsid w:val="5C5618BD"/>
+    <w:multiLevelType w:val="multilevel"/>
+    <w:tmpl w:val="9ACAB9AA"/>
+    <w:lvl w:ilvl="0">
+      <w:start w:val="1"/>
+      <w:numFmt w:val="decimal"/>
+      <w:lvlText w:val="%1."/>
+      <w:lvlJc w:val="left"/>
+      <w:pPr>
+        <w:tabs>
+          <w:tab w:val="num" w:pos="720"/>
+        </w:tabs>
+        <w:ind w:left="720" w:hanging="360"/>
+      </w:pPr>
+    </w:lvl>
+    <w:lvl w:ilvl="1" w:tentative="1">
+      <w:start w:val="1"/>
+      <w:numFmt w:val="decimal"/>
+      <w:lvlText w:val="%2."/>
+      <w:lvlJc w:val="left"/>
+      <w:pPr>
+        <w:tabs>
+          <w:tab w:val="num" w:pos="1440"/>
+        </w:tabs>
+        <w:ind w:left="1440" w:hanging="360"/>
+      </w:pPr>
+    </w:lvl>
+    <w:lvl w:ilvl="2" w:tentative="1">
+      <w:start w:val="1"/>
+      <w:numFmt w:val="decimal"/>
+      <w:lvlText w:val="%3."/>
+      <w:lvlJc w:val="left"/>
+      <w:pPr>
+        <w:tabs>
+          <w:tab w:val="num" w:pos="2160"/>
+        </w:tabs>
+        <w:ind w:left="2160" w:hanging="360"/>
+      </w:pPr>
+    </w:lvl>
+    <w:lvl w:ilvl="3" w:tentative="1">
+      <w:start w:val="1"/>
+      <w:numFmt w:val="decimal"/>
+      <w:lvlText w:val="%4."/>
+      <w:lvlJc w:val="left"/>
+      <w:pPr>
+        <w:tabs>
+          <w:tab w:val="num" w:pos="2880"/>
+        </w:tabs>
+        <w:ind w:left="2880" w:hanging="360"/>
+      </w:pPr>
+    </w:lvl>
+    <w:lvl w:ilvl="4" w:tentative="1">
+      <w:start w:val="1"/>
+      <w:numFmt w:val="decimal"/>
+      <w:lvlText w:val="%5."/>
+      <w:lvlJc w:val="left"/>
+      <w:pPr>
+        <w:tabs>
+          <w:tab w:val="num" w:pos="3600"/>
+        </w:tabs>
+        <w:ind w:left="3600" w:hanging="360"/>
+      </w:pPr>
+    </w:lvl>
+    <w:lvl w:ilvl="5" w:tentative="1">
+      <w:start w:val="1"/>
+      <w:numFmt w:val="decimal"/>
+      <w:lvlText w:val="%6."/>
+      <w:lvlJc w:val="left"/>
+      <w:pPr>
+        <w:tabs>
+          <w:tab w:val="num" w:pos="4320"/>
+        </w:tabs>
+        <w:ind w:left="4320" w:hanging="360"/>
+      </w:pPr>
+    </w:lvl>
+    <w:lvl w:ilvl="6" w:tentative="1">
+      <w:start w:val="1"/>
+      <w:numFmt w:val="decimal"/>
+      <w:lvlText w:val="%7."/>
+      <w:lvlJc w:val="left"/>
+      <w:pPr>
+        <w:tabs>
+          <w:tab w:val="num" w:pos="5040"/>
+        </w:tabs>
+        <w:ind w:left="5040" w:hanging="360"/>
+      </w:pPr>
+    </w:lvl>
+    <w:lvl w:ilvl="7" w:tentative="1">
+      <w:start w:val="1"/>
+      <w:numFmt w:val="decimal"/>
+      <w:lvlText w:val="%8."/>
+      <w:lvlJc w:val="left"/>
+      <w:pPr>
+        <w:tabs>
+          <w:tab w:val="num" w:pos="5760"/>
+        </w:tabs>
+        <w:ind w:left="5760" w:hanging="360"/>
+      </w:pPr>
+    </w:lvl>
+    <w:lvl w:ilvl="8" w:tentative="1">
+      <w:start w:val="1"/>
+      <w:numFmt w:val="decimal"/>
+      <w:lvlText w:val="%9."/>
+      <w:lvlJc w:val="left"/>
+      <w:pPr>
+        <w:tabs>
+          <w:tab w:val="num" w:pos="6480"/>
+        </w:tabs>
+        <w:ind w:left="6480" w:hanging="360"/>
+      </w:pPr>
+    </w:lvl>
+  </w:abstractNum>
+  <w:abstractNum w:abstractNumId="9" w15:restartNumberingAfterBreak="0">
+    <w:nsid w:val="606D0B23"/>
+    <w:multiLevelType w:val="multilevel"/>
+    <w:tmpl w:val="F002396C"/>
+    <w:lvl w:ilvl="0">
+      <w:start w:val="1"/>
+      <w:numFmt w:val="decimal"/>
+      <w:lvlText w:val="%1."/>
+      <w:lvlJc w:val="left"/>
+      <w:pPr>
+        <w:tabs>
+          <w:tab w:val="num" w:pos="720"/>
+        </w:tabs>
+        <w:ind w:left="720" w:hanging="360"/>
+      </w:pPr>
+    </w:lvl>
+    <w:lvl w:ilvl="1" w:tentative="1">
+      <w:start w:val="1"/>
+      <w:numFmt w:val="decimal"/>
+      <w:lvlText w:val="%2."/>
+      <w:lvlJc w:val="left"/>
+      <w:pPr>
+        <w:tabs>
+          <w:tab w:val="num" w:pos="1440"/>
+        </w:tabs>
+        <w:ind w:left="1440" w:hanging="360"/>
+      </w:pPr>
+    </w:lvl>
+    <w:lvl w:ilvl="2" w:tentative="1">
+      <w:start w:val="1"/>
+      <w:numFmt w:val="decimal"/>
+      <w:lvlText w:val="%3."/>
+      <w:lvlJc w:val="left"/>
+      <w:pPr>
+        <w:tabs>
+          <w:tab w:val="num" w:pos="2160"/>
+        </w:tabs>
+        <w:ind w:left="2160" w:hanging="360"/>
+      </w:pPr>
+    </w:lvl>
+    <w:lvl w:ilvl="3" w:tentative="1">
+      <w:start w:val="1"/>
+      <w:numFmt w:val="decimal"/>
+      <w:lvlText w:val="%4."/>
+      <w:lvlJc w:val="left"/>
+      <w:pPr>
+        <w:tabs>
+          <w:tab w:val="num" w:pos="2880"/>
+        </w:tabs>
+        <w:ind w:left="2880" w:hanging="360"/>
+      </w:pPr>
+    </w:lvl>
+    <w:lvl w:ilvl="4" w:tentative="1">
+      <w:start w:val="1"/>
+      <w:numFmt w:val="decimal"/>
+      <w:lvlText w:val="%5."/>
+      <w:lvlJc w:val="left"/>
+      <w:pPr>
+        <w:tabs>
+          <w:tab w:val="num" w:pos="3600"/>
+        </w:tabs>
+        <w:ind w:left="3600" w:hanging="360"/>
+      </w:pPr>
+    </w:lvl>
+    <w:lvl w:ilvl="5" w:tentative="1">
+      <w:start w:val="1"/>
+      <w:numFmt w:val="decimal"/>
+      <w:lvlText w:val="%6."/>
+      <w:lvlJc w:val="left"/>
+      <w:pPr>
+        <w:tabs>
+          <w:tab w:val="num" w:pos="4320"/>
+        </w:tabs>
+        <w:ind w:left="4320" w:hanging="360"/>
+      </w:pPr>
+    </w:lvl>
+    <w:lvl w:ilvl="6" w:tentative="1">
+      <w:start w:val="1"/>
+      <w:numFmt w:val="decimal"/>
+      <w:lvlText w:val="%7."/>
+      <w:lvlJc w:val="left"/>
+      <w:pPr>
+        <w:tabs>
+          <w:tab w:val="num" w:pos="5040"/>
+        </w:tabs>
+        <w:ind w:left="5040" w:hanging="360"/>
+      </w:pPr>
+    </w:lvl>
+    <w:lvl w:ilvl="7" w:tentative="1">
+      <w:start w:val="1"/>
+      <w:numFmt w:val="decimal"/>
+      <w:lvlText w:val="%8."/>
+      <w:lvlJc w:val="left"/>
+      <w:pPr>
+        <w:tabs>
+          <w:tab w:val="num" w:pos="5760"/>
+        </w:tabs>
+        <w:ind w:left="5760" w:hanging="360"/>
+      </w:pPr>
+    </w:lvl>
+    <w:lvl w:ilvl="8" w:tentative="1">
+      <w:start w:val="1"/>
+      <w:numFmt w:val="decimal"/>
+      <w:lvlText w:val="%9."/>
+      <w:lvlJc w:val="left"/>
+      <w:pPr>
+        <w:tabs>
+          <w:tab w:val="num" w:pos="6480"/>
+        </w:tabs>
+        <w:ind w:left="6480" w:hanging="360"/>
+      </w:pPr>
+    </w:lvl>
+  </w:abstractNum>
+  <w:abstractNum w:abstractNumId="10" w15:restartNumberingAfterBreak="0">
+    <w:nsid w:val="767361AA"/>
+    <w:multiLevelType w:val="multilevel"/>
+    <w:tmpl w:val="24CE578A"/>
+    <w:lvl w:ilvl="0">
+      <w:start w:val="1"/>
+      <w:numFmt w:val="decimal"/>
+      <w:lvlText w:val="%1."/>
+      <w:lvlJc w:val="left"/>
+      <w:pPr>
+        <w:tabs>
+          <w:tab w:val="num" w:pos="720"/>
+        </w:tabs>
+        <w:ind w:left="720" w:hanging="360"/>
+      </w:pPr>
+    </w:lvl>
+    <w:lvl w:ilvl="1" w:tentative="1">
+      <w:start w:val="1"/>
+      <w:numFmt w:val="decimal"/>
+      <w:lvlText w:val="%2."/>
+      <w:lvlJc w:val="left"/>
+      <w:pPr>
+        <w:tabs>
+          <w:tab w:val="num" w:pos="1440"/>
+        </w:tabs>
+        <w:ind w:left="1440" w:hanging="360"/>
+      </w:pPr>
+    </w:lvl>
+    <w:lvl w:ilvl="2" w:tentative="1">
+      <w:start w:val="1"/>
+      <w:numFmt w:val="decimal"/>
+      <w:lvlText w:val="%3."/>
+      <w:lvlJc w:val="left"/>
+      <w:pPr>
+        <w:tabs>
+          <w:tab w:val="num" w:pos="2160"/>
+        </w:tabs>
+        <w:ind w:left="2160" w:hanging="360"/>
+      </w:pPr>
+    </w:lvl>
+    <w:lvl w:ilvl="3" w:tentative="1">
+      <w:start w:val="1"/>
+      <w:numFmt w:val="decimal"/>
+      <w:lvlText w:val="%4."/>
+      <w:lvlJc w:val="left"/>
+      <w:pPr>
+        <w:tabs>
+          <w:tab w:val="num" w:pos="2880"/>
+        </w:tabs>
+        <w:ind w:left="2880" w:hanging="360"/>
+      </w:pPr>
+    </w:lvl>
+    <w:lvl w:ilvl="4" w:tentative="1">
+      <w:start w:val="1"/>
+      <w:numFmt w:val="decimal"/>
+      <w:lvlText w:val="%5."/>
+      <w:lvlJc w:val="left"/>
+      <w:pPr>
+        <w:tabs>
+          <w:tab w:val="num" w:pos="3600"/>
+        </w:tabs>
+        <w:ind w:left="3600" w:hanging="360"/>
+      </w:pPr>
+    </w:lvl>
+    <w:lvl w:ilvl="5" w:tentative="1">
+      <w:start w:val="1"/>
+      <w:numFmt w:val="decimal"/>
+      <w:lvlText w:val="%6."/>
+      <w:lvlJc w:val="left"/>
+      <w:pPr>
+        <w:tabs>
+          <w:tab w:val="num" w:pos="4320"/>
+        </w:tabs>
+        <w:ind w:left="4320" w:hanging="360"/>
+      </w:pPr>
+    </w:lvl>
+    <w:lvl w:ilvl="6" w:tentative="1">
+      <w:start w:val="1"/>
+      <w:numFmt w:val="decimal"/>
+      <w:lvlText w:val="%7."/>
+      <w:lvlJc w:val="left"/>
+      <w:pPr>
+        <w:tabs>
+          <w:tab w:val="num" w:pos="5040"/>
+        </w:tabs>
+        <w:ind w:left="5040" w:hanging="360"/>
+      </w:pPr>
+    </w:lvl>
+    <w:lvl w:ilvl="7" w:tentative="1">
+      <w:start w:val="1"/>
+      <w:numFmt w:val="decimal"/>
+      <w:lvlText w:val="%8."/>
+      <w:lvlJc w:val="left"/>
+      <w:pPr>
+        <w:tabs>
+          <w:tab w:val="num" w:pos="5760"/>
+        </w:tabs>
+        <w:ind w:left="5760" w:hanging="360"/>
+      </w:pPr>
+    </w:lvl>
+    <w:lvl w:ilvl="8" w:tentative="1">
+      <w:start w:val="1"/>
+      <w:numFmt w:val="decimal"/>
+      <w:lvlText w:val="%9."/>
+      <w:lvlJc w:val="left"/>
+      <w:pPr>
+        <w:tabs>
+          <w:tab w:val="num" w:pos="6480"/>
+        </w:tabs>
+        <w:ind w:left="6480" w:hanging="360"/>
+      </w:pPr>
+    </w:lvl>
+  </w:abstractNum>
+  <w:abstractNum w:abstractNumId="11" w15:restartNumberingAfterBreak="0">
+    <w:nsid w:val="7EB656C5"/>
+    <w:multiLevelType w:val="multilevel"/>
+    <w:tmpl w:val="0C406B12"/>
+    <w:lvl w:ilvl="0">
+      <w:start w:val="1"/>
+      <w:numFmt w:val="bullet"/>
+      <w:lvlText w:val=""/>
+      <w:lvlJc w:val="left"/>
+      <w:pPr>
+        <w:tabs>
+          <w:tab w:val="num" w:pos="720"/>
+        </w:tabs>
+        <w:ind w:left="720" w:hanging="360"/>
+      </w:pPr>
+      <w:rPr>
+        <w:rFonts w:ascii="Symbol" w:hAnsi="Symbol" w:hint="default"/>
+        <w:sz w:val="20"/>
+      </w:rPr>
+    </w:lvl>
+    <w:lvl w:ilvl="1" w:tentative="1">
+      <w:start w:val="1"/>
+      <w:numFmt w:val="bullet"/>
+      <w:lvlText w:val=""/>
+      <w:lvlJc w:val="left"/>
+      <w:pPr>
+        <w:tabs>
+          <w:tab w:val="num" w:pos="1440"/>
+        </w:tabs>
+        <w:ind w:left="1440" w:hanging="360"/>
+      </w:pPr>
+      <w:rPr>
+        <w:rFonts w:ascii="Symbol" w:hAnsi="Symbol" w:hint="default"/>
+        <w:sz w:val="20"/>
+      </w:rPr>
+    </w:lvl>
+    <w:lvl w:ilvl="2" w:tentative="1">
+      <w:start w:val="1"/>
+      <w:numFmt w:val="bullet"/>
+      <w:lvlText w:val=""/>
+      <w:lvlJc w:val="left"/>
+      <w:pPr>
+        <w:tabs>
+          <w:tab w:val="num" w:pos="2160"/>
+        </w:tabs>
+        <w:ind w:left="2160" w:hanging="360"/>
+      </w:pPr>
+      <w:rPr>
+        <w:rFonts w:ascii="Symbol" w:hAnsi="Symbol" w:hint="default"/>
+        <w:sz w:val="20"/>
+      </w:rPr>
+    </w:lvl>
+    <w:lvl w:ilvl="3" w:tentative="1">
+      <w:start w:val="1"/>
+      <w:numFmt w:val="bullet"/>
+      <w:lvlText w:val=""/>
+      <w:lvlJc w:val="left"/>
+      <w:pPr>
+        <w:tabs>
+          <w:tab w:val="num" w:pos="2880"/>
+        </w:tabs>
+        <w:ind w:left="2880" w:hanging="360"/>
+      </w:pPr>
+      <w:rPr>
+        <w:rFonts w:ascii="Symbol" w:hAnsi="Symbol" w:hint="default"/>
+        <w:sz w:val="20"/>
+      </w:rPr>
+    </w:lvl>
+    <w:lvl w:ilvl="4" w:tentative="1">
+      <w:start w:val="1"/>
+      <w:numFmt w:val="bullet"/>
+      <w:lvlText w:val=""/>
+      <w:lvlJc w:val="left"/>
+      <w:pPr>
+        <w:tabs>
+          <w:tab w:val="num" w:pos="3600"/>
+        </w:tabs>
+        <w:ind w:left="3600" w:hanging="360"/>
+      </w:pPr>
+      <w:rPr>
+        <w:rFonts w:ascii="Symbol" w:hAnsi="Symbol" w:hint="default"/>
+        <w:sz w:val="20"/>
+      </w:rPr>
+    </w:lvl>
+    <w:lvl w:ilvl="5" w:tentative="1">
+      <w:start w:val="1"/>
+      <w:numFmt w:val="bullet"/>
+      <w:lvlText w:val=""/>
+      <w:lvlJc w:val="left"/>
+      <w:pPr>
+        <w:tabs>
+          <w:tab w:val="num" w:pos="4320"/>
+        </w:tabs>
+        <w:ind w:left="4320" w:hanging="360"/>
+      </w:pPr>
+      <w:rPr>
+        <w:rFonts w:ascii="Symbol" w:hAnsi="Symbol" w:hint="default"/>
+        <w:sz w:val="20"/>
+      </w:rPr>
+    </w:lvl>
+    <w:lvl w:ilvl="6" w:tentative="1">
+      <w:start w:val="1"/>
+      <w:numFmt w:val="bullet"/>
+      <w:lvlText w:val=""/>
+      <w:lvlJc w:val="left"/>
+      <w:pPr>
+        <w:tabs>
+          <w:tab w:val="num" w:pos="5040"/>
+        </w:tabs>
+        <w:ind w:left="5040" w:hanging="360"/>
+      </w:pPr>
+      <w:rPr>
+        <w:rFonts w:ascii="Symbol" w:hAnsi="Symbol" w:hint="default"/>
+        <w:sz w:val="20"/>
+      </w:rPr>
+    </w:lvl>
+    <w:lvl w:ilvl="7" w:tentative="1">
+      <w:start w:val="1"/>
+      <w:numFmt w:val="bullet"/>
+      <w:lvlText w:val=""/>
+      <w:lvlJc w:val="left"/>
+      <w:pPr>
+        <w:tabs>
+          <w:tab w:val="num" w:pos="5760"/>
+        </w:tabs>
+        <w:ind w:left="5760" w:hanging="360"/>
+      </w:pPr>
+      <w:rPr>
+        <w:rFonts w:ascii="Symbol" w:hAnsi="Symbol" w:hint="default"/>
+        <w:sz w:val="20"/>
+      </w:rPr>
+    </w:lvl>
+    <w:lvl w:ilvl="8" w:tentative="1">
+      <w:start w:val="1"/>
+      <w:numFmt w:val="bullet"/>
+      <w:lvlText w:val=""/>
+      <w:lvlJc w:val="left"/>
+      <w:pPr>
+        <w:tabs>
+          <w:tab w:val="num" w:pos="6480"/>
+        </w:tabs>
+        <w:ind w:left="6480" w:hanging="360"/>
+      </w:pPr>
+      <w:rPr>
+        <w:rFonts w:ascii="Symbol" w:hAnsi="Symbol" w:hint="default"/>
+        <w:sz w:val="20"/>
+      </w:rPr>
+    </w:lvl>
+  </w:abstractNum>
   <w:num w:numId="1" w16cid:durableId="665328355">
-    <w:abstractNumId w:val="7"/>
+    <w:abstractNumId w:val="8"/>
   </w:num>
   <w:num w:numId="2" w16cid:durableId="1900247158">
-    <w:abstractNumId w:val="2"/>
+    <w:abstractNumId w:val="3"/>
   </w:num>
   <w:num w:numId="3" w16cid:durableId="862480314">
-    <w:abstractNumId w:val="3"/>
+    <w:abstractNumId w:val="4"/>
   </w:num>
   <w:num w:numId="4" w16cid:durableId="769474867">
     <w:abstractNumId w:val="1"/>
@@ -9829,22 +11045,25 @@
     <w:abstractNumId w:val="0"/>
   </w:num>
   <w:num w:numId="6" w16cid:durableId="1915042788">
+    <w:abstractNumId w:val="7"/>
+  </w:num>
+  <w:num w:numId="7" w16cid:durableId="117913013">
+    <w:abstractNumId w:val="11"/>
+  </w:num>
+  <w:num w:numId="8" w16cid:durableId="1052777185">
+    <w:abstractNumId w:val="5"/>
+  </w:num>
+  <w:num w:numId="9" w16cid:durableId="736123682">
+    <w:abstractNumId w:val="9"/>
+  </w:num>
+  <w:num w:numId="10" w16cid:durableId="1392920324">
+    <w:abstractNumId w:val="10"/>
+  </w:num>
+  <w:num w:numId="11" w16cid:durableId="84767075">
     <w:abstractNumId w:val="6"/>
   </w:num>
-  <w:num w:numId="7" w16cid:durableId="117913013">
-    <w:abstractNumId w:val="10"/>
-  </w:num>
-  <w:num w:numId="8" w16cid:durableId="1052777185">
-    <w:abstractNumId w:val="4"/>
-  </w:num>
-  <w:num w:numId="9" w16cid:durableId="736123682">
-    <w:abstractNumId w:val="8"/>
-  </w:num>
-  <w:num w:numId="10" w16cid:durableId="1392920324">
-    <w:abstractNumId w:val="9"/>
-  </w:num>
-  <w:num w:numId="11" w16cid:durableId="84767075">
-    <w:abstractNumId w:val="5"/>
+  <w:num w:numId="12" w16cid:durableId="2021082965">
+    <w:abstractNumId w:val="2"/>
   </w:num>
 </w:numbering>
 </file>

</xml_diff>